<commit_message>
Added a few more sources
</commit_message>
<xml_diff>
--- a/Potential Research Sources.docx
+++ b/Potential Research Sources.docx
@@ -2,6 +2,29 @@
 <file path=word/document.xml><?xml version="1.0" encoding="utf-8"?>
 <w:document xmlns:wpc="http://schemas.microsoft.com/office/word/2010/wordprocessingCanvas" xmlns:cx="http://schemas.microsoft.com/office/drawing/2014/chartex" xmlns:cx1="http://schemas.microsoft.com/office/drawing/2015/9/8/chartex" xmlns:cx2="http://schemas.microsoft.com/office/drawing/2015/10/21/chartex" xmlns:cx3="http://schemas.microsoft.com/office/drawing/2016/5/9/chartex" xmlns:cx4="http://schemas.microsoft.com/office/drawing/2016/5/10/chartex" xmlns:cx5="http://schemas.microsoft.com/office/drawing/2016/5/11/chartex" xmlns:cx6="http://schemas.microsoft.com/office/drawing/2016/5/12/chartex" xmlns:cx7="http://schemas.microsoft.com/office/drawing/2016/5/13/chartex" xmlns:cx8="http://schemas.microsoft.com/office/drawing/2016/5/14/chartex" xmlns:mc="http://schemas.openxmlformats.org/markup-compatibility/2006" xmlns:aink="http://schemas.microsoft.com/office/drawing/2016/ink" xmlns:am3d="http://schemas.microsoft.com/office/drawing/2017/model3d" xmlns:o="urn:schemas-microsoft-com:office:office" xmlns:r="http://schemas.openxmlformats.org/officeDocument/2006/relationships" xmlns:m="http://schemas.openxmlformats.org/officeDocument/2006/math" xmlns:v="urn:schemas-microsoft-com:vml" xmlns:wp14="http://schemas.microsoft.com/office/word/2010/wordprocessingDrawing" xmlns:wp="http://schemas.openxmlformats.org/drawingml/2006/wordprocessingDrawing" xmlns:w10="urn:schemas-microsoft-com:office:word" xmlns:w="http://schemas.openxmlformats.org/wordprocessingml/2006/main" xmlns:w14="http://schemas.microsoft.com/office/word/2010/wordml" xmlns:w15="http://schemas.microsoft.com/office/word/2012/wordml" xmlns:w16cex="http://schemas.microsoft.com/office/word/2018/wordml/cex" xmlns:w16cid="http://schemas.microsoft.com/office/word/2016/wordml/cid" xmlns:w16="http://schemas.microsoft.com/office/word/2018/wordml" xmlns:w16sdtdh="http://schemas.microsoft.com/office/word/2020/wordml/sdtdatahash" xmlns:w16se="http://schemas.microsoft.com/office/word/2015/wordml/symex" xmlns:wpg="http://schemas.microsoft.com/office/word/2010/wordprocessingGroup" xmlns:wpi="http://schemas.microsoft.com/office/word/2010/wordprocessingInk" xmlns:wne="http://schemas.microsoft.com/office/word/2006/wordml" xmlns:wps="http://schemas.microsoft.com/office/word/2010/wordprocessingShape" mc:Ignorable="w14 w15 w16se w16cid w16 w16cex w16sdtdh wp14">
   <w:body>
+    <w:p>
+      <w:pPr>
+        <w:rPr>
+          <w:rFonts w:cstheme="minorHAnsi"/>
+          <w:b/>
+          <w:bCs/>
+          <w:sz w:val="24"/>
+          <w:szCs w:val="24"/>
+          <w:u w:val="single"/>
+        </w:rPr>
+      </w:pPr>
+      <w:r>
+        <w:rPr>
+          <w:rFonts w:cstheme="minorHAnsi"/>
+          <w:b/>
+          <w:bCs/>
+          <w:sz w:val="24"/>
+          <w:szCs w:val="24"/>
+          <w:u w:val="single"/>
+        </w:rPr>
+        <w:t>GAMIFICATION:</w:t>
+      </w:r>
+    </w:p>
     <w:p>
       <w:pPr>
         <w:pStyle w:val="ListParagraph"/>
@@ -208,7 +231,6 @@
           <w:rFonts w:ascii="Calibri" w:hAnsi="Calibri"/>
           <w:b/>
           <w:bCs/>
-          <w:color w:val="333333"/>
           <w:sz w:val="24"/>
           <w:szCs w:val="24"/>
         </w:rPr>
@@ -220,7 +242,6 @@
           <w:rFonts w:ascii="Calibri" w:hAnsi="Calibri"/>
           <w:b/>
           <w:bCs/>
-          <w:color w:val="333333"/>
           <w:sz w:val="24"/>
           <w:szCs w:val="24"/>
         </w:rPr>
@@ -232,7 +253,6 @@
           <w:rFonts w:ascii="Calibri" w:hAnsi="Calibri"/>
           <w:b/>
           <w:bCs/>
-          <w:color w:val="333333"/>
           <w:sz w:val="24"/>
           <w:szCs w:val="24"/>
         </w:rPr>
@@ -259,16 +279,138 @@
     </w:p>
     <w:p>
       <w:pPr>
+        <w:rPr>
+          <w:b/>
+          <w:bCs/>
+          <w:sz w:val="24"/>
+          <w:szCs w:val="24"/>
+          <w:u w:val="single"/>
+        </w:rPr>
+      </w:pPr>
+      <w:r>
+        <w:rPr>
+          <w:b/>
+          <w:bCs/>
+          <w:sz w:val="24"/>
+          <w:szCs w:val="24"/>
+          <w:u w:val="single"/>
+        </w:rPr>
+        <w:t>REACT NATIVE VS PWA:</w:t>
+      </w:r>
+    </w:p>
+    <w:p>
+      <w:pPr>
         <w:pStyle w:val="ListParagraph"/>
         <w:numPr>
           <w:ilvl w:val="0"/>
           <w:numId w:val="1"/>
         </w:numPr>
-      </w:pPr>
-    </w:p>
-    <w:p>
-      <w:pPr>
-        <w:pStyle w:val="ListParagraph"/>
+        <w:rPr>
+          <w:b/>
+          <w:bCs/>
+          <w:sz w:val="24"/>
+          <w:szCs w:val="24"/>
+        </w:rPr>
+      </w:pPr>
+      <w:r>
+        <w:rPr>
+          <w:b/>
+          <w:bCs/>
+          <w:sz w:val="24"/>
+          <w:szCs w:val="24"/>
+        </w:rPr>
+        <w:t>Beginning Progressive Web App Development: Creating a Native App Experience on the Web</w:t>
+      </w:r>
+    </w:p>
+    <w:p>
+      <w:pPr>
+        <w:pStyle w:val="ListParagraph"/>
+      </w:pPr>
+      <w:hyperlink r:id="rId10" w:history="1">
+        <w:r>
+          <w:rPr>
+            <w:rStyle w:val="Hyperlink"/>
+          </w:rPr>
+          <w:t>https://learning-oreilly-com.ezproxy.uwe.ac.uk/library/view/beginning-progressive-web/9781484230909/?ar=&amp;orpq=&amp;email=TEAlG7cQGvf3rkGg%2FflbeQ%3D%3D&amp;tstamp=1634567892&amp;id=F36FB83BD444320C502E80F9474118F3EE088969</w:t>
+        </w:r>
+      </w:hyperlink>
+    </w:p>
+    <w:p>
+      <w:pPr>
+        <w:pStyle w:val="ListParagraph"/>
+        <w:rPr>
+          <w:b/>
+          <w:bCs/>
+          <w:sz w:val="24"/>
+          <w:szCs w:val="24"/>
+        </w:rPr>
+      </w:pPr>
+    </w:p>
+    <w:p>
+      <w:pPr>
+        <w:pStyle w:val="ListParagraph"/>
+        <w:numPr>
+          <w:ilvl w:val="0"/>
+          <w:numId w:val="1"/>
+        </w:numPr>
+        <w:rPr>
+          <w:b/>
+          <w:bCs/>
+          <w:sz w:val="24"/>
+          <w:szCs w:val="24"/>
+        </w:rPr>
+      </w:pPr>
+      <w:r>
+        <w:rPr>
+          <w:b/>
+          <w:bCs/>
+          <w:sz w:val="24"/>
+          <w:szCs w:val="24"/>
+        </w:rPr>
+        <w:t>React and React Nativ</w:t>
+      </w:r>
+      <w:r>
+        <w:rPr>
+          <w:b/>
+          <w:bCs/>
+          <w:sz w:val="24"/>
+          <w:szCs w:val="24"/>
+        </w:rPr>
+        <w:t xml:space="preserve">e </w:t>
+      </w:r>
+      <w:hyperlink r:id="rId11" w:history="1">
+        <w:r>
+          <w:rPr>
+            <w:rStyle w:val="Hyperlink"/>
+          </w:rPr>
+          <w:t>https://www.vlebooks.com/Vleweb/Product/Index/921465?page=0</w:t>
+        </w:r>
+      </w:hyperlink>
+    </w:p>
+    <w:p>
+      <w:pPr>
+        <w:pStyle w:val="ListParagraph"/>
+        <w:rPr>
+          <w:b/>
+          <w:bCs/>
+          <w:sz w:val="24"/>
+          <w:szCs w:val="24"/>
+        </w:rPr>
+      </w:pPr>
+    </w:p>
+    <w:p>
+      <w:pPr>
+        <w:pStyle w:val="ListParagraph"/>
+        <w:numPr>
+          <w:ilvl w:val="0"/>
+          <w:numId w:val="1"/>
+        </w:numPr>
+        <w:rPr>
+          <w:b/>
+          <w:bCs/>
+          <w:sz w:val="24"/>
+          <w:szCs w:val="24"/>
+        </w:rPr>
       </w:pPr>
     </w:p>
     <w:p>
@@ -419,7 +561,7 @@
   <w:abstractNum w:abstractNumId="1" w15:restartNumberingAfterBreak="0">
     <w:nsid w:val="71A1723C"/>
     <w:multiLevelType w:val="hybridMultilevel"/>
-    <w:tmpl w:val="9880DB5C"/>
+    <w:tmpl w:val="E2FA28E4"/>
     <w:lvl w:ilvl="0" w:tplc="FB2AFCF4">
       <w:start w:val="1"/>
       <w:numFmt w:val="bullet"/>
@@ -940,6 +1082,47 @@
     <w:qFormat/>
     <w:rsid w:val="002F3703"/>
   </w:style>
+  <w:style w:type="paragraph" w:styleId="Heading1">
+    <w:name w:val="heading 1"/>
+    <w:basedOn w:val="Normal"/>
+    <w:next w:val="Normal"/>
+    <w:link w:val="Heading1Char"/>
+    <w:uiPriority w:val="9"/>
+    <w:qFormat/>
+    <w:rsid w:val="00932DA8"/>
+    <w:pPr>
+      <w:keepNext/>
+      <w:keepLines/>
+      <w:spacing w:before="240" w:after="0"/>
+      <w:outlineLvl w:val="0"/>
+    </w:pPr>
+    <w:rPr>
+      <w:rFonts w:asciiTheme="majorHAnsi" w:eastAsiaTheme="majorEastAsia" w:hAnsiTheme="majorHAnsi" w:cstheme="majorBidi"/>
+      <w:color w:val="2F5496" w:themeColor="accent1" w:themeShade="BF"/>
+      <w:sz w:val="32"/>
+      <w:szCs w:val="32"/>
+    </w:rPr>
+  </w:style>
+  <w:style w:type="paragraph" w:styleId="Heading2">
+    <w:name w:val="heading 2"/>
+    <w:basedOn w:val="Normal"/>
+    <w:link w:val="Heading2Char"/>
+    <w:uiPriority w:val="9"/>
+    <w:qFormat/>
+    <w:rsid w:val="00DE1B99"/>
+    <w:pPr>
+      <w:spacing w:before="100" w:beforeAutospacing="1" w:after="100" w:afterAutospacing="1" w:line="240" w:lineRule="auto"/>
+      <w:outlineLvl w:val="1"/>
+    </w:pPr>
+    <w:rPr>
+      <w:rFonts w:ascii="Times New Roman" w:eastAsia="Times New Roman" w:hAnsi="Times New Roman" w:cs="Times New Roman"/>
+      <w:b/>
+      <w:bCs/>
+      <w:sz w:val="36"/>
+      <w:szCs w:val="36"/>
+      <w:lang w:eastAsia="en-GB"/>
+    </w:rPr>
+  </w:style>
   <w:style w:type="character" w:default="1" w:styleId="DefaultParagraphFont">
     <w:name w:val="Default Paragraph Font"/>
     <w:uiPriority w:val="1"/>
@@ -1019,6 +1202,34 @@
       <w:sz w:val="24"/>
       <w:szCs w:val="24"/>
       <w:lang w:eastAsia="zh-CN" w:bidi="hi-IN"/>
+    </w:rPr>
+  </w:style>
+  <w:style w:type="character" w:customStyle="1" w:styleId="Heading2Char">
+    <w:name w:val="Heading 2 Char"/>
+    <w:basedOn w:val="DefaultParagraphFont"/>
+    <w:link w:val="Heading2"/>
+    <w:uiPriority w:val="9"/>
+    <w:rsid w:val="00DE1B99"/>
+    <w:rPr>
+      <w:rFonts w:ascii="Times New Roman" w:eastAsia="Times New Roman" w:hAnsi="Times New Roman" w:cs="Times New Roman"/>
+      <w:b/>
+      <w:bCs/>
+      <w:sz w:val="36"/>
+      <w:szCs w:val="36"/>
+      <w:lang w:eastAsia="en-GB"/>
+    </w:rPr>
+  </w:style>
+  <w:style w:type="character" w:customStyle="1" w:styleId="Heading1Char">
+    <w:name w:val="Heading 1 Char"/>
+    <w:basedOn w:val="DefaultParagraphFont"/>
+    <w:link w:val="Heading1"/>
+    <w:uiPriority w:val="9"/>
+    <w:rsid w:val="00932DA8"/>
+    <w:rPr>
+      <w:rFonts w:asciiTheme="majorHAnsi" w:eastAsiaTheme="majorEastAsia" w:hAnsiTheme="majorHAnsi" w:cstheme="majorBidi"/>
+      <w:color w:val="2F5496" w:themeColor="accent1" w:themeShade="BF"/>
+      <w:sz w:val="32"/>
+      <w:szCs w:val="32"/>
     </w:rPr>
   </w:style>
 </w:styles>

</xml_diff>

<commit_message>
Started work on formal propsal and started harvard referencing the potential sources
</commit_message>
<xml_diff>
--- a/Potential Research Sources.docx
+++ b/Potential Research Sources.docx
@@ -1,11 +1,13 @@
 
 <file path=word/document.xml><?xml version="1.0" encoding="utf-8"?>
-<w:document xmlns:wpc="http://schemas.microsoft.com/office/word/2010/wordprocessingCanvas" xmlns:cx="http://schemas.microsoft.com/office/drawing/2014/chartex" xmlns:cx1="http://schemas.microsoft.com/office/drawing/2015/9/8/chartex" xmlns:cx2="http://schemas.microsoft.com/office/drawing/2015/10/21/chartex" xmlns:cx3="http://schemas.microsoft.com/office/drawing/2016/5/9/chartex" xmlns:cx4="http://schemas.microsoft.com/office/drawing/2016/5/10/chartex" xmlns:cx5="http://schemas.microsoft.com/office/drawing/2016/5/11/chartex" xmlns:cx6="http://schemas.microsoft.com/office/drawing/2016/5/12/chartex" xmlns:cx7="http://schemas.microsoft.com/office/drawing/2016/5/13/chartex" xmlns:cx8="http://schemas.microsoft.com/office/drawing/2016/5/14/chartex" xmlns:mc="http://schemas.openxmlformats.org/markup-compatibility/2006" xmlns:aink="http://schemas.microsoft.com/office/drawing/2016/ink" xmlns:am3d="http://schemas.microsoft.com/office/drawing/2017/model3d" xmlns:o="urn:schemas-microsoft-com:office:office" xmlns:r="http://schemas.openxmlformats.org/officeDocument/2006/relationships" xmlns:m="http://schemas.openxmlformats.org/officeDocument/2006/math" xmlns:v="urn:schemas-microsoft-com:vml" xmlns:wp14="http://schemas.microsoft.com/office/word/2010/wordprocessingDrawing" xmlns:wp="http://schemas.openxmlformats.org/drawingml/2006/wordprocessingDrawing" xmlns:w10="urn:schemas-microsoft-com:office:word" xmlns:w="http://schemas.openxmlformats.org/wordprocessingml/2006/main" xmlns:w14="http://schemas.microsoft.com/office/word/2010/wordml" xmlns:w15="http://schemas.microsoft.com/office/word/2012/wordml" xmlns:w16cex="http://schemas.microsoft.com/office/word/2018/wordml/cex" xmlns:w16cid="http://schemas.microsoft.com/office/word/2016/wordml/cid" xmlns:w16="http://schemas.microsoft.com/office/word/2018/wordml" xmlns:w16sdtdh="http://schemas.microsoft.com/office/word/2020/wordml/sdtdatahash" xmlns:w16se="http://schemas.microsoft.com/office/word/2015/wordml/symex" xmlns:wpg="http://schemas.microsoft.com/office/word/2010/wordprocessingGroup" xmlns:wpi="http://schemas.microsoft.com/office/word/2010/wordprocessingInk" xmlns:wne="http://schemas.microsoft.com/office/word/2006/wordml" xmlns:wps="http://schemas.microsoft.com/office/word/2010/wordprocessingShape" mc:Ignorable="w14 w15 w16se w16cid w16 w16cex w16sdtdh wp14">
+<w:document xmlns:o="urn:schemas-microsoft-com:office:office" xmlns:r="http://schemas.openxmlformats.org/officeDocument/2006/relationships" xmlns:v="urn:schemas-microsoft-com:vml" xmlns:w="http://schemas.openxmlformats.org/wordprocessingml/2006/main" xmlns:w10="urn:schemas-microsoft-com:office:word" xmlns:wp="http://schemas.openxmlformats.org/drawingml/2006/wordprocessingDrawing" xmlns:wps="http://schemas.microsoft.com/office/word/2010/wordprocessingShape" xmlns:wpg="http://schemas.microsoft.com/office/word/2010/wordprocessingGroup" xmlns:mc="http://schemas.openxmlformats.org/markup-compatibility/2006" xmlns:wp14="http://schemas.microsoft.com/office/word/2010/wordprocessingDrawing" xmlns:w14="http://schemas.microsoft.com/office/word/2010/wordml" mc:Ignorable="w14 wp14">
   <w:body>
     <w:p>
       <w:pPr>
-        <w:rPr>
-          <w:rFonts w:cstheme="minorHAnsi"/>
+        <w:pStyle w:val="Normal"/>
+        <w:rPr>
+          <w:rFonts w:cs="Calibri" w:cstheme="minorHAnsi"/>
+          <w:b/>
           <w:b/>
           <w:bCs/>
           <w:sz w:val="24"/>
@@ -15,7 +17,7 @@
       </w:pPr>
       <w:r>
         <w:rPr>
-          <w:rFonts w:cstheme="minorHAnsi"/>
+          <w:rFonts w:cs="Calibri" w:cstheme="minorHAnsi"/>
           <w:b/>
           <w:bCs/>
           <w:sz w:val="24"/>
@@ -32,38 +34,28 @@
           <w:ilvl w:val="0"/>
           <w:numId w:val="1"/>
         </w:numPr>
-      </w:pPr>
-      <w:r>
-        <w:rPr>
-          <w:rFonts w:ascii="Calibri" w:hAnsi="Calibri"/>
+        <w:rPr/>
+      </w:pPr>
+      <w:r>
+        <w:rPr>
           <w:b/>
           <w:bCs/>
           <w:color w:val="333333"/>
           <w:sz w:val="24"/>
           <w:szCs w:val="24"/>
         </w:rPr>
-        <w:t>Does Gamification Work? -- A Literature Review of Empirical Studies on Gamification</w:t>
-      </w:r>
-      <w:r>
-        <w:rPr>
-          <w:rFonts w:ascii="Calibri" w:hAnsi="Calibri"/>
-          <w:b/>
-          <w:bCs/>
-          <w:color w:val="333333"/>
-          <w:sz w:val="24"/>
-          <w:szCs w:val="24"/>
-        </w:rPr>
-        <w:t xml:space="preserve"> </w:t>
-      </w:r>
-    </w:p>
-    <w:p>
-      <w:pPr>
-        <w:pStyle w:val="ListParagraph"/>
-      </w:pPr>
-      <w:hyperlink r:id="rId5" w:history="1">
+        <w:t xml:space="preserve">Does Gamification Work? -- A Literature Review of Empirical Studies on Gamification </w:t>
+      </w:r>
+    </w:p>
+    <w:p>
+      <w:pPr>
+        <w:pStyle w:val="ListParagraph"/>
+        <w:rPr/>
+      </w:pPr>
+      <w:hyperlink r:id="rId3">
         <w:r>
           <w:rPr>
-            <w:rStyle w:val="Hyperlink"/>
+            <w:rStyle w:val="InternetLink"/>
           </w:rPr>
           <w:t>https://ieeexplore-ieee-org.ezproxy.uwe.ac.uk/document/6758978</w:t>
         </w:r>
@@ -72,7 +64,96 @@
     <w:p>
       <w:pPr>
         <w:pStyle w:val="ListParagraph"/>
-      </w:pPr>
+        <w:rPr>
+          <w:rStyle w:val="InternetLink"/>
+        </w:rPr>
+      </w:pPr>
+      <w:r>
+        <w:rPr/>
+      </w:r>
+    </w:p>
+    <w:p>
+      <w:pPr>
+        <w:pStyle w:val="ListParagraph"/>
+        <w:rPr/>
+      </w:pPr>
+      <w:r>
+        <w:rPr>
+          <w:rStyle w:val="InternetLink"/>
+          <w:color w:val="000000"/>
+          <w:u w:val="none"/>
+        </w:rPr>
+        <w:t xml:space="preserve">Hamari, J. Koivisto, J. and Sarsa, H. (2014) Does Gamification Work? -- A Literature Review of Empirical Studies on Gamification, </w:t>
+      </w:r>
+      <w:r>
+        <w:rPr>
+          <w:rStyle w:val="InternetLink"/>
+          <w:i/>
+          <w:iCs/>
+          <w:color w:val="000000"/>
+          <w:u w:val="none"/>
+        </w:rPr>
+        <w:t xml:space="preserve">2014 47th Hawaii International Conference on System Sciences, </w:t>
+      </w:r>
+      <w:r>
+        <w:rPr>
+          <w:rStyle w:val="InternetLink"/>
+          <w:i w:val="false"/>
+          <w:iCs w:val="false"/>
+          <w:color w:val="000000"/>
+          <w:u w:val="none"/>
+        </w:rPr>
+        <w:t xml:space="preserve">IEEE Computer Society, Waikoloa, HI, USA , 6-9 Jan. 2014. </w:t>
+      </w:r>
+      <w:r>
+        <w:rPr>
+          <w:rStyle w:val="InternetLink"/>
+          <w:i w:val="false"/>
+          <w:iCs w:val="false"/>
+          <w:color w:val="000000"/>
+          <w:u w:val="none"/>
+        </w:rPr>
+        <w:t xml:space="preserve">IEEEXplore [online]. Available from: </w:t>
+      </w:r>
+      <w:hyperlink r:id="rId4">
+        <w:r>
+          <w:rPr>
+            <w:rStyle w:val="InternetLink"/>
+            <w:i w:val="false"/>
+            <w:iCs w:val="false"/>
+          </w:rPr>
+          <w:t>https://ieeexplore-ieee-org.ezproxy.uwe.ac.uk/document/6758978</w:t>
+        </w:r>
+      </w:hyperlink>
+      <w:hyperlink r:id="rId5">
+        <w:r>
+          <w:rPr>
+            <w:rStyle w:val="InternetLink"/>
+            <w:i w:val="false"/>
+            <w:iCs w:val="false"/>
+          </w:rPr>
+          <w:t xml:space="preserve"> </w:t>
+        </w:r>
+      </w:hyperlink>
+      <w:r>
+        <w:rPr>
+          <w:rStyle w:val="InternetLink"/>
+          <w:i w:val="false"/>
+          <w:iCs w:val="false"/>
+          <w:color w:val="000000"/>
+          <w:u w:val="none"/>
+        </w:rPr>
+        <w:t>[Accessed 27 October 2021].</w:t>
+      </w:r>
+    </w:p>
+    <w:p>
+      <w:pPr>
+        <w:pStyle w:val="ListParagraph"/>
+        <w:rPr/>
+      </w:pPr>
+      <w:r>
+        <w:rPr/>
+      </w:r>
     </w:p>
     <w:p>
       <w:pPr>
@@ -83,6 +164,7 @@
         </w:numPr>
         <w:rPr>
           <w:b/>
+          <w:b/>
           <w:bCs/>
           <w:sz w:val="24"/>
           <w:szCs w:val="24"/>
@@ -101,11 +183,12 @@
     <w:p>
       <w:pPr>
         <w:pStyle w:val="ListParagraph"/>
-      </w:pPr>
-      <w:hyperlink r:id="rId6" w:history="1">
+        <w:rPr/>
+      </w:pPr>
+      <w:hyperlink r:id="rId7">
         <w:r>
           <w:rPr>
-            <w:rStyle w:val="Hyperlink"/>
+            <w:rStyle w:val="InternetLink"/>
           </w:rPr>
           <w:t>https://ieeexplore-ieee-org.ezproxy.uwe.ac.uk/document/8048643</w:t>
         </w:r>
@@ -114,7 +197,56 @@
     <w:p>
       <w:pPr>
         <w:pStyle w:val="ListParagraph"/>
-      </w:pPr>
+        <w:rPr>
+          <w:rStyle w:val="InternetLink"/>
+        </w:rPr>
+      </w:pPr>
+      <w:r>
+        <w:rPr/>
+      </w:r>
+    </w:p>
+    <w:p>
+      <w:pPr>
+        <w:pStyle w:val="ListParagraph"/>
+        <w:rPr/>
+      </w:pPr>
+      <w:r>
+        <w:rPr>
+          <w:rStyle w:val="InternetLink"/>
+          <w:color w:val="000000"/>
+          <w:u w:val="none"/>
+        </w:rPr>
+        <w:t xml:space="preserve">Basten, D. (2017) Gamification. </w:t>
+      </w:r>
+      <w:r>
+        <w:rPr>
+          <w:rStyle w:val="InternetLink"/>
+          <w:i/>
+          <w:iCs/>
+          <w:color w:val="000000"/>
+          <w:u w:val="none"/>
+        </w:rPr>
+        <w:t xml:space="preserve">IEEE Software [online]. </w:t>
+      </w:r>
+      <w:r>
+        <w:rPr>
+          <w:rStyle w:val="InternetLink"/>
+          <w:i w:val="false"/>
+          <w:iCs w:val="false"/>
+          <w:color w:val="000000"/>
+          <w:u w:val="none"/>
+        </w:rPr>
+        <w:t>34 (5), pp. 76-81. [Accessed 27 October 2021].</w:t>
+      </w:r>
+    </w:p>
+    <w:p>
+      <w:pPr>
+        <w:pStyle w:val="ListParagraph"/>
+        <w:rPr/>
+      </w:pPr>
+      <w:r>
+        <w:rPr/>
+      </w:r>
     </w:p>
     <w:p>
       <w:pPr>
@@ -125,6 +257,7 @@
         </w:numPr>
         <w:rPr>
           <w:b/>
+          <w:b/>
           <w:bCs/>
           <w:sz w:val="24"/>
           <w:szCs w:val="24"/>
@@ -143,11 +276,12 @@
     <w:p>
       <w:pPr>
         <w:pStyle w:val="ListParagraph"/>
-      </w:pPr>
-      <w:hyperlink r:id="rId7" w:history="1">
+        <w:rPr/>
+      </w:pPr>
+      <w:hyperlink r:id="rId9">
         <w:r>
           <w:rPr>
-            <w:rStyle w:val="Hyperlink"/>
+            <w:rStyle w:val="InternetLink"/>
           </w:rPr>
           <w:t>https://www-sciencedirect-com.ezproxy.uwe.ac.uk/science/article/pii/S1071581914001256?via%3Dihub</w:t>
         </w:r>
@@ -156,7 +290,56 @@
     <w:p>
       <w:pPr>
         <w:pStyle w:val="ListParagraph"/>
-      </w:pPr>
+        <w:rPr>
+          <w:rStyle w:val="InternetLink"/>
+        </w:rPr>
+      </w:pPr>
+      <w:r>
+        <w:rPr/>
+      </w:r>
+    </w:p>
+    <w:p>
+      <w:pPr>
+        <w:pStyle w:val="ListParagraph"/>
+        <w:rPr/>
+      </w:pPr>
+      <w:r>
+        <w:rPr>
+          <w:rStyle w:val="InternetLink"/>
+          <w:color w:val="000000"/>
+          <w:u w:val="none"/>
+        </w:rPr>
+        <w:t xml:space="preserve">Seaborn, B and Fels, D I.  (2014)  Gamification in theory and action: A survey. </w:t>
+      </w:r>
+      <w:r>
+        <w:rPr>
+          <w:rStyle w:val="InternetLink"/>
+          <w:i/>
+          <w:iCs/>
+          <w:color w:val="000000"/>
+          <w:u w:val="none"/>
+        </w:rPr>
+        <w:t xml:space="preserve">International Journal of Human-Computer Studies [online]. </w:t>
+      </w:r>
+      <w:r>
+        <w:rPr>
+          <w:rStyle w:val="InternetLink"/>
+          <w:i w:val="false"/>
+          <w:iCs w:val="false"/>
+          <w:color w:val="000000"/>
+          <w:u w:val="none"/>
+        </w:rPr>
+        <w:t>74, pp. 14-31. [Accessed 27 October 2021].</w:t>
+      </w:r>
+    </w:p>
+    <w:p>
+      <w:pPr>
+        <w:pStyle w:val="ListParagraph"/>
+        <w:rPr/>
+      </w:pPr>
+      <w:r>
+        <w:rPr/>
+      </w:r>
     </w:p>
     <w:p>
       <w:pPr>
@@ -165,49 +348,28 @@
           <w:ilvl w:val="0"/>
           <w:numId w:val="1"/>
         </w:numPr>
-      </w:pPr>
-      <w:r>
-        <w:rPr>
-          <w:rFonts w:ascii="Calibri" w:hAnsi="Calibri"/>
+        <w:rPr/>
+      </w:pPr>
+      <w:r>
+        <w:rPr>
           <w:b/>
           <w:bCs/>
           <w:color w:val="333333"/>
           <w:sz w:val="24"/>
           <w:szCs w:val="24"/>
         </w:rPr>
-        <w:t>Using gamification to discover cultural heritage locations from geo-tagged photos</w:t>
-      </w:r>
-      <w:r>
-        <w:rPr>
-          <w:rFonts w:ascii="Calibri" w:hAnsi="Calibri"/>
-          <w:b/>
-          <w:bCs/>
-          <w:color w:val="333333"/>
-          <w:sz w:val="24"/>
-          <w:szCs w:val="24"/>
-        </w:rPr>
-        <w:t xml:space="preserve"> </w:t>
-      </w:r>
-      <w:r>
-        <w:rPr>
-          <w:rFonts w:ascii="Calibri" w:hAnsi="Calibri"/>
-          <w:b/>
-          <w:bCs/>
-          <w:color w:val="333333"/>
-          <w:sz w:val="24"/>
-          <w:szCs w:val="24"/>
-        </w:rPr>
-        <w:t xml:space="preserve"> </w:t>
-      </w:r>
-    </w:p>
-    <w:p>
-      <w:pPr>
-        <w:pStyle w:val="ListParagraph"/>
-      </w:pPr>
-      <w:hyperlink r:id="rId8" w:history="1">
+        <w:t xml:space="preserve">Using gamification to discover cultural heritage locations from geo-tagged photos  </w:t>
+      </w:r>
+    </w:p>
+    <w:p>
+      <w:pPr>
+        <w:pStyle w:val="ListParagraph"/>
+        <w:rPr/>
+      </w:pPr>
+      <w:hyperlink r:id="rId10">
         <w:r>
           <w:rPr>
-            <w:rStyle w:val="Hyperlink"/>
+            <w:rStyle w:val="InternetLink"/>
           </w:rPr>
           <w:t>https://link-springer-com.ezproxy.uwe.ac.uk/article/10.1007%2Fs00779-016-0989-6</w:t>
         </w:r>
@@ -216,7 +378,11 @@
     <w:p>
       <w:pPr>
         <w:pStyle w:val="ListParagraph"/>
-      </w:pPr>
+        <w:rPr/>
+      </w:pPr>
+      <w:r>
+        <w:rPr/>
+      </w:r>
     </w:p>
     <w:p>
       <w:pPr>
@@ -225,48 +391,27 @@
           <w:ilvl w:val="0"/>
           <w:numId w:val="1"/>
         </w:numPr>
-      </w:pPr>
-      <w:r>
-        <w:rPr>
-          <w:rFonts w:ascii="Calibri" w:hAnsi="Calibri"/>
-          <w:b/>
-          <w:bCs/>
-          <w:sz w:val="24"/>
-          <w:szCs w:val="24"/>
-        </w:rPr>
-        <w:t xml:space="preserve">The Photo Positioning </w:t>
-      </w:r>
-      <w:proofErr w:type="gramStart"/>
-      <w:r>
-        <w:rPr>
-          <w:rFonts w:ascii="Calibri" w:hAnsi="Calibri"/>
-          <w:b/>
-          <w:bCs/>
-          <w:sz w:val="24"/>
-          <w:szCs w:val="24"/>
-        </w:rPr>
-        <w:t>Puzzle :</w:t>
-      </w:r>
-      <w:proofErr w:type="gramEnd"/>
-      <w:r>
-        <w:rPr>
-          <w:rFonts w:ascii="Calibri" w:hAnsi="Calibri"/>
-          <w:b/>
-          <w:bCs/>
-          <w:sz w:val="24"/>
-          <w:szCs w:val="24"/>
-        </w:rPr>
-        <w:t xml:space="preserve"> Creating Engaging Applications for Historical Photographs by Combining Mobile Augmented Reality and Gamification</w:t>
-      </w:r>
-    </w:p>
-    <w:p>
-      <w:pPr>
-        <w:pStyle w:val="ListParagraph"/>
-      </w:pPr>
-      <w:hyperlink r:id="rId9" w:history="1">
+        <w:rPr/>
+      </w:pPr>
+      <w:r>
+        <w:rPr>
+          <w:b/>
+          <w:bCs/>
+          <w:sz w:val="24"/>
+          <w:szCs w:val="24"/>
+        </w:rPr>
+        <w:t>The Photo Positioning Puzzle : Creating Engaging Applications for Historical Photographs by Combining Mobile Augmented Reality and Gamification</w:t>
+      </w:r>
+    </w:p>
+    <w:p>
+      <w:pPr>
+        <w:pStyle w:val="ListParagraph"/>
+        <w:rPr/>
+      </w:pPr>
+      <w:hyperlink r:id="rId11">
         <w:r>
           <w:rPr>
-            <w:rStyle w:val="Hyperlink"/>
+            <w:rStyle w:val="InternetLink"/>
           </w:rPr>
           <w:t>https://ieeexplore-ieee-org.ezproxy.uwe.ac.uk/document/8810038</w:t>
         </w:r>
@@ -275,11 +420,54 @@
     <w:p>
       <w:pPr>
         <w:pStyle w:val="ListParagraph"/>
-      </w:pPr>
-    </w:p>
-    <w:p>
-      <w:pPr>
-        <w:rPr>
+        <w:rPr/>
+      </w:pPr>
+      <w:r>
+        <w:rPr/>
+      </w:r>
+    </w:p>
+    <w:p>
+      <w:pPr>
+        <w:pStyle w:val="ListParagraph"/>
+        <w:rPr/>
+      </w:pPr>
+      <w:r>
+        <w:fldChar w:fldCharType="begin"/>
+      </w:r>
+      <w:r>
+        <w:rPr>
+          <w:rStyle w:val="InternetLink"/>
+        </w:rPr>
+        <w:instrText> HYPERLINK "https://web-p-ebscohost-com.ezproxy.uwe.ac.uk/ehost/detail/detail?vid=0&amp;sid=d6255984-e1a1-4b59-8348-b0db7e5d0165@redis&amp;bdata=JnNpdGU9ZWhvc3QtbGl2ZQ%3D%3D" \l "AN=135449212&amp;db=ehh"</w:instrText>
+      </w:r>
+      <w:r>
+        <w:rPr>
+          <w:rStyle w:val="InternetLink"/>
+        </w:rPr>
+        <w:fldChar w:fldCharType="separate"/>
+      </w:r>
+      <w:r>
+        <w:rPr>
+          <w:rStyle w:val="InternetLink"/>
+        </w:rPr>
+        <w:t>https://web-p-ebscohost-com.ezproxy.uwe.ac.uk/ehost/detail/detail?vid=0&amp;sid=d6255984-e1a1-4b59-8348-b0db7e5d0165%40redis&amp;bdata=JnNpdGU9ZWhvc3QtbGl2ZQ%3d%3d#AN=135449212&amp;db=ehh</w:t>
+      </w:r>
+      <w:r>
+        <w:rPr>
+          <w:rStyle w:val="InternetLink"/>
+        </w:rPr>
+        <w:fldChar w:fldCharType="end"/>
+      </w:r>
+      <w:r>
+        <w:rPr/>
+        <w:br/>
+      </w:r>
+    </w:p>
+    <w:p>
+      <w:pPr>
+        <w:pStyle w:val="Normal"/>
+        <w:rPr>
+          <w:b/>
           <w:b/>
           <w:bCs/>
           <w:sz w:val="24"/>
@@ -307,6 +495,7 @@
         </w:numPr>
         <w:rPr>
           <w:b/>
+          <w:b/>
           <w:bCs/>
           <w:sz w:val="24"/>
           <w:szCs w:val="24"/>
@@ -325,11 +514,12 @@
     <w:p>
       <w:pPr>
         <w:pStyle w:val="ListParagraph"/>
-      </w:pPr>
-      <w:hyperlink r:id="rId10" w:history="1">
+        <w:rPr/>
+      </w:pPr>
+      <w:hyperlink r:id="rId12">
         <w:r>
           <w:rPr>
-            <w:rStyle w:val="Hyperlink"/>
+            <w:rStyle w:val="InternetLink"/>
           </w:rPr>
           <w:t>https://learning-oreilly-com.ezproxy.uwe.ac.uk/library/view/beginning-progressive-web/9781484230909/?ar=&amp;orpq=&amp;email=TEAlG7cQGvf3rkGg%2FflbeQ%3D%3D&amp;tstamp=1634567892&amp;id=F36FB83BD444320C502E80F9474118F3EE088969</w:t>
         </w:r>
@@ -340,11 +530,20 @@
         <w:pStyle w:val="ListParagraph"/>
         <w:rPr>
           <w:b/>
-          <w:bCs/>
-          <w:sz w:val="24"/>
-          <w:szCs w:val="24"/>
-        </w:rPr>
-      </w:pPr>
+          <w:b/>
+          <w:bCs/>
+          <w:sz w:val="24"/>
+          <w:szCs w:val="24"/>
+        </w:rPr>
+      </w:pPr>
+      <w:r>
+        <w:rPr>
+          <w:b/>
+          <w:bCs/>
+          <w:sz w:val="24"/>
+          <w:szCs w:val="24"/>
+        </w:rPr>
+      </w:r>
     </w:p>
     <w:p>
       <w:pPr>
@@ -355,33 +554,25 @@
         </w:numPr>
         <w:rPr>
           <w:b/>
-          <w:bCs/>
-          <w:sz w:val="24"/>
-          <w:szCs w:val="24"/>
-        </w:rPr>
-      </w:pPr>
-      <w:r>
-        <w:rPr>
-          <w:b/>
-          <w:bCs/>
-          <w:sz w:val="24"/>
-          <w:szCs w:val="24"/>
-        </w:rPr>
-        <w:t>React and React Nativ</w:t>
-      </w:r>
-      <w:r>
-        <w:rPr>
-          <w:b/>
-          <w:bCs/>
-          <w:sz w:val="24"/>
-          <w:szCs w:val="24"/>
-        </w:rPr>
-        <w:t xml:space="preserve">e </w:t>
-      </w:r>
-      <w:hyperlink r:id="rId11" w:history="1">
+          <w:b/>
+          <w:bCs/>
+          <w:sz w:val="24"/>
+          <w:szCs w:val="24"/>
+        </w:rPr>
+      </w:pPr>
+      <w:r>
+        <w:rPr>
+          <w:b/>
+          <w:bCs/>
+          <w:sz w:val="24"/>
+          <w:szCs w:val="24"/>
+        </w:rPr>
+        <w:t xml:space="preserve">React and React Native </w:t>
+      </w:r>
+      <w:hyperlink r:id="rId13">
         <w:r>
           <w:rPr>
-            <w:rStyle w:val="Hyperlink"/>
+            <w:rStyle w:val="InternetLink"/>
           </w:rPr>
           <w:t>https://www.vlebooks.com/Vleweb/Product/Index/921465?page=0</w:t>
         </w:r>
@@ -392,11 +583,20 @@
         <w:pStyle w:val="ListParagraph"/>
         <w:rPr>
           <w:b/>
-          <w:bCs/>
-          <w:sz w:val="24"/>
-          <w:szCs w:val="24"/>
-        </w:rPr>
-      </w:pPr>
+          <w:b/>
+          <w:bCs/>
+          <w:sz w:val="24"/>
+          <w:szCs w:val="24"/>
+        </w:rPr>
+      </w:pPr>
+      <w:r>
+        <w:rPr>
+          <w:b/>
+          <w:bCs/>
+          <w:sz w:val="24"/>
+          <w:szCs w:val="24"/>
+        </w:rPr>
+      </w:r>
     </w:p>
     <w:p>
       <w:pPr>
@@ -407,287 +607,340 @@
         </w:numPr>
         <w:rPr>
           <w:b/>
-          <w:bCs/>
-          <w:sz w:val="24"/>
-          <w:szCs w:val="24"/>
-        </w:rPr>
-      </w:pPr>
-    </w:p>
-    <w:p>
-      <w:pPr>
-        <w:pStyle w:val="ListParagraph"/>
-      </w:pPr>
-    </w:p>
-    <w:p>
-      <w:pPr>
-        <w:pStyle w:val="ListParagraph"/>
-      </w:pPr>
-    </w:p>
-    <w:p/>
+          <w:b/>
+          <w:bCs/>
+          <w:sz w:val="24"/>
+          <w:szCs w:val="24"/>
+        </w:rPr>
+      </w:pPr>
+      <w:r>
+        <w:rPr>
+          <w:b/>
+          <w:bCs/>
+          <w:sz w:val="24"/>
+          <w:szCs w:val="24"/>
+        </w:rPr>
+      </w:r>
+    </w:p>
+    <w:p>
+      <w:pPr>
+        <w:pStyle w:val="ListParagraph"/>
+        <w:rPr/>
+      </w:pPr>
+      <w:r>
+        <w:rPr/>
+      </w:r>
+    </w:p>
+    <w:p>
+      <w:pPr>
+        <w:pStyle w:val="ListParagraph"/>
+        <w:rPr/>
+      </w:pPr>
+      <w:r>
+        <w:rPr/>
+      </w:r>
+    </w:p>
+    <w:p>
+      <w:pPr>
+        <w:pStyle w:val="Normal"/>
+        <w:widowControl/>
+        <w:bidi w:val="0"/>
+        <w:spacing w:lineRule="auto" w:line="259" w:before="0" w:after="160"/>
+        <w:jc w:val="left"/>
+        <w:rPr/>
+      </w:pPr>
+      <w:r>
+        <w:rPr/>
+      </w:r>
+    </w:p>
     <w:sectPr>
+      <w:type w:val="nextPage"/>
       <w:pgSz w:w="11906" w:h="16838"/>
-      <w:pgMar w:top="1440" w:right="1440" w:bottom="1440" w:left="1440" w:header="708" w:footer="708" w:gutter="0"/>
-      <w:cols w:space="708"/>
-      <w:docGrid w:linePitch="360"/>
+      <w:pgMar w:left="1440" w:right="1440" w:gutter="0" w:header="0" w:top="1440" w:footer="0" w:bottom="1440"/>
+      <w:pgNumType w:fmt="decimal"/>
+      <w:formProt w:val="false"/>
+      <w:textDirection w:val="lrTb"/>
+      <w:docGrid w:type="default" w:linePitch="360" w:charSpace="4096"/>
     </w:sectPr>
   </w:body>
 </w:document>
 </file>
 
 <file path=word/numbering.xml><?xml version="1.0" encoding="utf-8"?>
-<w:numbering xmlns:wpc="http://schemas.microsoft.com/office/word/2010/wordprocessingCanvas" xmlns:cx="http://schemas.microsoft.com/office/drawing/2014/chartex" xmlns:cx1="http://schemas.microsoft.com/office/drawing/2015/9/8/chartex" xmlns:cx2="http://schemas.microsoft.com/office/drawing/2015/10/21/chartex" xmlns:cx3="http://schemas.microsoft.com/office/drawing/2016/5/9/chartex" xmlns:cx4="http://schemas.microsoft.com/office/drawing/2016/5/10/chartex" xmlns:cx5="http://schemas.microsoft.com/office/drawing/2016/5/11/chartex" xmlns:cx6="http://schemas.microsoft.com/office/drawing/2016/5/12/chartex" xmlns:cx7="http://schemas.microsoft.com/office/drawing/2016/5/13/chartex" xmlns:cx8="http://schemas.microsoft.com/office/drawing/2016/5/14/chartex" xmlns:mc="http://schemas.openxmlformats.org/markup-compatibility/2006" xmlns:aink="http://schemas.microsoft.com/office/drawing/2016/ink" xmlns:am3d="http://schemas.microsoft.com/office/drawing/2017/model3d" xmlns:o="urn:schemas-microsoft-com:office:office" xmlns:r="http://schemas.openxmlformats.org/officeDocument/2006/relationships" xmlns:m="http://schemas.openxmlformats.org/officeDocument/2006/math" xmlns:v="urn:schemas-microsoft-com:vml" xmlns:wp14="http://schemas.microsoft.com/office/word/2010/wordprocessingDrawing" xmlns:wp="http://schemas.openxmlformats.org/drawingml/2006/wordprocessingDrawing" xmlns:w10="urn:schemas-microsoft-com:office:word" xmlns:w="http://schemas.openxmlformats.org/wordprocessingml/2006/main" xmlns:w14="http://schemas.microsoft.com/office/word/2010/wordml" xmlns:w15="http://schemas.microsoft.com/office/word/2012/wordml" xmlns:w16cex="http://schemas.microsoft.com/office/word/2018/wordml/cex" xmlns:w16cid="http://schemas.microsoft.com/office/word/2016/wordml/cid" xmlns:w16="http://schemas.microsoft.com/office/word/2018/wordml" xmlns:w16sdtdh="http://schemas.microsoft.com/office/word/2020/wordml/sdtdatahash" xmlns:w16se="http://schemas.microsoft.com/office/word/2015/wordml/symex" xmlns:wpg="http://schemas.microsoft.com/office/word/2010/wordprocessingGroup" xmlns:wpi="http://schemas.microsoft.com/office/word/2010/wordprocessingInk" xmlns:wne="http://schemas.microsoft.com/office/word/2006/wordml" xmlns:wps="http://schemas.microsoft.com/office/word/2010/wordprocessingShape" mc:Ignorable="w14 w15 w16se w16cid w16 w16cex w16sdtdh wp14">
-  <w:abstractNum w:abstractNumId="0" w15:restartNumberingAfterBreak="0">
-    <w:nsid w:val="6BC22F05"/>
-    <w:multiLevelType w:val="multilevel"/>
-    <w:tmpl w:val="39F8680A"/>
+<w:numbering xmlns:w="http://schemas.openxmlformats.org/wordprocessingml/2006/main" xmlns:o="urn:schemas-microsoft-com:office:office" xmlns:r="http://schemas.openxmlformats.org/officeDocument/2006/relationships" xmlns:v="urn:schemas-microsoft-com:vml" xmlns:mc="http://schemas.openxmlformats.org/markup-compatibility/2006" xmlns:w14="http://schemas.microsoft.com/office/word/2010/wordml" mc:Ignorable="w14">
+  <w:abstractNum w:abstractNumId="1">
     <w:lvl w:ilvl="0">
+      <w:start w:val="1"/>
       <w:numFmt w:val="bullet"/>
-      <w:lvlText w:val="•"/>
+      <w:lvlText w:val=""/>
       <w:lvlJc w:val="left"/>
       <w:pPr>
+        <w:tabs>
+          <w:tab w:val="num" w:pos="0"/>
+        </w:tabs>
         <w:ind w:left="720" w:hanging="360"/>
       </w:pPr>
       <w:rPr>
-        <w:rFonts w:ascii="OpenSymbol" w:eastAsia="OpenSymbol" w:hAnsi="OpenSymbol" w:cs="OpenSymbol"/>
+        <w:rFonts w:ascii="Symbol" w:hAnsi="Symbol" w:cs="Symbol" w:hint="default"/>
         <w:sz w:val="22"/>
         <w:szCs w:val="22"/>
       </w:rPr>
     </w:lvl>
     <w:lvl w:ilvl="1">
+      <w:start w:val="1"/>
       <w:numFmt w:val="bullet"/>
-      <w:lvlText w:val="•"/>
+      <w:lvlText w:val="o"/>
       <w:lvlJc w:val="left"/>
       <w:pPr>
-        <w:ind w:left="1080" w:hanging="360"/>
+        <w:tabs>
+          <w:tab w:val="num" w:pos="0"/>
+        </w:tabs>
+        <w:ind w:left="1440" w:hanging="360"/>
       </w:pPr>
       <w:rPr>
-        <w:rFonts w:ascii="OpenSymbol" w:eastAsia="OpenSymbol" w:hAnsi="OpenSymbol" w:cs="OpenSymbol"/>
-        <w:sz w:val="22"/>
-        <w:szCs w:val="22"/>
+        <w:rFonts w:ascii="Courier New" w:hAnsi="Courier New" w:cs="Courier New" w:hint="default"/>
       </w:rPr>
     </w:lvl>
     <w:lvl w:ilvl="2">
+      <w:start w:val="1"/>
       <w:numFmt w:val="bullet"/>
-      <w:lvlText w:val="•"/>
+      <w:lvlText w:val=""/>
       <w:lvlJc w:val="left"/>
       <w:pPr>
-        <w:ind w:left="1440" w:hanging="360"/>
+        <w:tabs>
+          <w:tab w:val="num" w:pos="0"/>
+        </w:tabs>
+        <w:ind w:left="2160" w:hanging="360"/>
       </w:pPr>
       <w:rPr>
-        <w:rFonts w:ascii="OpenSymbol" w:eastAsia="OpenSymbol" w:hAnsi="OpenSymbol" w:cs="OpenSymbol"/>
-        <w:sz w:val="22"/>
-        <w:szCs w:val="22"/>
+        <w:rFonts w:ascii="Wingdings" w:hAnsi="Wingdings" w:cs="Wingdings" w:hint="default"/>
       </w:rPr>
     </w:lvl>
     <w:lvl w:ilvl="3">
-      <w:numFmt w:val="bullet"/>
-      <w:lvlText w:val="•"/>
-      <w:lvlJc w:val="left"/>
-      <w:pPr>
-        <w:ind w:left="1800" w:hanging="360"/>
-      </w:pPr>
-      <w:rPr>
-        <w:rFonts w:ascii="OpenSymbol" w:eastAsia="OpenSymbol" w:hAnsi="OpenSymbol" w:cs="OpenSymbol"/>
-        <w:sz w:val="22"/>
-        <w:szCs w:val="22"/>
-      </w:rPr>
-    </w:lvl>
-    <w:lvl w:ilvl="4">
-      <w:numFmt w:val="bullet"/>
-      <w:lvlText w:val="•"/>
-      <w:lvlJc w:val="left"/>
-      <w:pPr>
-        <w:ind w:left="2160" w:hanging="360"/>
-      </w:pPr>
-      <w:rPr>
-        <w:rFonts w:ascii="OpenSymbol" w:eastAsia="OpenSymbol" w:hAnsi="OpenSymbol" w:cs="OpenSymbol"/>
-        <w:sz w:val="22"/>
-        <w:szCs w:val="22"/>
-      </w:rPr>
-    </w:lvl>
-    <w:lvl w:ilvl="5">
-      <w:numFmt w:val="bullet"/>
-      <w:lvlText w:val="•"/>
-      <w:lvlJc w:val="left"/>
-      <w:pPr>
-        <w:ind w:left="2520" w:hanging="360"/>
-      </w:pPr>
-      <w:rPr>
-        <w:rFonts w:ascii="OpenSymbol" w:eastAsia="OpenSymbol" w:hAnsi="OpenSymbol" w:cs="OpenSymbol"/>
-        <w:sz w:val="22"/>
-        <w:szCs w:val="22"/>
-      </w:rPr>
-    </w:lvl>
-    <w:lvl w:ilvl="6">
-      <w:numFmt w:val="bullet"/>
-      <w:lvlText w:val="•"/>
-      <w:lvlJc w:val="left"/>
-      <w:pPr>
-        <w:ind w:left="2880" w:hanging="360"/>
-      </w:pPr>
-      <w:rPr>
-        <w:rFonts w:ascii="OpenSymbol" w:eastAsia="OpenSymbol" w:hAnsi="OpenSymbol" w:cs="OpenSymbol"/>
-        <w:sz w:val="22"/>
-        <w:szCs w:val="22"/>
-      </w:rPr>
-    </w:lvl>
-    <w:lvl w:ilvl="7">
-      <w:numFmt w:val="bullet"/>
-      <w:lvlText w:val="•"/>
-      <w:lvlJc w:val="left"/>
-      <w:pPr>
-        <w:ind w:left="3240" w:hanging="360"/>
-      </w:pPr>
-      <w:rPr>
-        <w:rFonts w:ascii="OpenSymbol" w:eastAsia="OpenSymbol" w:hAnsi="OpenSymbol" w:cs="OpenSymbol"/>
-        <w:sz w:val="22"/>
-        <w:szCs w:val="22"/>
-      </w:rPr>
-    </w:lvl>
-    <w:lvl w:ilvl="8">
-      <w:numFmt w:val="bullet"/>
-      <w:lvlText w:val="•"/>
-      <w:lvlJc w:val="left"/>
-      <w:pPr>
-        <w:ind w:left="3600" w:hanging="360"/>
-      </w:pPr>
-      <w:rPr>
-        <w:rFonts w:ascii="OpenSymbol" w:eastAsia="OpenSymbol" w:hAnsi="OpenSymbol" w:cs="OpenSymbol"/>
-        <w:sz w:val="22"/>
-        <w:szCs w:val="22"/>
-      </w:rPr>
-    </w:lvl>
-  </w:abstractNum>
-  <w:abstractNum w:abstractNumId="1" w15:restartNumberingAfterBreak="0">
-    <w:nsid w:val="71A1723C"/>
-    <w:multiLevelType w:val="hybridMultilevel"/>
-    <w:tmpl w:val="E2FA28E4"/>
-    <w:lvl w:ilvl="0" w:tplc="FB2AFCF4">
       <w:start w:val="1"/>
       <w:numFmt w:val="bullet"/>
       <w:lvlText w:val=""/>
       <w:lvlJc w:val="left"/>
       <w:pPr>
-        <w:ind w:left="720" w:hanging="360"/>
+        <w:tabs>
+          <w:tab w:val="num" w:pos="0"/>
+        </w:tabs>
+        <w:ind w:left="2880" w:hanging="360"/>
       </w:pPr>
       <w:rPr>
-        <w:rFonts w:ascii="Symbol" w:hAnsi="Symbol" w:hint="default"/>
-        <w:sz w:val="22"/>
-        <w:szCs w:val="22"/>
+        <w:rFonts w:ascii="Symbol" w:hAnsi="Symbol" w:cs="Symbol" w:hint="default"/>
       </w:rPr>
     </w:lvl>
-    <w:lvl w:ilvl="1" w:tplc="08090003" w:tentative="1">
+    <w:lvl w:ilvl="4">
       <w:start w:val="1"/>
       <w:numFmt w:val="bullet"/>
       <w:lvlText w:val="o"/>
       <w:lvlJc w:val="left"/>
       <w:pPr>
-        <w:ind w:left="1440" w:hanging="360"/>
+        <w:tabs>
+          <w:tab w:val="num" w:pos="0"/>
+        </w:tabs>
+        <w:ind w:left="3600" w:hanging="360"/>
       </w:pPr>
       <w:rPr>
         <w:rFonts w:ascii="Courier New" w:hAnsi="Courier New" w:cs="Courier New" w:hint="default"/>
       </w:rPr>
     </w:lvl>
-    <w:lvl w:ilvl="2" w:tplc="08090005" w:tentative="1">
+    <w:lvl w:ilvl="5">
       <w:start w:val="1"/>
       <w:numFmt w:val="bullet"/>
       <w:lvlText w:val=""/>
       <w:lvlJc w:val="left"/>
       <w:pPr>
-        <w:ind w:left="2160" w:hanging="360"/>
+        <w:tabs>
+          <w:tab w:val="num" w:pos="0"/>
+        </w:tabs>
+        <w:ind w:left="4320" w:hanging="360"/>
       </w:pPr>
       <w:rPr>
-        <w:rFonts w:ascii="Wingdings" w:hAnsi="Wingdings" w:hint="default"/>
+        <w:rFonts w:ascii="Wingdings" w:hAnsi="Wingdings" w:cs="Wingdings" w:hint="default"/>
       </w:rPr>
     </w:lvl>
-    <w:lvl w:ilvl="3" w:tplc="08090001" w:tentative="1">
+    <w:lvl w:ilvl="6">
       <w:start w:val="1"/>
       <w:numFmt w:val="bullet"/>
       <w:lvlText w:val=""/>
       <w:lvlJc w:val="left"/>
       <w:pPr>
-        <w:ind w:left="2880" w:hanging="360"/>
+        <w:tabs>
+          <w:tab w:val="num" w:pos="0"/>
+        </w:tabs>
+        <w:ind w:left="5040" w:hanging="360"/>
       </w:pPr>
       <w:rPr>
-        <w:rFonts w:ascii="Symbol" w:hAnsi="Symbol" w:hint="default"/>
+        <w:rFonts w:ascii="Symbol" w:hAnsi="Symbol" w:cs="Symbol" w:hint="default"/>
       </w:rPr>
     </w:lvl>
-    <w:lvl w:ilvl="4" w:tplc="08090003" w:tentative="1">
+    <w:lvl w:ilvl="7">
       <w:start w:val="1"/>
       <w:numFmt w:val="bullet"/>
       <w:lvlText w:val="o"/>
       <w:lvlJc w:val="left"/>
       <w:pPr>
-        <w:ind w:left="3600" w:hanging="360"/>
+        <w:tabs>
+          <w:tab w:val="num" w:pos="0"/>
+        </w:tabs>
+        <w:ind w:left="5760" w:hanging="360"/>
       </w:pPr>
       <w:rPr>
         <w:rFonts w:ascii="Courier New" w:hAnsi="Courier New" w:cs="Courier New" w:hint="default"/>
       </w:rPr>
     </w:lvl>
-    <w:lvl w:ilvl="5" w:tplc="08090005" w:tentative="1">
+    <w:lvl w:ilvl="8">
       <w:start w:val="1"/>
       <w:numFmt w:val="bullet"/>
       <w:lvlText w:val=""/>
       <w:lvlJc w:val="left"/>
       <w:pPr>
-        <w:ind w:left="4320" w:hanging="360"/>
+        <w:tabs>
+          <w:tab w:val="num" w:pos="0"/>
+        </w:tabs>
+        <w:ind w:left="6480" w:hanging="360"/>
       </w:pPr>
       <w:rPr>
-        <w:rFonts w:ascii="Wingdings" w:hAnsi="Wingdings" w:hint="default"/>
+        <w:rFonts w:ascii="Wingdings" w:hAnsi="Wingdings" w:cs="Wingdings" w:hint="default"/>
       </w:rPr>
     </w:lvl>
-    <w:lvl w:ilvl="6" w:tplc="08090001" w:tentative="1">
+  </w:abstractNum>
+  <w:abstractNum w:abstractNumId="2">
+    <w:lvl w:ilvl="0">
       <w:start w:val="1"/>
-      <w:numFmt w:val="bullet"/>
-      <w:lvlText w:val=""/>
+      <w:numFmt w:val="none"/>
+      <w:suff w:val="nothing"/>
+      <w:lvlText w:val=""/>
       <w:lvlJc w:val="left"/>
       <w:pPr>
-        <w:ind w:left="5040" w:hanging="360"/>
-      </w:pPr>
-      <w:rPr>
-        <w:rFonts w:ascii="Symbol" w:hAnsi="Symbol" w:hint="default"/>
-      </w:rPr>
+        <w:tabs>
+          <w:tab w:val="num" w:pos="0"/>
+        </w:tabs>
+        <w:ind w:left="0" w:hanging="0"/>
+      </w:pPr>
     </w:lvl>
-    <w:lvl w:ilvl="7" w:tplc="08090003" w:tentative="1">
+    <w:lvl w:ilvl="1">
       <w:start w:val="1"/>
-      <w:numFmt w:val="bullet"/>
-      <w:lvlText w:val="o"/>
+      <w:numFmt w:val="none"/>
+      <w:suff w:val="nothing"/>
+      <w:lvlText w:val=""/>
       <w:lvlJc w:val="left"/>
       <w:pPr>
-        <w:ind w:left="5760" w:hanging="360"/>
-      </w:pPr>
-      <w:rPr>
-        <w:rFonts w:ascii="Courier New" w:hAnsi="Courier New" w:cs="Courier New" w:hint="default"/>
-      </w:rPr>
+        <w:tabs>
+          <w:tab w:val="num" w:pos="0"/>
+        </w:tabs>
+        <w:ind w:left="0" w:hanging="0"/>
+      </w:pPr>
     </w:lvl>
-    <w:lvl w:ilvl="8" w:tplc="08090005" w:tentative="1">
+    <w:lvl w:ilvl="2">
       <w:start w:val="1"/>
-      <w:numFmt w:val="bullet"/>
-      <w:lvlText w:val=""/>
+      <w:numFmt w:val="none"/>
+      <w:suff w:val="nothing"/>
+      <w:lvlText w:val=""/>
       <w:lvlJc w:val="left"/>
       <w:pPr>
-        <w:ind w:left="6480" w:hanging="360"/>
-      </w:pPr>
-      <w:rPr>
-        <w:rFonts w:ascii="Wingdings" w:hAnsi="Wingdings" w:hint="default"/>
-      </w:rPr>
+        <w:tabs>
+          <w:tab w:val="num" w:pos="0"/>
+        </w:tabs>
+        <w:ind w:left="0" w:hanging="0"/>
+      </w:pPr>
+    </w:lvl>
+    <w:lvl w:ilvl="3">
+      <w:start w:val="1"/>
+      <w:numFmt w:val="none"/>
+      <w:suff w:val="nothing"/>
+      <w:lvlText w:val=""/>
+      <w:lvlJc w:val="left"/>
+      <w:pPr>
+        <w:tabs>
+          <w:tab w:val="num" w:pos="0"/>
+        </w:tabs>
+        <w:ind w:left="0" w:hanging="0"/>
+      </w:pPr>
+    </w:lvl>
+    <w:lvl w:ilvl="4">
+      <w:start w:val="1"/>
+      <w:numFmt w:val="none"/>
+      <w:suff w:val="nothing"/>
+      <w:lvlText w:val=""/>
+      <w:lvlJc w:val="left"/>
+      <w:pPr>
+        <w:tabs>
+          <w:tab w:val="num" w:pos="0"/>
+        </w:tabs>
+        <w:ind w:left="0" w:hanging="0"/>
+      </w:pPr>
+    </w:lvl>
+    <w:lvl w:ilvl="5">
+      <w:start w:val="1"/>
+      <w:numFmt w:val="none"/>
+      <w:suff w:val="nothing"/>
+      <w:lvlText w:val=""/>
+      <w:lvlJc w:val="left"/>
+      <w:pPr>
+        <w:tabs>
+          <w:tab w:val="num" w:pos="0"/>
+        </w:tabs>
+        <w:ind w:left="0" w:hanging="0"/>
+      </w:pPr>
+    </w:lvl>
+    <w:lvl w:ilvl="6">
+      <w:start w:val="1"/>
+      <w:numFmt w:val="none"/>
+      <w:suff w:val="nothing"/>
+      <w:lvlText w:val=""/>
+      <w:lvlJc w:val="left"/>
+      <w:pPr>
+        <w:tabs>
+          <w:tab w:val="num" w:pos="0"/>
+        </w:tabs>
+        <w:ind w:left="0" w:hanging="0"/>
+      </w:pPr>
+    </w:lvl>
+    <w:lvl w:ilvl="7">
+      <w:start w:val="1"/>
+      <w:numFmt w:val="none"/>
+      <w:suff w:val="nothing"/>
+      <w:lvlText w:val=""/>
+      <w:lvlJc w:val="left"/>
+      <w:pPr>
+        <w:tabs>
+          <w:tab w:val="num" w:pos="0"/>
+        </w:tabs>
+        <w:ind w:left="0" w:hanging="0"/>
+      </w:pPr>
+    </w:lvl>
+    <w:lvl w:ilvl="8">
+      <w:start w:val="1"/>
+      <w:numFmt w:val="none"/>
+      <w:suff w:val="nothing"/>
+      <w:lvlText w:val=""/>
+      <w:lvlJc w:val="left"/>
+      <w:pPr>
+        <w:tabs>
+          <w:tab w:val="num" w:pos="0"/>
+        </w:tabs>
+        <w:ind w:left="0" w:hanging="0"/>
+      </w:pPr>
     </w:lvl>
   </w:abstractNum>
   <w:num w:numId="1">
     <w:abstractNumId w:val="1"/>
   </w:num>
   <w:num w:numId="2">
-    <w:abstractNumId w:val="0"/>
+    <w:abstractNumId w:val="2"/>
   </w:num>
 </w:numbering>
 </file>
 
 <file path=word/styles.xml><?xml version="1.0" encoding="utf-8"?>
-<w:styles xmlns:mc="http://schemas.openxmlformats.org/markup-compatibility/2006" xmlns:r="http://schemas.openxmlformats.org/officeDocument/2006/relationships" xmlns:w="http://schemas.openxmlformats.org/wordprocessingml/2006/main" xmlns:w14="http://schemas.microsoft.com/office/word/2010/wordml" xmlns:w15="http://schemas.microsoft.com/office/word/2012/wordml" xmlns:w16cex="http://schemas.microsoft.com/office/word/2018/wordml/cex" xmlns:w16cid="http://schemas.microsoft.com/office/word/2016/wordml/cid" xmlns:w16="http://schemas.microsoft.com/office/word/2018/wordml" xmlns:w16sdtdh="http://schemas.microsoft.com/office/word/2020/wordml/sdtdatahash" xmlns:w16se="http://schemas.microsoft.com/office/word/2015/wordml/symex" mc:Ignorable="w14 w15 w16se w16cid w16 w16cex w16sdtdh">
+<w:styles xmlns:w="http://schemas.openxmlformats.org/wordprocessingml/2006/main" xmlns:w14="http://schemas.microsoft.com/office/word/2010/wordml" xmlns:mc="http://schemas.openxmlformats.org/markup-compatibility/2006" mc:Ignorable="w14">
   <w:docDefaults>
     <w:rPrDefault>
       <w:rPr>
-        <w:rFonts w:asciiTheme="minorHAnsi" w:eastAsiaTheme="minorHAnsi" w:hAnsiTheme="minorHAnsi" w:cstheme="minorBidi"/>
+        <w:rFonts w:ascii="Calibri" w:hAnsi="Calibri" w:eastAsia="Calibri" w:cs="" w:asciiTheme="minorHAnsi" w:cstheme="minorBidi" w:eastAsiaTheme="minorHAnsi" w:hAnsiTheme="minorHAnsi"/>
         <w:sz w:val="22"/>
         <w:szCs w:val="22"/>
         <w:lang w:val="en-GB" w:eastAsia="en-US" w:bidi="ar-SA"/>
@@ -695,21 +948,21 @@
     </w:rPrDefault>
     <w:pPrDefault>
       <w:pPr>
-        <w:spacing w:after="160" w:line="259" w:lineRule="auto"/>
+        <w:suppressAutoHyphens w:val="true"/>
       </w:pPr>
     </w:pPrDefault>
   </w:docDefaults>
   <w:latentStyles w:defLockedState="0" w:defUIPriority="99" w:defSemiHidden="0" w:defUnhideWhenUsed="0" w:defQFormat="0" w:count="376">
     <w:lsdException w:name="Normal" w:uiPriority="0" w:qFormat="1"/>
     <w:lsdException w:name="heading 1" w:uiPriority="9" w:qFormat="1"/>
-    <w:lsdException w:name="heading 2" w:semiHidden="1" w:uiPriority="9" w:unhideWhenUsed="1" w:qFormat="1"/>
-    <w:lsdException w:name="heading 3" w:semiHidden="1" w:uiPriority="9" w:unhideWhenUsed="1" w:qFormat="1"/>
-    <w:lsdException w:name="heading 4" w:semiHidden="1" w:uiPriority="9" w:unhideWhenUsed="1" w:qFormat="1"/>
-    <w:lsdException w:name="heading 5" w:semiHidden="1" w:uiPriority="9" w:unhideWhenUsed="1" w:qFormat="1"/>
-    <w:lsdException w:name="heading 6" w:semiHidden="1" w:uiPriority="9" w:unhideWhenUsed="1" w:qFormat="1"/>
-    <w:lsdException w:name="heading 7" w:semiHidden="1" w:uiPriority="9" w:unhideWhenUsed="1" w:qFormat="1"/>
-    <w:lsdException w:name="heading 8" w:semiHidden="1" w:uiPriority="9" w:unhideWhenUsed="1" w:qFormat="1"/>
-    <w:lsdException w:name="heading 9" w:semiHidden="1" w:uiPriority="9" w:unhideWhenUsed="1" w:qFormat="1"/>
+    <w:lsdException w:name="heading 2" w:uiPriority="9" w:semiHidden="1" w:unhideWhenUsed="1" w:qFormat="1"/>
+    <w:lsdException w:name="heading 3" w:uiPriority="9" w:semiHidden="1" w:unhideWhenUsed="1" w:qFormat="1"/>
+    <w:lsdException w:name="heading 4" w:uiPriority="9" w:semiHidden="1" w:unhideWhenUsed="1" w:qFormat="1"/>
+    <w:lsdException w:name="heading 5" w:uiPriority="9" w:semiHidden="1" w:unhideWhenUsed="1" w:qFormat="1"/>
+    <w:lsdException w:name="heading 6" w:uiPriority="9" w:semiHidden="1" w:unhideWhenUsed="1" w:qFormat="1"/>
+    <w:lsdException w:name="heading 7" w:uiPriority="9" w:semiHidden="1" w:unhideWhenUsed="1" w:qFormat="1"/>
+    <w:lsdException w:name="heading 8" w:uiPriority="9" w:semiHidden="1" w:unhideWhenUsed="1" w:qFormat="1"/>
+    <w:lsdException w:name="heading 9" w:uiPriority="9" w:semiHidden="1" w:unhideWhenUsed="1" w:qFormat="1"/>
     <w:lsdException w:name="index 1" w:semiHidden="1" w:unhideWhenUsed="1"/>
     <w:lsdException w:name="index 2" w:semiHidden="1" w:unhideWhenUsed="1"/>
     <w:lsdException w:name="index 3" w:semiHidden="1" w:unhideWhenUsed="1"/>
@@ -719,22 +972,22 @@
     <w:lsdException w:name="index 7" w:semiHidden="1" w:unhideWhenUsed="1"/>
     <w:lsdException w:name="index 8" w:semiHidden="1" w:unhideWhenUsed="1"/>
     <w:lsdException w:name="index 9" w:semiHidden="1" w:unhideWhenUsed="1"/>
-    <w:lsdException w:name="toc 1" w:semiHidden="1" w:uiPriority="39" w:unhideWhenUsed="1"/>
-    <w:lsdException w:name="toc 2" w:semiHidden="1" w:uiPriority="39" w:unhideWhenUsed="1"/>
-    <w:lsdException w:name="toc 3" w:semiHidden="1" w:uiPriority="39" w:unhideWhenUsed="1"/>
-    <w:lsdException w:name="toc 4" w:semiHidden="1" w:uiPriority="39" w:unhideWhenUsed="1"/>
-    <w:lsdException w:name="toc 5" w:semiHidden="1" w:uiPriority="39" w:unhideWhenUsed="1"/>
-    <w:lsdException w:name="toc 6" w:semiHidden="1" w:uiPriority="39" w:unhideWhenUsed="1"/>
-    <w:lsdException w:name="toc 7" w:semiHidden="1" w:uiPriority="39" w:unhideWhenUsed="1"/>
-    <w:lsdException w:name="toc 8" w:semiHidden="1" w:uiPriority="39" w:unhideWhenUsed="1"/>
-    <w:lsdException w:name="toc 9" w:semiHidden="1" w:uiPriority="39" w:unhideWhenUsed="1"/>
+    <w:lsdException w:name="toc 1" w:uiPriority="39" w:semiHidden="1" w:unhideWhenUsed="1"/>
+    <w:lsdException w:name="toc 2" w:uiPriority="39" w:semiHidden="1" w:unhideWhenUsed="1"/>
+    <w:lsdException w:name="toc 3" w:uiPriority="39" w:semiHidden="1" w:unhideWhenUsed="1"/>
+    <w:lsdException w:name="toc 4" w:uiPriority="39" w:semiHidden="1" w:unhideWhenUsed="1"/>
+    <w:lsdException w:name="toc 5" w:uiPriority="39" w:semiHidden="1" w:unhideWhenUsed="1"/>
+    <w:lsdException w:name="toc 6" w:uiPriority="39" w:semiHidden="1" w:unhideWhenUsed="1"/>
+    <w:lsdException w:name="toc 7" w:uiPriority="39" w:semiHidden="1" w:unhideWhenUsed="1"/>
+    <w:lsdException w:name="toc 8" w:uiPriority="39" w:semiHidden="1" w:unhideWhenUsed="1"/>
+    <w:lsdException w:name="toc 9" w:uiPriority="39" w:semiHidden="1" w:unhideWhenUsed="1"/>
     <w:lsdException w:name="Normal Indent" w:semiHidden="1" w:unhideWhenUsed="1"/>
     <w:lsdException w:name="footnote text" w:semiHidden="1" w:unhideWhenUsed="1"/>
     <w:lsdException w:name="annotation text" w:semiHidden="1" w:unhideWhenUsed="1"/>
     <w:lsdException w:name="header" w:semiHidden="1" w:unhideWhenUsed="1"/>
     <w:lsdException w:name="footer" w:semiHidden="1" w:unhideWhenUsed="1"/>
     <w:lsdException w:name="index heading" w:semiHidden="1" w:unhideWhenUsed="1"/>
-    <w:lsdException w:name="caption" w:semiHidden="1" w:uiPriority="35" w:unhideWhenUsed="1" w:qFormat="1"/>
+    <w:lsdException w:name="caption" w:uiPriority="35" w:semiHidden="1" w:unhideWhenUsed="1" w:qFormat="1"/>
     <w:lsdException w:name="table of figures" w:semiHidden="1" w:unhideWhenUsed="1"/>
     <w:lsdException w:name="envelope address" w:semiHidden="1" w:unhideWhenUsed="1"/>
     <w:lsdException w:name="envelope return" w:semiHidden="1" w:unhideWhenUsed="1"/>
@@ -765,7 +1018,7 @@
     <w:lsdException w:name="Title" w:uiPriority="10" w:qFormat="1"/>
     <w:lsdException w:name="Closing" w:semiHidden="1" w:unhideWhenUsed="1"/>
     <w:lsdException w:name="Signature" w:semiHidden="1" w:unhideWhenUsed="1"/>
-    <w:lsdException w:name="Default Paragraph Font" w:semiHidden="1" w:uiPriority="1" w:unhideWhenUsed="1"/>
+    <w:lsdException w:name="Default Paragraph Font" w:uiPriority="1" w:semiHidden="1" w:unhideWhenUsed="1"/>
     <w:lsdException w:name="Body Text" w:semiHidden="1" w:unhideWhenUsed="1"/>
     <w:lsdException w:name="Body Text Indent" w:semiHidden="1" w:unhideWhenUsed="1"/>
     <w:lsdException w:name="List Continue" w:semiHidden="1" w:unhideWhenUsed="1"/>
@@ -965,8 +1218,8 @@
     <w:lsdException w:name="Subtle Reference" w:uiPriority="31" w:qFormat="1"/>
     <w:lsdException w:name="Intense Reference" w:uiPriority="32" w:qFormat="1"/>
     <w:lsdException w:name="Book Title" w:uiPriority="33" w:qFormat="1"/>
-    <w:lsdException w:name="Bibliography" w:semiHidden="1" w:uiPriority="37" w:unhideWhenUsed="1"/>
-    <w:lsdException w:name="TOC Heading" w:semiHidden="1" w:uiPriority="39" w:unhideWhenUsed="1" w:qFormat="1"/>
+    <w:lsdException w:name="Bibliography" w:uiPriority="37" w:semiHidden="1" w:unhideWhenUsed="1"/>
+    <w:lsdException w:name="TOC Heading" w:uiPriority="39" w:semiHidden="1" w:unhideWhenUsed="1" w:qFormat="1"/>
     <w:lsdException w:name="Plain Table 1" w:uiPriority="41"/>
     <w:lsdException w:name="Plain Table 2" w:uiPriority="42"/>
     <w:lsdException w:name="Plain Table 3" w:uiPriority="43"/>
@@ -1077,45 +1330,60 @@
     <w:lsdException w:name="Unresolved Mention" w:semiHidden="1" w:unhideWhenUsed="1"/>
     <w:lsdException w:name="Smart Link" w:semiHidden="1" w:unhideWhenUsed="1"/>
   </w:latentStyles>
-  <w:style w:type="paragraph" w:default="1" w:styleId="Normal">
+  <w:style w:type="paragraph" w:styleId="Normal" w:default="1">
     <w:name w:val="Normal"/>
     <w:qFormat/>
-    <w:rsid w:val="002F3703"/>
+    <w:rsid w:val="002f3703"/>
+    <w:pPr>
+      <w:widowControl/>
+      <w:suppressAutoHyphens w:val="true"/>
+      <w:bidi w:val="0"/>
+      <w:spacing w:lineRule="auto" w:line="259" w:before="0" w:after="160"/>
+      <w:jc w:val="left"/>
+    </w:pPr>
+    <w:rPr>
+      <w:rFonts w:ascii="Calibri" w:hAnsi="Calibri" w:eastAsia="Calibri" w:cs="" w:asciiTheme="minorHAnsi" w:cstheme="minorBidi" w:eastAsiaTheme="minorHAnsi" w:hAnsiTheme="minorHAnsi"/>
+      <w:color w:val="auto"/>
+      <w:kern w:val="0"/>
+      <w:sz w:val="22"/>
+      <w:szCs w:val="22"/>
+      <w:lang w:val="en-GB" w:eastAsia="en-US" w:bidi="ar-SA"/>
+    </w:rPr>
   </w:style>
   <w:style w:type="paragraph" w:styleId="Heading1">
-    <w:name w:val="heading 1"/>
+    <w:name w:val="Heading 1"/>
     <w:basedOn w:val="Normal"/>
     <w:next w:val="Normal"/>
     <w:link w:val="Heading1Char"/>
     <w:uiPriority w:val="9"/>
     <w:qFormat/>
-    <w:rsid w:val="00932DA8"/>
+    <w:rsid w:val="00932da8"/>
     <w:pPr>
-      <w:keepNext/>
+      <w:keepNext w:val="true"/>
       <w:keepLines/>
       <w:spacing w:before="240" w:after="0"/>
       <w:outlineLvl w:val="0"/>
     </w:pPr>
     <w:rPr>
-      <w:rFonts w:asciiTheme="majorHAnsi" w:eastAsiaTheme="majorEastAsia" w:hAnsiTheme="majorHAnsi" w:cstheme="majorBidi"/>
-      <w:color w:val="2F5496" w:themeColor="accent1" w:themeShade="BF"/>
+      <w:rFonts w:ascii="Calibri Light" w:hAnsi="Calibri Light" w:eastAsia="" w:cs="" w:asciiTheme="majorHAnsi" w:cstheme="majorBidi" w:eastAsiaTheme="majorEastAsia" w:hAnsiTheme="majorHAnsi"/>
+      <w:color w:val="2F5496" w:themeColor="accent1" w:themeShade="bf"/>
       <w:sz w:val="32"/>
       <w:szCs w:val="32"/>
     </w:rPr>
   </w:style>
   <w:style w:type="paragraph" w:styleId="Heading2">
-    <w:name w:val="heading 2"/>
+    <w:name w:val="Heading 2"/>
     <w:basedOn w:val="Normal"/>
     <w:link w:val="Heading2Char"/>
     <w:uiPriority w:val="9"/>
     <w:qFormat/>
-    <w:rsid w:val="00DE1B99"/>
+    <w:rsid w:val="00de1b99"/>
     <w:pPr>
-      <w:spacing w:before="100" w:beforeAutospacing="1" w:after="100" w:afterAutospacing="1" w:line="240" w:lineRule="auto"/>
+      <w:spacing w:lineRule="auto" w:line="240" w:beforeAutospacing="1" w:afterAutospacing="1"/>
       <w:outlineLvl w:val="1"/>
     </w:pPr>
     <w:rPr>
-      <w:rFonts w:ascii="Times New Roman" w:eastAsia="Times New Roman" w:hAnsi="Times New Roman" w:cs="Times New Roman"/>
+      <w:rFonts w:ascii="Times New Roman" w:hAnsi="Times New Roman" w:eastAsia="Times New Roman" w:cs="Times New Roman"/>
       <w:b/>
       <w:bCs/>
       <w:sz w:val="36"/>
@@ -1123,50 +1391,20 @@
       <w:lang w:eastAsia="en-GB"/>
     </w:rPr>
   </w:style>
-  <w:style w:type="character" w:default="1" w:styleId="DefaultParagraphFont">
+  <w:style w:type="character" w:styleId="DefaultParagraphFont" w:default="1">
     <w:name w:val="Default Paragraph Font"/>
     <w:uiPriority w:val="1"/>
     <w:semiHidden/>
     <w:unhideWhenUsed/>
+    <w:qFormat/>
+    <w:rPr/>
   </w:style>
-  <w:style w:type="table" w:default="1" w:styleId="TableNormal">
-    <w:name w:val="Normal Table"/>
-    <w:uiPriority w:val="99"/>
-    <w:semiHidden/>
-    <w:unhideWhenUsed/>
-    <w:tblPr>
-      <w:tblInd w:w="0" w:type="dxa"/>
-      <w:tblCellMar>
-        <w:top w:w="0" w:type="dxa"/>
-        <w:left w:w="108" w:type="dxa"/>
-        <w:bottom w:w="0" w:type="dxa"/>
-        <w:right w:w="108" w:type="dxa"/>
-      </w:tblCellMar>
-    </w:tblPr>
-  </w:style>
-  <w:style w:type="numbering" w:default="1" w:styleId="NoList">
-    <w:name w:val="No List"/>
-    <w:uiPriority w:val="99"/>
-    <w:semiHidden/>
-    <w:unhideWhenUsed/>
-  </w:style>
-  <w:style w:type="paragraph" w:styleId="ListParagraph">
-    <w:name w:val="List Paragraph"/>
-    <w:basedOn w:val="Normal"/>
-    <w:uiPriority w:val="34"/>
-    <w:qFormat/>
-    <w:rsid w:val="002F3703"/>
-    <w:pPr>
-      <w:ind w:left="720"/>
-      <w:contextualSpacing/>
-    </w:pPr>
-  </w:style>
-  <w:style w:type="character" w:styleId="Hyperlink">
+  <w:style w:type="character" w:styleId="InternetLink">
     <w:name w:val="Hyperlink"/>
     <w:basedOn w:val="DefaultParagraphFont"/>
     <w:uiPriority w:val="99"/>
     <w:unhideWhenUsed/>
-    <w:rsid w:val="002F3703"/>
+    <w:rsid w:val="002f3703"/>
     <w:rPr>
       <w:color w:val="0563C1" w:themeColor="hyperlink"/>
       <w:u w:val="single"/>
@@ -1178,40 +1416,22 @@
     <w:uiPriority w:val="99"/>
     <w:semiHidden/>
     <w:unhideWhenUsed/>
-    <w:rsid w:val="002F3703"/>
+    <w:qFormat/>
+    <w:rsid w:val="002f3703"/>
     <w:rPr>
       <w:color w:val="605E5C"/>
-      <w:shd w:val="clear" w:color="auto" w:fill="E1DFDD"/>
+      <w:shd w:fill="E1DFDD" w:val="clear"/>
     </w:rPr>
   </w:style>
-  <w:style w:type="paragraph" w:customStyle="1" w:styleId="Textbody">
-    <w:name w:val="Text body"/>
-    <w:basedOn w:val="Normal"/>
-    <w:rsid w:val="002F3703"/>
-    <w:pPr>
-      <w:widowControl w:val="0"/>
-      <w:suppressAutoHyphens/>
-      <w:autoSpaceDN w:val="0"/>
-      <w:spacing w:after="283" w:line="276" w:lineRule="auto"/>
-      <w:textAlignment w:val="baseline"/>
-    </w:pPr>
-    <w:rPr>
-      <w:rFonts w:ascii="Liberation Serif" w:eastAsia="DejaVu Sans" w:hAnsi="Liberation Serif" w:cs="DejaVu Sans"/>
-      <w:color w:val="000000"/>
-      <w:kern w:val="3"/>
-      <w:sz w:val="24"/>
-      <w:szCs w:val="24"/>
-      <w:lang w:eastAsia="zh-CN" w:bidi="hi-IN"/>
-    </w:rPr>
-  </w:style>
-  <w:style w:type="character" w:customStyle="1" w:styleId="Heading2Char">
+  <w:style w:type="character" w:styleId="Heading2Char" w:customStyle="1">
     <w:name w:val="Heading 2 Char"/>
     <w:basedOn w:val="DefaultParagraphFont"/>
     <w:link w:val="Heading2"/>
     <w:uiPriority w:val="9"/>
-    <w:rsid w:val="00DE1B99"/>
+    <w:qFormat/>
+    <w:rsid w:val="00de1b99"/>
     <w:rPr>
-      <w:rFonts w:ascii="Times New Roman" w:eastAsia="Times New Roman" w:hAnsi="Times New Roman" w:cs="Times New Roman"/>
+      <w:rFonts w:ascii="Times New Roman" w:hAnsi="Times New Roman" w:eastAsia="Times New Roman" w:cs="Times New Roman"/>
       <w:b/>
       <w:bCs/>
       <w:sz w:val="36"/>
@@ -1219,18 +1439,140 @@
       <w:lang w:eastAsia="en-GB"/>
     </w:rPr>
   </w:style>
-  <w:style w:type="character" w:customStyle="1" w:styleId="Heading1Char">
+  <w:style w:type="character" w:styleId="Heading1Char" w:customStyle="1">
     <w:name w:val="Heading 1 Char"/>
     <w:basedOn w:val="DefaultParagraphFont"/>
     <w:link w:val="Heading1"/>
     <w:uiPriority w:val="9"/>
-    <w:rsid w:val="00932DA8"/>
+    <w:qFormat/>
+    <w:rsid w:val="00932da8"/>
     <w:rPr>
-      <w:rFonts w:asciiTheme="majorHAnsi" w:eastAsiaTheme="majorEastAsia" w:hAnsiTheme="majorHAnsi" w:cstheme="majorBidi"/>
-      <w:color w:val="2F5496" w:themeColor="accent1" w:themeShade="BF"/>
+      <w:rFonts w:ascii="Calibri Light" w:hAnsi="Calibri Light" w:eastAsia="" w:cs="" w:asciiTheme="majorHAnsi" w:cstheme="majorBidi" w:eastAsiaTheme="majorEastAsia" w:hAnsiTheme="majorHAnsi"/>
+      <w:color w:val="2F5496" w:themeColor="accent1" w:themeShade="bf"/>
       <w:sz w:val="32"/>
       <w:szCs w:val="32"/>
     </w:rPr>
+  </w:style>
+  <w:style w:type="character" w:styleId="VisitedInternetLink">
+    <w:name w:val="FollowedHyperlink"/>
+    <w:rPr>
+      <w:color w:val="800000"/>
+      <w:u w:val="single"/>
+      <w:lang w:val="zxx" w:eastAsia="zxx" w:bidi="zxx"/>
+    </w:rPr>
+  </w:style>
+  <w:style w:type="paragraph" w:styleId="Heading">
+    <w:name w:val="Heading"/>
+    <w:basedOn w:val="Normal"/>
+    <w:next w:val="TextBody"/>
+    <w:qFormat/>
+    <w:pPr>
+      <w:keepNext w:val="true"/>
+      <w:spacing w:before="240" w:after="120"/>
+    </w:pPr>
+    <w:rPr>
+      <w:rFonts w:ascii="Calibri" w:hAnsi="Calibri" w:eastAsia="Source Han Sans CN" w:cs="Droid Sans Devanagari"/>
+      <w:sz w:val="28"/>
+      <w:szCs w:val="28"/>
+    </w:rPr>
+  </w:style>
+  <w:style w:type="paragraph" w:styleId="TextBody">
+    <w:name w:val="Body Text"/>
+    <w:basedOn w:val="Normal"/>
+    <w:pPr>
+      <w:spacing w:lineRule="auto" w:line="276" w:before="0" w:after="140"/>
+    </w:pPr>
+    <w:rPr/>
+  </w:style>
+  <w:style w:type="paragraph" w:styleId="List">
+    <w:name w:val="List"/>
+    <w:basedOn w:val="TextBody"/>
+    <w:pPr/>
+    <w:rPr>
+      <w:rFonts w:ascii="Calibri" w:hAnsi="Calibri" w:cs="Droid Sans Devanagari"/>
+    </w:rPr>
+  </w:style>
+  <w:style w:type="paragraph" w:styleId="Caption">
+    <w:name w:val="Caption"/>
+    <w:basedOn w:val="Normal"/>
+    <w:qFormat/>
+    <w:pPr>
+      <w:suppressLineNumbers/>
+      <w:spacing w:before="120" w:after="120"/>
+    </w:pPr>
+    <w:rPr>
+      <w:rFonts w:ascii="Calibri" w:hAnsi="Calibri" w:cs="Droid Sans Devanagari"/>
+      <w:i/>
+      <w:iCs/>
+      <w:sz w:val="24"/>
+      <w:szCs w:val="24"/>
+    </w:rPr>
+  </w:style>
+  <w:style w:type="paragraph" w:styleId="Index">
+    <w:name w:val="Index"/>
+    <w:basedOn w:val="Normal"/>
+    <w:qFormat/>
+    <w:pPr>
+      <w:suppressLineNumbers/>
+    </w:pPr>
+    <w:rPr>
+      <w:rFonts w:ascii="Calibri" w:hAnsi="Calibri" w:cs="Droid Sans Devanagari"/>
+      <w:lang w:val="zxx" w:eastAsia="zxx" w:bidi="zxx"/>
+    </w:rPr>
+  </w:style>
+  <w:style w:type="paragraph" w:styleId="ListParagraph">
+    <w:name w:val="List Paragraph"/>
+    <w:basedOn w:val="Normal"/>
+    <w:uiPriority w:val="34"/>
+    <w:qFormat/>
+    <w:rsid w:val="002f3703"/>
+    <w:pPr>
+      <w:spacing w:before="0" w:after="160"/>
+      <w:ind w:left="720" w:hanging="0"/>
+      <w:contextualSpacing/>
+    </w:pPr>
+    <w:rPr/>
+  </w:style>
+  <w:style w:type="paragraph" w:styleId="Textbody1" w:customStyle="1">
+    <w:name w:val="Text body"/>
+    <w:basedOn w:val="Normal"/>
+    <w:qFormat/>
+    <w:rsid w:val="002f3703"/>
+    <w:pPr>
+      <w:widowControl w:val="false"/>
+      <w:suppressAutoHyphens w:val="true"/>
+      <w:spacing w:lineRule="auto" w:line="276" w:before="0" w:after="283"/>
+      <w:textAlignment w:val="baseline"/>
+    </w:pPr>
+    <w:rPr>
+      <w:rFonts w:ascii="Liberation Serif" w:hAnsi="Liberation Serif" w:eastAsia="DejaVu Sans" w:cs="DejaVu Sans"/>
+      <w:color w:val="000000"/>
+      <w:kern w:val="2"/>
+      <w:sz w:val="24"/>
+      <w:szCs w:val="24"/>
+      <w:lang w:eastAsia="zh-CN" w:bidi="hi-IN"/>
+    </w:rPr>
+  </w:style>
+  <w:style w:type="numbering" w:styleId="NoList" w:default="1">
+    <w:name w:val="No List"/>
+    <w:uiPriority w:val="99"/>
+    <w:semiHidden/>
+    <w:unhideWhenUsed/>
+    <w:qFormat/>
+  </w:style>
+  <w:style w:type="table" w:default="1" w:styleId="TableNormal">
+    <w:name w:val="Normal Table"/>
+    <w:uiPriority w:val="99"/>
+    <w:semiHidden/>
+    <w:unhideWhenUsed/>
+    <w:tblPr>
+      <w:tblCellMar>
+        <w:top w:w="0" w:type="dxa"/>
+        <w:left w:w="108" w:type="dxa"/>
+        <w:bottom w:w="0" w:type="dxa"/>
+        <w:right w:w="108" w:type="dxa"/>
+      </w:tblCellMar>
+    </w:tblPr>
   </w:style>
 </w:styles>
 </file>

</xml_diff>

<commit_message>
Added sources havard referencing
</commit_message>
<xml_diff>
--- a/Potential Research Sources.docx
+++ b/Potential Research Sources.docx
@@ -52,14 +52,12 @@
         <w:pStyle w:val="ListParagraph"/>
         <w:rPr/>
       </w:pPr>
-      <w:hyperlink r:id="rId3">
-        <w:r>
-          <w:rPr>
-            <w:rStyle w:val="InternetLink"/>
-          </w:rPr>
-          <w:t>https://ieeexplore-ieee-org.ezproxy.uwe.ac.uk/document/6758978</w:t>
-        </w:r>
-      </w:hyperlink>
+      <w:r>
+        <w:rPr>
+          <w:rStyle w:val="InternetLink"/>
+        </w:rPr>
+        <w:t>https://ieeexplore-ieee-org.ezproxy.uwe.ac.uk/document/6758978</w:t>
+      </w:r>
     </w:p>
     <w:p>
       <w:pPr>
@@ -103,19 +101,9 @@
           <w:color w:val="000000"/>
           <w:u w:val="none"/>
         </w:rPr>
-        <w:t xml:space="preserve">IEEE Computer Society, Waikoloa, HI, USA , 6-9 Jan. 2014. </w:t>
-      </w:r>
-      <w:r>
-        <w:rPr>
-          <w:rStyle w:val="InternetLink"/>
-          <w:i w:val="false"/>
-          <w:iCs w:val="false"/>
-          <w:color w:val="000000"/>
-          <w:u w:val="none"/>
-        </w:rPr>
-        <w:t xml:space="preserve">IEEEXplore [online]. Available from: </w:t>
-      </w:r>
-      <w:hyperlink r:id="rId4">
+        <w:t xml:space="preserve">IEEE Computer Society, Waikoloa, HI, USA , 6-9 Jan. 2014. IEEEXplore [online]. Available from: </w:t>
+      </w:r>
+      <w:hyperlink r:id="rId2">
         <w:r>
           <w:rPr>
             <w:rStyle w:val="InternetLink"/>
@@ -125,16 +113,14 @@
           <w:t>https://ieeexplore-ieee-org.ezproxy.uwe.ac.uk/document/6758978</w:t>
         </w:r>
       </w:hyperlink>
-      <w:hyperlink r:id="rId5">
-        <w:r>
-          <w:rPr>
-            <w:rStyle w:val="InternetLink"/>
-            <w:i w:val="false"/>
-            <w:iCs w:val="false"/>
-          </w:rPr>
-          <w:t xml:space="preserve"> </w:t>
-        </w:r>
-      </w:hyperlink>
+      <w:r>
+        <w:rPr>
+          <w:rStyle w:val="InternetLink"/>
+          <w:i w:val="false"/>
+          <w:iCs w:val="false"/>
+        </w:rPr>
+        <w:t xml:space="preserve"> </w:t>
+      </w:r>
       <w:r>
         <w:rPr>
           <w:rStyle w:val="InternetLink"/>
@@ -185,14 +171,12 @@
         <w:pStyle w:val="ListParagraph"/>
         <w:rPr/>
       </w:pPr>
-      <w:hyperlink r:id="rId7">
-        <w:r>
-          <w:rPr>
-            <w:rStyle w:val="InternetLink"/>
-          </w:rPr>
-          <w:t>https://ieeexplore-ieee-org.ezproxy.uwe.ac.uk/document/8048643</w:t>
-        </w:r>
-      </w:hyperlink>
+      <w:r>
+        <w:rPr>
+          <w:rStyle w:val="InternetLink"/>
+        </w:rPr>
+        <w:t>https://ieeexplore-ieee-org.ezproxy.uwe.ac.uk/document/8048643</w:t>
+      </w:r>
     </w:p>
     <w:p>
       <w:pPr>
@@ -278,14 +262,12 @@
         <w:pStyle w:val="ListParagraph"/>
         <w:rPr/>
       </w:pPr>
-      <w:hyperlink r:id="rId9">
-        <w:r>
-          <w:rPr>
-            <w:rStyle w:val="InternetLink"/>
-          </w:rPr>
-          <w:t>https://www-sciencedirect-com.ezproxy.uwe.ac.uk/science/article/pii/S1071581914001256?via%3Dihub</w:t>
-        </w:r>
-      </w:hyperlink>
+      <w:r>
+        <w:rPr>
+          <w:rStyle w:val="InternetLink"/>
+        </w:rPr>
+        <w:t>https://www-sciencedirect-com.ezproxy.uwe.ac.uk/science/article/pii/S1071581914001256?via%3Dihub</w:t>
+      </w:r>
     </w:p>
     <w:p>
       <w:pPr>
@@ -366,14 +348,67 @@
         <w:pStyle w:val="ListParagraph"/>
         <w:rPr/>
       </w:pPr>
-      <w:hyperlink r:id="rId10">
-        <w:r>
-          <w:rPr>
-            <w:rStyle w:val="InternetLink"/>
-          </w:rPr>
-          <w:t>https://link-springer-com.ezproxy.uwe.ac.uk/article/10.1007%2Fs00779-016-0989-6</w:t>
-        </w:r>
-      </w:hyperlink>
+      <w:r>
+        <w:rPr>
+          <w:rStyle w:val="InternetLink"/>
+        </w:rPr>
+        <w:t>https://link-springer-com.ezproxy.uwe.ac.uk/article/10.1007%2Fs00779-016-0989-6</w:t>
+      </w:r>
+    </w:p>
+    <w:p>
+      <w:pPr>
+        <w:pStyle w:val="ListParagraph"/>
+        <w:rPr>
+          <w:rStyle w:val="InternetLink"/>
+        </w:rPr>
+      </w:pPr>
+      <w:r>
+        <w:rPr/>
+      </w:r>
+    </w:p>
+    <w:p>
+      <w:pPr>
+        <w:pStyle w:val="ListParagraph"/>
+        <w:rPr/>
+      </w:pPr>
+      <w:r>
+        <w:rPr>
+          <w:rStyle w:val="InternetLink"/>
+          <w:color w:val="000000"/>
+          <w:u w:val="none"/>
+        </w:rPr>
+        <w:t xml:space="preserve">Bujari, A. Ciman, M. and Gaggi, O. (2016) Using gamification to discover cultural heritage locations from geo-tagged photos. </w:t>
+      </w:r>
+      <w:r>
+        <w:rPr>
+          <w:rStyle w:val="InternetLink"/>
+          <w:i/>
+          <w:iCs/>
+          <w:color w:val="000000"/>
+          <w:u w:val="none"/>
+        </w:rPr>
+        <w:t xml:space="preserve">Personal and Ubiquitous Computing volume [online]. </w:t>
+      </w:r>
+      <w:r>
+        <w:rPr>
+          <w:rStyle w:val="InternetLink"/>
+          <w:i w:val="false"/>
+          <w:iCs w:val="false"/>
+          <w:color w:val="000000"/>
+          <w:u w:val="none"/>
+        </w:rPr>
+        <w:t>21, pp. 235-252. [Accessed 27 October 2021].</w:t>
+      </w:r>
+      <w:r>
+        <w:rPr>
+          <w:rStyle w:val="InternetLink"/>
+          <w:i/>
+          <w:iCs/>
+          <w:color w:val="000000"/>
+          <w:u w:val="none"/>
+        </w:rPr>
+        <w:t xml:space="preserve"> </w:t>
+      </w:r>
     </w:p>
     <w:p>
       <w:pPr>
@@ -400,15 +435,15 @@
           <w:sz w:val="24"/>
           <w:szCs w:val="24"/>
         </w:rPr>
-        <w:t>The Photo Positioning Puzzle : Creating Engaging Applications for Historical Photographs by Combining Mobile Augmented Reality and Gamification</w:t>
-      </w:r>
-    </w:p>
-    <w:p>
-      <w:pPr>
-        <w:pStyle w:val="ListParagraph"/>
-        <w:rPr/>
-      </w:pPr>
-      <w:hyperlink r:id="rId11">
+        <w:t>The Photo Positioning Puzzle : Creating Engaging Applications for Historical Photographs by Combining Mobile Augmented Reality and Gsamification</w:t>
+      </w:r>
+    </w:p>
+    <w:p>
+      <w:pPr>
+        <w:pStyle w:val="ListParagraph"/>
+        <w:rPr/>
+      </w:pPr>
+      <w:hyperlink r:id="rId3">
         <w:r>
           <w:rPr>
             <w:rStyle w:val="InternetLink"/>
@@ -432,6 +467,88 @@
         <w:rPr/>
       </w:pPr>
       <w:r>
+        <w:rPr/>
+        <w:t xml:space="preserve">Liestøl, G (2018) </w:t>
+      </w:r>
+      <w:r>
+        <w:rPr>
+          <w:b w:val="false"/>
+          <w:i w:val="false"/>
+          <w:caps w:val="false"/>
+          <w:smallCaps w:val="false"/>
+          <w:color w:val="333333"/>
+          <w:spacing w:val="0"/>
+        </w:rPr>
+        <w:t xml:space="preserve">The Photo Positioning Puzzle : Creating Engaging Applications for Historical Photographs by Combining Mobile Augmented Reality and Gamification, </w:t>
+      </w:r>
+      <w:r>
+        <w:rPr>
+          <w:b w:val="false"/>
+          <w:i/>
+          <w:iCs/>
+          <w:caps w:val="false"/>
+          <w:smallCaps w:val="false"/>
+          <w:color w:val="333333"/>
+          <w:spacing w:val="0"/>
+        </w:rPr>
+        <w:t>2018 3rd Digital Heritage International Congress (DigitalHERITAGE) held jointly with 2018 24th International Conference on Virtual Systems &amp; Multimedia (VSMM 2018)</w:t>
+      </w:r>
+      <w:r>
+        <w:rPr>
+          <w:b w:val="false"/>
+          <w:i w:val="false"/>
+          <w:iCs w:val="false"/>
+          <w:caps w:val="false"/>
+          <w:smallCaps w:val="false"/>
+          <w:color w:val="333333"/>
+          <w:spacing w:val="0"/>
+        </w:rPr>
+        <w:t xml:space="preserve">, Digital Heritage, San Francisco, CA, USA. IEEEXplore [online]. Available from: </w:t>
+      </w:r>
+      <w:hyperlink r:id="rId4">
+        <w:r>
+          <w:rPr>
+            <w:rStyle w:val="InternetLink"/>
+            <w:b w:val="false"/>
+            <w:i w:val="false"/>
+            <w:iCs w:val="false"/>
+            <w:caps w:val="false"/>
+            <w:smallCaps w:val="false"/>
+            <w:spacing w:val="0"/>
+          </w:rPr>
+          <w:t>https://ieeexplore-ieee-org.ezproxy.uwe.ac.uk/document/8810038</w:t>
+        </w:r>
+      </w:hyperlink>
+      <w:r>
+        <w:rPr>
+          <w:b w:val="false"/>
+          <w:i w:val="false"/>
+          <w:iCs w:val="false"/>
+          <w:caps w:val="false"/>
+          <w:smallCaps w:val="false"/>
+          <w:color w:val="333333"/>
+          <w:spacing w:val="0"/>
+        </w:rPr>
+        <w:t xml:space="preserve"> [Accessed 27 October 2021]</w:t>
+      </w:r>
+    </w:p>
+    <w:p>
+      <w:pPr>
+        <w:pStyle w:val="ListParagraph"/>
+        <w:rPr>
+          <w:rFonts w:ascii="Calibri" w:hAnsi="Calibri"/>
+        </w:rPr>
+      </w:pPr>
+      <w:r>
+        <w:rPr/>
+      </w:r>
+    </w:p>
+    <w:p>
+      <w:pPr>
+        <w:pStyle w:val="ListParagraph"/>
+        <w:rPr/>
+      </w:pPr>
+      <w:r>
         <w:fldChar w:fldCharType="begin"/>
       </w:r>
       <w:r>
@@ -516,7 +633,7 @@
         <w:pStyle w:val="ListParagraph"/>
         <w:rPr/>
       </w:pPr>
-      <w:hyperlink r:id="rId12">
+      <w:hyperlink r:id="rId5">
         <w:r>
           <w:rPr>
             <w:rStyle w:val="InternetLink"/>
@@ -569,7 +686,7 @@
         </w:rPr>
         <w:t xml:space="preserve">React and React Native </w:t>
       </w:r>
-      <w:hyperlink r:id="rId13">
+      <w:hyperlink r:id="rId6">
         <w:r>
           <w:rPr>
             <w:rStyle w:val="InternetLink"/>
@@ -591,8 +708,8 @@
       </w:pPr>
       <w:r>
         <w:rPr>
-          <w:b/>
-          <w:bCs/>
+          <w:b w:val="false"/>
+          <w:bCs w:val="false"/>
           <w:sz w:val="24"/>
           <w:szCs w:val="24"/>
         </w:rPr>
@@ -601,34 +718,71 @@
     <w:p>
       <w:pPr>
         <w:pStyle w:val="ListParagraph"/>
-        <w:numPr>
-          <w:ilvl w:val="0"/>
-          <w:numId w:val="1"/>
-        </w:numPr>
-        <w:rPr>
-          <w:b/>
-          <w:b/>
-          <w:bCs/>
-          <w:sz w:val="24"/>
-          <w:szCs w:val="24"/>
-        </w:rPr>
-      </w:pPr>
-      <w:r>
-        <w:rPr>
-          <w:b/>
-          <w:bCs/>
-          <w:sz w:val="24"/>
-          <w:szCs w:val="24"/>
-        </w:rPr>
-      </w:r>
-    </w:p>
-    <w:p>
-      <w:pPr>
-        <w:pStyle w:val="ListParagraph"/>
-        <w:rPr/>
-      </w:pPr>
-      <w:r>
-        <w:rPr/>
+        <w:rPr>
+          <w:b w:val="false"/>
+          <w:b w:val="false"/>
+          <w:bCs w:val="false"/>
+          <w:sz w:val="22"/>
+          <w:szCs w:val="22"/>
+        </w:rPr>
+      </w:pPr>
+      <w:r>
+        <w:rPr>
+          <w:b w:val="false"/>
+          <w:bCs w:val="false"/>
+          <w:sz w:val="22"/>
+          <w:szCs w:val="22"/>
+        </w:rPr>
+        <w:t xml:space="preserve">Boduch, A. (2017) </w:t>
+      </w:r>
+      <w:r>
+        <w:rPr>
+          <w:b w:val="false"/>
+          <w:bCs w:val="false"/>
+          <w:i/>
+          <w:iCs/>
+          <w:sz w:val="22"/>
+          <w:szCs w:val="22"/>
+        </w:rPr>
+        <w:t>React and React Native.</w:t>
+      </w:r>
+      <w:r>
+        <w:rPr>
+          <w:b w:val="false"/>
+          <w:bCs w:val="false"/>
+          <w:sz w:val="22"/>
+          <w:szCs w:val="22"/>
+        </w:rPr>
+        <w:t xml:space="preserve"> [Online]. </w:t>
+      </w:r>
+      <w:r>
+        <w:rPr>
+          <w:b w:val="false"/>
+          <w:bCs w:val="false"/>
+          <w:sz w:val="22"/>
+          <w:szCs w:val="22"/>
+        </w:rPr>
+        <w:t>Birmingham: Packt Publishing [Accessed 27 October 2021].</w:t>
+      </w:r>
+    </w:p>
+    <w:p>
+      <w:pPr>
+        <w:pStyle w:val="ListParagraph"/>
+        <w:rPr>
+          <w:b w:val="false"/>
+          <w:b w:val="false"/>
+          <w:bCs w:val="false"/>
+          <w:sz w:val="22"/>
+          <w:szCs w:val="22"/>
+        </w:rPr>
+      </w:pPr>
+      <w:r>
+        <w:rPr>
+          <w:b w:val="false"/>
+          <w:bCs w:val="false"/>
+          <w:sz w:val="22"/>
+          <w:szCs w:val="22"/>
+        </w:rPr>
       </w:r>
     </w:p>
     <w:p>

</xml_diff>

<commit_message>
Added react-native github repo as a possible source
</commit_message>
<xml_diff>
--- a/Potential Research Sources.docx
+++ b/Potential Research Sources.docx
@@ -1,13 +1,11 @@
 
 <file path=word/document.xml><?xml version="1.0" encoding="utf-8"?>
-<w:document xmlns:o="urn:schemas-microsoft-com:office:office" xmlns:r="http://schemas.openxmlformats.org/officeDocument/2006/relationships" xmlns:v="urn:schemas-microsoft-com:vml" xmlns:w="http://schemas.openxmlformats.org/wordprocessingml/2006/main" xmlns:w10="urn:schemas-microsoft-com:office:word" xmlns:wp="http://schemas.openxmlformats.org/drawingml/2006/wordprocessingDrawing" xmlns:wps="http://schemas.microsoft.com/office/word/2010/wordprocessingShape" xmlns:wpg="http://schemas.microsoft.com/office/word/2010/wordprocessingGroup" xmlns:mc="http://schemas.openxmlformats.org/markup-compatibility/2006" xmlns:wp14="http://schemas.microsoft.com/office/word/2010/wordprocessingDrawing" xmlns:w14="http://schemas.microsoft.com/office/word/2010/wordml" mc:Ignorable="w14 wp14">
+<w:document xmlns:wpc="http://schemas.microsoft.com/office/word/2010/wordprocessingCanvas" xmlns:cx="http://schemas.microsoft.com/office/drawing/2014/chartex" xmlns:cx1="http://schemas.microsoft.com/office/drawing/2015/9/8/chartex" xmlns:cx2="http://schemas.microsoft.com/office/drawing/2015/10/21/chartex" xmlns:cx3="http://schemas.microsoft.com/office/drawing/2016/5/9/chartex" xmlns:cx4="http://schemas.microsoft.com/office/drawing/2016/5/10/chartex" xmlns:cx5="http://schemas.microsoft.com/office/drawing/2016/5/11/chartex" xmlns:cx6="http://schemas.microsoft.com/office/drawing/2016/5/12/chartex" xmlns:cx7="http://schemas.microsoft.com/office/drawing/2016/5/13/chartex" xmlns:cx8="http://schemas.microsoft.com/office/drawing/2016/5/14/chartex" xmlns:mc="http://schemas.openxmlformats.org/markup-compatibility/2006" xmlns:aink="http://schemas.microsoft.com/office/drawing/2016/ink" xmlns:am3d="http://schemas.microsoft.com/office/drawing/2017/model3d" xmlns:o="urn:schemas-microsoft-com:office:office" xmlns:r="http://schemas.openxmlformats.org/officeDocument/2006/relationships" xmlns:m="http://schemas.openxmlformats.org/officeDocument/2006/math" xmlns:v="urn:schemas-microsoft-com:vml" xmlns:wp14="http://schemas.microsoft.com/office/word/2010/wordprocessingDrawing" xmlns:wp="http://schemas.openxmlformats.org/drawingml/2006/wordprocessingDrawing" xmlns:w10="urn:schemas-microsoft-com:office:word" xmlns:w="http://schemas.openxmlformats.org/wordprocessingml/2006/main" xmlns:w14="http://schemas.microsoft.com/office/word/2010/wordml" xmlns:w15="http://schemas.microsoft.com/office/word/2012/wordml" xmlns:w16cex="http://schemas.microsoft.com/office/word/2018/wordml/cex" xmlns:w16cid="http://schemas.microsoft.com/office/word/2016/wordml/cid" xmlns:w16="http://schemas.microsoft.com/office/word/2018/wordml" xmlns:w16sdtdh="http://schemas.microsoft.com/office/word/2020/wordml/sdtdatahash" xmlns:w16se="http://schemas.microsoft.com/office/word/2015/wordml/symex" xmlns:wpg="http://schemas.microsoft.com/office/word/2010/wordprocessingGroup" xmlns:wpi="http://schemas.microsoft.com/office/word/2010/wordprocessingInk" xmlns:wne="http://schemas.microsoft.com/office/word/2006/wordml" xmlns:wps="http://schemas.microsoft.com/office/word/2010/wordprocessingShape" mc:Ignorable="w14 w15 w16se w16cid w16 w16cex w16sdtdh wp14">
   <w:body>
     <w:p>
       <w:pPr>
-        <w:pStyle w:val="Normal"/>
-        <w:rPr>
-          <w:rFonts w:cs="Calibri" w:cstheme="minorHAnsi"/>
-          <w:b/>
+        <w:rPr>
+          <w:rFonts w:cstheme="minorHAnsi"/>
           <w:b/>
           <w:bCs/>
           <w:sz w:val="24"/>
@@ -17,7 +15,7 @@
       </w:pPr>
       <w:r>
         <w:rPr>
-          <w:rFonts w:cs="Calibri" w:cstheme="minorHAnsi"/>
+          <w:rFonts w:cstheme="minorHAnsi"/>
           <w:b/>
           <w:bCs/>
           <w:sz w:val="24"/>
@@ -34,7 +32,6 @@
           <w:ilvl w:val="0"/>
           <w:numId w:val="1"/>
         </w:numPr>
-        <w:rPr/>
       </w:pPr>
       <w:r>
         <w:rPr>
@@ -50,11 +47,10 @@
     <w:p>
       <w:pPr>
         <w:pStyle w:val="ListParagraph"/>
-        <w:rPr/>
-      </w:pPr>
-      <w:r>
-        <w:rPr>
-          <w:rStyle w:val="InternetLink"/>
+      </w:pPr>
+      <w:r>
+        <w:rPr>
+          <w:rStyle w:val="Hyperlink"/>
         </w:rPr>
         <w:t>https://ieeexplore-ieee-org.ezproxy.uwe.ac.uk/document/6758978</w:t>
       </w:r>
@@ -63,29 +59,53 @@
       <w:pPr>
         <w:pStyle w:val="ListParagraph"/>
         <w:rPr>
-          <w:rStyle w:val="InternetLink"/>
-        </w:rPr>
-      </w:pPr>
-      <w:r>
-        <w:rPr/>
-      </w:r>
-    </w:p>
-    <w:p>
-      <w:pPr>
-        <w:pStyle w:val="ListParagraph"/>
-        <w:rPr/>
-      </w:pPr>
-      <w:r>
-        <w:rPr>
-          <w:rStyle w:val="InternetLink"/>
-          <w:color w:val="000000"/>
-          <w:u w:val="none"/>
-        </w:rPr>
-        <w:t xml:space="preserve">Hamari, J. Koivisto, J. and Sarsa, H. (2014) Does Gamification Work? -- A Literature Review of Empirical Studies on Gamification, </w:t>
-      </w:r>
-      <w:r>
-        <w:rPr>
-          <w:rStyle w:val="InternetLink"/>
+          <w:rStyle w:val="Hyperlink"/>
+        </w:rPr>
+      </w:pPr>
+    </w:p>
+    <w:p>
+      <w:pPr>
+        <w:pStyle w:val="ListParagraph"/>
+      </w:pPr>
+      <w:proofErr w:type="spellStart"/>
+      <w:r>
+        <w:rPr>
+          <w:rStyle w:val="Hyperlink"/>
+          <w:color w:val="000000"/>
+          <w:u w:val="none"/>
+        </w:rPr>
+        <w:t>Hamari</w:t>
+      </w:r>
+      <w:proofErr w:type="spellEnd"/>
+      <w:r>
+        <w:rPr>
+          <w:rStyle w:val="Hyperlink"/>
+          <w:color w:val="000000"/>
+          <w:u w:val="none"/>
+        </w:rPr>
+        <w:t xml:space="preserve">, J. Koivisto, J. and </w:t>
+      </w:r>
+      <w:proofErr w:type="spellStart"/>
+      <w:r>
+        <w:rPr>
+          <w:rStyle w:val="Hyperlink"/>
+          <w:color w:val="000000"/>
+          <w:u w:val="none"/>
+        </w:rPr>
+        <w:t>Sarsa</w:t>
+      </w:r>
+      <w:proofErr w:type="spellEnd"/>
+      <w:r>
+        <w:rPr>
+          <w:rStyle w:val="Hyperlink"/>
+          <w:color w:val="000000"/>
+          <w:u w:val="none"/>
+        </w:rPr>
+        <w:t xml:space="preserve">, H. (2014) Does Gamification Work? -- A Literature Review of Empirical Studies on Gamification, </w:t>
+      </w:r>
+      <w:r>
+        <w:rPr>
+          <w:rStyle w:val="Hyperlink"/>
           <w:i/>
           <w:iCs/>
           <w:color w:val="000000"/>
@@ -95,37 +115,73 @@
       </w:r>
       <w:r>
         <w:rPr>
-          <w:rStyle w:val="InternetLink"/>
-          <w:i w:val="false"/>
-          <w:iCs w:val="false"/>
-          <w:color w:val="000000"/>
-          <w:u w:val="none"/>
-        </w:rPr>
-        <w:t xml:space="preserve">IEEE Computer Society, Waikoloa, HI, USA , 6-9 Jan. 2014. IEEEXplore [online]. Available from: </w:t>
-      </w:r>
-      <w:hyperlink r:id="rId2">
+          <w:rStyle w:val="Hyperlink"/>
+          <w:color w:val="000000"/>
+          <w:u w:val="none"/>
+        </w:rPr>
+        <w:t xml:space="preserve">IEEE Computer Society, Waikoloa, HI, </w:t>
+      </w:r>
+      <w:proofErr w:type="gramStart"/>
+      <w:r>
+        <w:rPr>
+          <w:rStyle w:val="Hyperlink"/>
+          <w:color w:val="000000"/>
+          <w:u w:val="none"/>
+        </w:rPr>
+        <w:t>USA ,</w:t>
+      </w:r>
+      <w:proofErr w:type="gramEnd"/>
+      <w:r>
+        <w:rPr>
+          <w:rStyle w:val="Hyperlink"/>
+          <w:color w:val="000000"/>
+          <w:u w:val="none"/>
+        </w:rPr>
+        <w:t xml:space="preserve"> 6-9 Jan. 2014. </w:t>
+      </w:r>
+      <w:proofErr w:type="spellStart"/>
+      <w:r>
+        <w:rPr>
+          <w:rStyle w:val="Hyperlink"/>
+          <w:color w:val="000000"/>
+          <w:u w:val="none"/>
+        </w:rPr>
+        <w:t>IEEEXp</w:t>
+      </w:r>
+      <w:r>
+        <w:rPr>
+          <w:rStyle w:val="Hyperlink"/>
+          <w:color w:val="000000"/>
+          <w:u w:val="none"/>
+        </w:rPr>
+        <w:t>lore</w:t>
+      </w:r>
+      <w:proofErr w:type="spellEnd"/>
+      <w:r>
+        <w:rPr>
+          <w:rStyle w:val="Hyperlink"/>
+          <w:color w:val="000000"/>
+          <w:u w:val="none"/>
+        </w:rPr>
+        <w:t xml:space="preserve"> [online]. Available from: </w:t>
+      </w:r>
+      <w:hyperlink r:id="rId5">
         <w:r>
           <w:rPr>
-            <w:rStyle w:val="InternetLink"/>
-            <w:i w:val="false"/>
-            <w:iCs w:val="false"/>
+            <w:rStyle w:val="Hyperlink"/>
           </w:rPr>
           <w:t>https://ieeexplore-ieee-org.ezproxy.uwe.ac.uk/document/6758978</w:t>
         </w:r>
       </w:hyperlink>
       <w:r>
         <w:rPr>
-          <w:rStyle w:val="InternetLink"/>
-          <w:i w:val="false"/>
-          <w:iCs w:val="false"/>
+          <w:rStyle w:val="Hyperlink"/>
         </w:rPr>
         <w:t xml:space="preserve"> </w:t>
       </w:r>
       <w:r>
         <w:rPr>
-          <w:rStyle w:val="InternetLink"/>
-          <w:i w:val="false"/>
-          <w:iCs w:val="false"/>
+          <w:rStyle w:val="Hyperlink"/>
           <w:color w:val="000000"/>
           <w:u w:val="none"/>
         </w:rPr>
@@ -135,11 +191,7 @@
     <w:p>
       <w:pPr>
         <w:pStyle w:val="ListParagraph"/>
-        <w:rPr/>
-      </w:pPr>
-      <w:r>
-        <w:rPr/>
-      </w:r>
+      </w:pPr>
     </w:p>
     <w:p>
       <w:pPr>
@@ -150,87 +202,194 @@
         </w:numPr>
         <w:rPr>
           <w:b/>
+          <w:bCs/>
+          <w:sz w:val="24"/>
+          <w:szCs w:val="24"/>
+        </w:rPr>
+      </w:pPr>
+      <w:r>
+        <w:rPr>
           <w:b/>
           <w:bCs/>
           <w:sz w:val="24"/>
           <w:szCs w:val="24"/>
         </w:rPr>
-      </w:pPr>
-      <w:r>
+        <w:t xml:space="preserve">Gamification </w:t>
+      </w:r>
+    </w:p>
+    <w:p>
+      <w:pPr>
+        <w:pStyle w:val="ListParagraph"/>
+      </w:pPr>
+      <w:r>
+        <w:rPr>
+          <w:rStyle w:val="Hyperlink"/>
+        </w:rPr>
+        <w:t>https://ieeexplore-ieee-org.ezproxy.u</w:t>
+      </w:r>
+      <w:r>
+        <w:rPr>
+          <w:rStyle w:val="Hyperlink"/>
+        </w:rPr>
+        <w:t>we.ac.uk/document/8048643</w:t>
+      </w:r>
+    </w:p>
+    <w:p>
+      <w:pPr>
+        <w:pStyle w:val="ListParagraph"/>
+        <w:rPr>
+          <w:rStyle w:val="Hyperlink"/>
+        </w:rPr>
+      </w:pPr>
+    </w:p>
+    <w:p>
+      <w:pPr>
+        <w:pStyle w:val="ListParagraph"/>
+      </w:pPr>
+      <w:proofErr w:type="spellStart"/>
+      <w:r>
+        <w:rPr>
+          <w:rStyle w:val="Hyperlink"/>
+          <w:color w:val="000000"/>
+          <w:u w:val="none"/>
+        </w:rPr>
+        <w:t>Basten</w:t>
+      </w:r>
+      <w:proofErr w:type="spellEnd"/>
+      <w:r>
+        <w:rPr>
+          <w:rStyle w:val="Hyperlink"/>
+          <w:color w:val="000000"/>
+          <w:u w:val="none"/>
+        </w:rPr>
+        <w:t xml:space="preserve">, D. (2017) Gamification. </w:t>
+      </w:r>
+      <w:r>
+        <w:rPr>
+          <w:rStyle w:val="Hyperlink"/>
+          <w:i/>
+          <w:iCs/>
+          <w:color w:val="000000"/>
+          <w:u w:val="none"/>
+        </w:rPr>
+        <w:t xml:space="preserve">IEEE Software [online]. </w:t>
+      </w:r>
+      <w:r>
+        <w:rPr>
+          <w:rStyle w:val="Hyperlink"/>
+          <w:color w:val="000000"/>
+          <w:u w:val="none"/>
+        </w:rPr>
+        <w:t>34 (5), pp. 76-81. [Accessed 27 October 2021].</w:t>
+      </w:r>
+    </w:p>
+    <w:p>
+      <w:pPr>
+        <w:pStyle w:val="ListParagraph"/>
+      </w:pPr>
+    </w:p>
+    <w:p>
+      <w:pPr>
+        <w:pStyle w:val="ListParagraph"/>
+        <w:numPr>
+          <w:ilvl w:val="0"/>
+          <w:numId w:val="1"/>
+        </w:numPr>
         <w:rPr>
           <w:b/>
           <w:bCs/>
           <w:sz w:val="24"/>
           <w:szCs w:val="24"/>
         </w:rPr>
-        <w:t xml:space="preserve">Gamification </w:t>
-      </w:r>
-    </w:p>
-    <w:p>
-      <w:pPr>
-        <w:pStyle w:val="ListParagraph"/>
-        <w:rPr/>
-      </w:pPr>
-      <w:r>
-        <w:rPr>
-          <w:rStyle w:val="InternetLink"/>
-        </w:rPr>
-        <w:t>https://ieeexplore-ieee-org.ezproxy.uwe.ac.uk/document/8048643</w:t>
-      </w:r>
-    </w:p>
-    <w:p>
-      <w:pPr>
-        <w:pStyle w:val="ListParagraph"/>
-        <w:rPr>
-          <w:rStyle w:val="InternetLink"/>
-        </w:rPr>
-      </w:pPr>
-      <w:r>
-        <w:rPr/>
-      </w:r>
-    </w:p>
-    <w:p>
-      <w:pPr>
-        <w:pStyle w:val="ListParagraph"/>
-        <w:rPr/>
-      </w:pPr>
-      <w:r>
-        <w:rPr>
-          <w:rStyle w:val="InternetLink"/>
-          <w:color w:val="000000"/>
-          <w:u w:val="none"/>
-        </w:rPr>
-        <w:t xml:space="preserve">Basten, D. (2017) Gamification. </w:t>
-      </w:r>
-      <w:r>
-        <w:rPr>
-          <w:rStyle w:val="InternetLink"/>
+      </w:pPr>
+      <w:r>
+        <w:rPr>
+          <w:b/>
+          <w:bCs/>
+          <w:sz w:val="24"/>
+          <w:szCs w:val="24"/>
+        </w:rPr>
+        <w:t xml:space="preserve">Gamification in theory and action: A survey </w:t>
+      </w:r>
+    </w:p>
+    <w:p>
+      <w:pPr>
+        <w:pStyle w:val="ListParagraph"/>
+      </w:pPr>
+      <w:r>
+        <w:rPr>
+          <w:rStyle w:val="Hyperlink"/>
+        </w:rPr>
+        <w:t>https://www-sciencedirect-com.ezproxy.uwe.ac.uk/science/article/pii/S10715819140</w:t>
+      </w:r>
+      <w:r>
+        <w:rPr>
+          <w:rStyle w:val="Hyperlink"/>
+        </w:rPr>
+        <w:t>01256?via%3Dihub</w:t>
+      </w:r>
+    </w:p>
+    <w:p>
+      <w:pPr>
+        <w:pStyle w:val="ListParagraph"/>
+        <w:rPr>
+          <w:rStyle w:val="Hyperlink"/>
+        </w:rPr>
+      </w:pPr>
+    </w:p>
+    <w:p>
+      <w:pPr>
+        <w:pStyle w:val="ListParagraph"/>
+      </w:pPr>
+      <w:r>
+        <w:rPr>
+          <w:rStyle w:val="Hyperlink"/>
+          <w:color w:val="000000"/>
+          <w:u w:val="none"/>
+        </w:rPr>
+        <w:t>Seaborn, B and Fels, D I.  (2014</w:t>
+      </w:r>
+      <w:proofErr w:type="gramStart"/>
+      <w:r>
+        <w:rPr>
+          <w:rStyle w:val="Hyperlink"/>
+          <w:color w:val="000000"/>
+          <w:u w:val="none"/>
+        </w:rPr>
+        <w:t>)  Gamification</w:t>
+      </w:r>
+      <w:proofErr w:type="gramEnd"/>
+      <w:r>
+        <w:rPr>
+          <w:rStyle w:val="Hyperlink"/>
+          <w:color w:val="000000"/>
+          <w:u w:val="none"/>
+        </w:rPr>
+        <w:t xml:space="preserve"> in theory and action: A survey. </w:t>
+      </w:r>
+      <w:r>
+        <w:rPr>
+          <w:rStyle w:val="Hyperlink"/>
           <w:i/>
           <w:iCs/>
           <w:color w:val="000000"/>
           <w:u w:val="none"/>
         </w:rPr>
-        <w:t xml:space="preserve">IEEE Software [online]. </w:t>
-      </w:r>
-      <w:r>
-        <w:rPr>
-          <w:rStyle w:val="InternetLink"/>
-          <w:i w:val="false"/>
-          <w:iCs w:val="false"/>
-          <w:color w:val="000000"/>
-          <w:u w:val="none"/>
-        </w:rPr>
-        <w:t>34 (5), pp. 76-81. [Accessed 27 October 2021].</w:t>
-      </w:r>
-    </w:p>
-    <w:p>
-      <w:pPr>
-        <w:pStyle w:val="ListParagraph"/>
-        <w:rPr/>
-      </w:pPr>
-      <w:r>
-        <w:rPr/>
-      </w:r>
+        <w:t xml:space="preserve">International Journal of Human-Computer Studies [online]. </w:t>
+      </w:r>
+      <w:r>
+        <w:rPr>
+          <w:rStyle w:val="Hyperlink"/>
+          <w:color w:val="000000"/>
+          <w:u w:val="none"/>
+        </w:rPr>
+        <w:t>74, pp. 14-31. [Accessed 27 October 2021].</w:t>
+      </w:r>
+    </w:p>
+    <w:p>
+      <w:pPr>
+        <w:pStyle w:val="ListParagraph"/>
+      </w:pPr>
     </w:p>
     <w:p>
       <w:pPr>
@@ -239,98 +398,6 @@
           <w:ilvl w:val="0"/>
           <w:numId w:val="1"/>
         </w:numPr>
-        <w:rPr>
-          <w:b/>
-          <w:b/>
-          <w:bCs/>
-          <w:sz w:val="24"/>
-          <w:szCs w:val="24"/>
-        </w:rPr>
-      </w:pPr>
-      <w:r>
-        <w:rPr>
-          <w:b/>
-          <w:bCs/>
-          <w:sz w:val="24"/>
-          <w:szCs w:val="24"/>
-        </w:rPr>
-        <w:t xml:space="preserve">Gamification in theory and action: A survey </w:t>
-      </w:r>
-    </w:p>
-    <w:p>
-      <w:pPr>
-        <w:pStyle w:val="ListParagraph"/>
-        <w:rPr/>
-      </w:pPr>
-      <w:r>
-        <w:rPr>
-          <w:rStyle w:val="InternetLink"/>
-        </w:rPr>
-        <w:t>https://www-sciencedirect-com.ezproxy.uwe.ac.uk/science/article/pii/S1071581914001256?via%3Dihub</w:t>
-      </w:r>
-    </w:p>
-    <w:p>
-      <w:pPr>
-        <w:pStyle w:val="ListParagraph"/>
-        <w:rPr>
-          <w:rStyle w:val="InternetLink"/>
-        </w:rPr>
-      </w:pPr>
-      <w:r>
-        <w:rPr/>
-      </w:r>
-    </w:p>
-    <w:p>
-      <w:pPr>
-        <w:pStyle w:val="ListParagraph"/>
-        <w:rPr/>
-      </w:pPr>
-      <w:r>
-        <w:rPr>
-          <w:rStyle w:val="InternetLink"/>
-          <w:color w:val="000000"/>
-          <w:u w:val="none"/>
-        </w:rPr>
-        <w:t xml:space="preserve">Seaborn, B and Fels, D I.  (2014)  Gamification in theory and action: A survey. </w:t>
-      </w:r>
-      <w:r>
-        <w:rPr>
-          <w:rStyle w:val="InternetLink"/>
-          <w:i/>
-          <w:iCs/>
-          <w:color w:val="000000"/>
-          <w:u w:val="none"/>
-        </w:rPr>
-        <w:t xml:space="preserve">International Journal of Human-Computer Studies [online]. </w:t>
-      </w:r>
-      <w:r>
-        <w:rPr>
-          <w:rStyle w:val="InternetLink"/>
-          <w:i w:val="false"/>
-          <w:iCs w:val="false"/>
-          <w:color w:val="000000"/>
-          <w:u w:val="none"/>
-        </w:rPr>
-        <w:t>74, pp. 14-31. [Accessed 27 October 2021].</w:t>
-      </w:r>
-    </w:p>
-    <w:p>
-      <w:pPr>
-        <w:pStyle w:val="ListParagraph"/>
-        <w:rPr/>
-      </w:pPr>
-      <w:r>
-        <w:rPr/>
-      </w:r>
-    </w:p>
-    <w:p>
-      <w:pPr>
-        <w:pStyle w:val="ListParagraph"/>
-        <w:numPr>
-          <w:ilvl w:val="0"/>
-          <w:numId w:val="1"/>
-        </w:numPr>
-        <w:rPr/>
       </w:pPr>
       <w:r>
         <w:rPr>
@@ -340,17 +407,26 @@
           <w:sz w:val="24"/>
           <w:szCs w:val="24"/>
         </w:rPr>
-        <w:t xml:space="preserve">Using gamification to discover cultural heritage locations from geo-tagged photos  </w:t>
-      </w:r>
-    </w:p>
-    <w:p>
-      <w:pPr>
-        <w:pStyle w:val="ListParagraph"/>
-        <w:rPr/>
-      </w:pPr>
-      <w:r>
-        <w:rPr>
-          <w:rStyle w:val="InternetLink"/>
+        <w:t>Using gamification to discover cultural heritage locatio</w:t>
+      </w:r>
+      <w:r>
+        <w:rPr>
+          <w:b/>
+          <w:bCs/>
+          <w:color w:val="333333"/>
+          <w:sz w:val="24"/>
+          <w:szCs w:val="24"/>
+        </w:rPr>
+        <w:t xml:space="preserve">ns from geo-tagged photos  </w:t>
+      </w:r>
+    </w:p>
+    <w:p>
+      <w:pPr>
+        <w:pStyle w:val="ListParagraph"/>
+      </w:pPr>
+      <w:r>
+        <w:rPr>
+          <w:rStyle w:val="Hyperlink"/>
         </w:rPr>
         <w:t>https://link-springer-com.ezproxy.uwe.ac.uk/article/10.1007%2Fs00779-016-0989-6</w:t>
       </w:r>
@@ -359,65 +435,111 @@
       <w:pPr>
         <w:pStyle w:val="ListParagraph"/>
         <w:rPr>
-          <w:rStyle w:val="InternetLink"/>
-        </w:rPr>
-      </w:pPr>
-      <w:r>
-        <w:rPr/>
-      </w:r>
-    </w:p>
-    <w:p>
-      <w:pPr>
-        <w:pStyle w:val="ListParagraph"/>
-        <w:rPr/>
-      </w:pPr>
-      <w:r>
-        <w:rPr>
-          <w:rStyle w:val="InternetLink"/>
-          <w:color w:val="000000"/>
-          <w:u w:val="none"/>
-        </w:rPr>
-        <w:t xml:space="preserve">Bujari, A. Ciman, M. and Gaggi, O. (2016) Using gamification to discover cultural heritage locations from geo-tagged photos. </w:t>
-      </w:r>
-      <w:r>
-        <w:rPr>
-          <w:rStyle w:val="InternetLink"/>
+          <w:rStyle w:val="Hyperlink"/>
+        </w:rPr>
+      </w:pPr>
+    </w:p>
+    <w:p>
+      <w:pPr>
+        <w:pStyle w:val="ListParagraph"/>
+      </w:pPr>
+      <w:proofErr w:type="spellStart"/>
+      <w:r>
+        <w:rPr>
+          <w:rStyle w:val="Hyperlink"/>
+          <w:color w:val="000000"/>
+          <w:u w:val="none"/>
+        </w:rPr>
+        <w:t>Bujari</w:t>
+      </w:r>
+      <w:proofErr w:type="spellEnd"/>
+      <w:r>
+        <w:rPr>
+          <w:rStyle w:val="Hyperlink"/>
+          <w:color w:val="000000"/>
+          <w:u w:val="none"/>
+        </w:rPr>
+        <w:t xml:space="preserve">, A. </w:t>
+      </w:r>
+      <w:proofErr w:type="spellStart"/>
+      <w:r>
+        <w:rPr>
+          <w:rStyle w:val="Hyperlink"/>
+          <w:color w:val="000000"/>
+          <w:u w:val="none"/>
+        </w:rPr>
+        <w:t>Ciman</w:t>
+      </w:r>
+      <w:proofErr w:type="spellEnd"/>
+      <w:r>
+        <w:rPr>
+          <w:rStyle w:val="Hyperlink"/>
+          <w:color w:val="000000"/>
+          <w:u w:val="none"/>
+        </w:rPr>
+        <w:t xml:space="preserve">, M. and </w:t>
+      </w:r>
+      <w:proofErr w:type="spellStart"/>
+      <w:r>
+        <w:rPr>
+          <w:rStyle w:val="Hyperlink"/>
+          <w:color w:val="000000"/>
+          <w:u w:val="none"/>
+        </w:rPr>
+        <w:t>Gaggi</w:t>
+      </w:r>
+      <w:proofErr w:type="spellEnd"/>
+      <w:r>
+        <w:rPr>
+          <w:rStyle w:val="Hyperlink"/>
+          <w:color w:val="000000"/>
+          <w:u w:val="none"/>
+        </w:rPr>
+        <w:t xml:space="preserve">, O. (2016) Using gamification to discover cultural heritage locations from geo-tagged photos. </w:t>
+      </w:r>
+      <w:r>
+        <w:rPr>
+          <w:rStyle w:val="Hyperlink"/>
           <w:i/>
           <w:iCs/>
           <w:color w:val="000000"/>
           <w:u w:val="none"/>
         </w:rPr>
-        <w:t xml:space="preserve">Personal and Ubiquitous Computing volume [online]. </w:t>
-      </w:r>
-      <w:r>
-        <w:rPr>
-          <w:rStyle w:val="InternetLink"/>
-          <w:i w:val="false"/>
-          <w:iCs w:val="false"/>
-          <w:color w:val="000000"/>
-          <w:u w:val="none"/>
-        </w:rPr>
-        <w:t>21, pp. 235-252. [Accessed 27 October 2021].</w:t>
-      </w:r>
-      <w:r>
-        <w:rPr>
-          <w:rStyle w:val="InternetLink"/>
+        <w:t>Personal and Ubiquitou</w:t>
+      </w:r>
+      <w:r>
+        <w:rPr>
+          <w:rStyle w:val="Hyperlink"/>
           <w:i/>
           <w:iCs/>
           <w:color w:val="000000"/>
           <w:u w:val="none"/>
         </w:rPr>
+        <w:t xml:space="preserve">s Computing volume [online]. </w:t>
+      </w:r>
+      <w:r>
+        <w:rPr>
+          <w:rStyle w:val="Hyperlink"/>
+          <w:color w:val="000000"/>
+          <w:u w:val="none"/>
+        </w:rPr>
+        <w:t>21, pp. 235-252. [Accessed 27 October 2021].</w:t>
+      </w:r>
+      <w:r>
+        <w:rPr>
+          <w:rStyle w:val="Hyperlink"/>
+          <w:i/>
+          <w:iCs/>
+          <w:color w:val="000000"/>
+          <w:u w:val="none"/>
+        </w:rPr>
         <w:t xml:space="preserve"> </w:t>
       </w:r>
     </w:p>
     <w:p>
       <w:pPr>
         <w:pStyle w:val="ListParagraph"/>
-        <w:rPr/>
-      </w:pPr>
-      <w:r>
-        <w:rPr/>
-      </w:r>
+      </w:pPr>
     </w:p>
     <w:p>
       <w:pPr>
@@ -426,7 +548,6 @@
           <w:ilvl w:val="0"/>
           <w:numId w:val="1"/>
         </w:numPr>
-        <w:rPr/>
       </w:pPr>
       <w:r>
         <w:rPr>
@@ -435,18 +556,48 @@
           <w:sz w:val="24"/>
           <w:szCs w:val="24"/>
         </w:rPr>
-        <w:t>The Photo Positioning Puzzle : Creating Engaging Applications for Historical Photographs by Combining Mobile Augmented Reality and Gsamification</w:t>
-      </w:r>
-    </w:p>
-    <w:p>
-      <w:pPr>
-        <w:pStyle w:val="ListParagraph"/>
-        <w:rPr/>
-      </w:pPr>
-      <w:hyperlink r:id="rId3">
+        <w:t xml:space="preserve">The Photo Positioning </w:t>
+      </w:r>
+      <w:proofErr w:type="gramStart"/>
+      <w:r>
+        <w:rPr>
+          <w:b/>
+          <w:bCs/>
+          <w:sz w:val="24"/>
+          <w:szCs w:val="24"/>
+        </w:rPr>
+        <w:t>Puzzle :</w:t>
+      </w:r>
+      <w:proofErr w:type="gramEnd"/>
+      <w:r>
+        <w:rPr>
+          <w:b/>
+          <w:bCs/>
+          <w:sz w:val="24"/>
+          <w:szCs w:val="24"/>
+        </w:rPr>
+        <w:t xml:space="preserve"> Creating Engaging Applications for Historical Photographs by Combining Mobile Augmented Reality and </w:t>
+      </w:r>
+      <w:proofErr w:type="spellStart"/>
+      <w:r>
+        <w:rPr>
+          <w:b/>
+          <w:bCs/>
+          <w:sz w:val="24"/>
+          <w:szCs w:val="24"/>
+        </w:rPr>
+        <w:t>Gsamification</w:t>
+      </w:r>
+      <w:proofErr w:type="spellEnd"/>
+    </w:p>
+    <w:p>
+      <w:pPr>
+        <w:pStyle w:val="ListParagraph"/>
+      </w:pPr>
+      <w:hyperlink r:id="rId6">
         <w:r>
           <w:rPr>
-            <w:rStyle w:val="InternetLink"/>
+            <w:rStyle w:val="Hyperlink"/>
           </w:rPr>
           <w:t>https://ieeexplore-ieee-org.ezproxy.uwe.ac.uk/document/8810038</w:t>
         </w:r>
@@ -455,79 +606,103 @@
     <w:p>
       <w:pPr>
         <w:pStyle w:val="ListParagraph"/>
-        <w:rPr/>
-      </w:pPr>
-      <w:r>
-        <w:rPr/>
-      </w:r>
-    </w:p>
-    <w:p>
-      <w:pPr>
-        <w:pStyle w:val="ListParagraph"/>
-        <w:rPr/>
-      </w:pPr>
-      <w:r>
-        <w:rPr/>
-        <w:t xml:space="preserve">Liestøl, G (2018) </w:t>
-      </w:r>
-      <w:r>
-        <w:rPr>
-          <w:b w:val="false"/>
-          <w:i w:val="false"/>
-          <w:caps w:val="false"/>
-          <w:smallCaps w:val="false"/>
+      </w:pPr>
+    </w:p>
+    <w:p>
+      <w:pPr>
+        <w:pStyle w:val="ListParagraph"/>
+      </w:pPr>
+      <w:proofErr w:type="spellStart"/>
+      <w:r>
+        <w:t>Liestøl</w:t>
+      </w:r>
+      <w:proofErr w:type="spellEnd"/>
+      <w:r>
+        <w:t xml:space="preserve">, G (2018) </w:t>
+      </w:r>
+      <w:r>
+        <w:rPr>
           <w:color w:val="333333"/>
-          <w:spacing w:val="0"/>
-        </w:rPr>
-        <w:t xml:space="preserve">The Photo Positioning Puzzle : Creating Engaging Applications for Historical Photographs by Combining Mobile Augmented Reality and Gamification, </w:t>
-      </w:r>
-      <w:r>
-        <w:rPr>
-          <w:b w:val="false"/>
+        </w:rPr>
+        <w:t xml:space="preserve">The Photo Positioning </w:t>
+      </w:r>
+      <w:proofErr w:type="gramStart"/>
+      <w:r>
+        <w:rPr>
+          <w:color w:val="333333"/>
+        </w:rPr>
+        <w:t>Puzzle :</w:t>
+      </w:r>
+      <w:proofErr w:type="gramEnd"/>
+      <w:r>
+        <w:rPr>
+          <w:color w:val="333333"/>
+        </w:rPr>
+        <w:t xml:space="preserve"> Creating Engaging Applications for Historical Photographs by Combining Mobile Augmented Reality </w:t>
+      </w:r>
+      <w:r>
+        <w:rPr>
+          <w:color w:val="333333"/>
+        </w:rPr>
+        <w:t xml:space="preserve">and Gamification, </w:t>
+      </w:r>
+      <w:r>
+        <w:rPr>
           <w:i/>
           <w:iCs/>
-          <w:caps w:val="false"/>
-          <w:smallCaps w:val="false"/>
           <w:color w:val="333333"/>
-          <w:spacing w:val="0"/>
-        </w:rPr>
-        <w:t>2018 3rd Digital Heritage International Congress (DigitalHERITAGE) held jointly with 2018 24th International Conference on Virtual Systems &amp; Multimedia (VSMM 2018)</w:t>
-      </w:r>
-      <w:r>
-        <w:rPr>
-          <w:b w:val="false"/>
-          <w:i w:val="false"/>
-          <w:iCs w:val="false"/>
-          <w:caps w:val="false"/>
-          <w:smallCaps w:val="false"/>
+        </w:rPr>
+        <w:t>2018 3rd Digital Heritage International Congress (</w:t>
+      </w:r>
+      <w:proofErr w:type="spellStart"/>
+      <w:r>
+        <w:rPr>
+          <w:i/>
+          <w:iCs/>
           <w:color w:val="333333"/>
-          <w:spacing w:val="0"/>
-        </w:rPr>
-        <w:t xml:space="preserve">, Digital Heritage, San Francisco, CA, USA. IEEEXplore [online]. Available from: </w:t>
-      </w:r>
-      <w:hyperlink r:id="rId4">
+        </w:rPr>
+        <w:t>DigitalHERITAGE</w:t>
+      </w:r>
+      <w:proofErr w:type="spellEnd"/>
+      <w:r>
+        <w:rPr>
+          <w:i/>
+          <w:iCs/>
+          <w:color w:val="333333"/>
+        </w:rPr>
+        <w:t>) held jointly with 2018 24th International Conference on Virtual Systems &amp; Multimedia (VSMM 2018)</w:t>
+      </w:r>
+      <w:r>
+        <w:rPr>
+          <w:color w:val="333333"/>
+        </w:rPr>
+        <w:t xml:space="preserve">, Digital Heritage, San Francisco, CA, USA. </w:t>
+      </w:r>
+      <w:proofErr w:type="spellStart"/>
+      <w:r>
+        <w:rPr>
+          <w:color w:val="333333"/>
+        </w:rPr>
+        <w:t>IEEEXplore</w:t>
+      </w:r>
+      <w:proofErr w:type="spellEnd"/>
+      <w:r>
+        <w:rPr>
+          <w:color w:val="333333"/>
+        </w:rPr>
+        <w:t xml:space="preserve"> [online]. Available from: </w:t>
+      </w:r>
+      <w:hyperlink r:id="rId7">
         <w:r>
           <w:rPr>
-            <w:rStyle w:val="InternetLink"/>
-            <w:b w:val="false"/>
-            <w:i w:val="false"/>
-            <w:iCs w:val="false"/>
-            <w:caps w:val="false"/>
-            <w:smallCaps w:val="false"/>
-            <w:spacing w:val="0"/>
+            <w:rStyle w:val="Hyperlink"/>
           </w:rPr>
           <w:t>https://ieeexplore-ieee-org.ezproxy.uwe.ac.uk/document/8810038</w:t>
         </w:r>
       </w:hyperlink>
       <w:r>
         <w:rPr>
-          <w:b w:val="false"/>
-          <w:i w:val="false"/>
-          <w:iCs w:val="false"/>
-          <w:caps w:val="false"/>
-          <w:smallCaps w:val="false"/>
           <w:color w:val="333333"/>
-          <w:spacing w:val="0"/>
         </w:rPr>
         <w:t xml:space="preserve"> [Accessed 27 October 2021]</w:t>
       </w:r>
@@ -539,52 +714,39 @@
           <w:rFonts w:ascii="Calibri" w:hAnsi="Calibri"/>
         </w:rPr>
       </w:pPr>
-      <w:r>
-        <w:rPr/>
-      </w:r>
-    </w:p>
-    <w:p>
-      <w:pPr>
-        <w:pStyle w:val="ListParagraph"/>
-        <w:rPr/>
-      </w:pPr>
-      <w:r>
-        <w:fldChar w:fldCharType="begin"/>
-      </w:r>
-      <w:r>
-        <w:rPr>
-          <w:rStyle w:val="InternetLink"/>
-        </w:rPr>
-        <w:instrText> HYPERLINK "https://web-p-ebscohost-com.ezproxy.uwe.ac.uk/ehost/detail/detail?vid=0&amp;sid=d6255984-e1a1-4b59-8348-b0db7e5d0165@redis&amp;bdata=JnNpdGU9ZWhvc3QtbGl2ZQ%3D%3D" \l "AN=135449212&amp;db=ehh"</w:instrText>
-      </w:r>
-      <w:r>
-        <w:rPr>
-          <w:rStyle w:val="InternetLink"/>
-        </w:rPr>
-        <w:fldChar w:fldCharType="separate"/>
-      </w:r>
-      <w:r>
-        <w:rPr>
-          <w:rStyle w:val="InternetLink"/>
-        </w:rPr>
-        <w:t>https://web-p-ebscohost-com.ezproxy.uwe.ac.uk/ehost/detail/detail?vid=0&amp;sid=d6255984-e1a1-4b59-8348-b0db7e5d0165%40redis&amp;bdata=JnNpdGU9ZWhvc3QtbGl2ZQ%3d%3d#AN=135449212&amp;db=ehh</w:t>
-      </w:r>
-      <w:r>
-        <w:rPr>
-          <w:rStyle w:val="InternetLink"/>
-        </w:rPr>
-        <w:fldChar w:fldCharType="end"/>
-      </w:r>
-      <w:r>
-        <w:rPr/>
+    </w:p>
+    <w:p>
+      <w:pPr>
+        <w:pStyle w:val="ListParagraph"/>
+      </w:pPr>
+      <w:hyperlink r:id="rId8" w:anchor="AN=135449212&amp;db=ehh" w:history="1">
+        <w:r>
+          <w:rPr>
+            <w:rStyle w:val="Hyperlink"/>
+          </w:rPr>
+          <w:t>https://web-p-ebscohost-com.ezproxy.uwe.ac.uk/ehost/detail/detail?vi</w:t>
+        </w:r>
+        <w:r>
+          <w:rPr>
+            <w:rStyle w:val="Hyperlink"/>
+          </w:rPr>
+          <w:t>d=0&amp;sid=d6255984-e1a1-4b59-8348-b0db7e5d0165%40redis&amp;bdata=JnNpdGU9ZWhvc3QtbGl2ZQ%3d%3d#AN=135449212&amp;db=</w:t>
+        </w:r>
+        <w:r>
+          <w:rPr>
+            <w:rStyle w:val="Hyperlink"/>
+          </w:rPr>
+          <w:lastRenderedPageBreak/>
+          <w:t>ehh</w:t>
+        </w:r>
+      </w:hyperlink>
+      <w:r>
         <w:br/>
       </w:r>
     </w:p>
     <w:p>
       <w:pPr>
-        <w:pStyle w:val="Normal"/>
-        <w:rPr>
-          <w:b/>
+        <w:rPr>
           <w:b/>
           <w:bCs/>
           <w:sz w:val="24"/>
@@ -612,41 +774,59 @@
         </w:numPr>
         <w:rPr>
           <w:b/>
+          <w:bCs/>
+          <w:sz w:val="24"/>
+          <w:szCs w:val="24"/>
+        </w:rPr>
+      </w:pPr>
+      <w:r>
+        <w:rPr>
           <w:b/>
           <w:bCs/>
           <w:sz w:val="24"/>
           <w:szCs w:val="24"/>
         </w:rPr>
-      </w:pPr>
-      <w:r>
+        <w:t>Beginning Progressive Web App Development: Creating a Native App Experience on the Web</w:t>
+      </w:r>
+    </w:p>
+    <w:p>
+      <w:pPr>
+        <w:pStyle w:val="ListParagraph"/>
+      </w:pPr>
+      <w:hyperlink r:id="rId9">
+        <w:r>
+          <w:rPr>
+            <w:rStyle w:val="Hyperlink"/>
+          </w:rPr>
+          <w:t>https://learning-oreilly-com.</w:t>
+        </w:r>
+        <w:r>
+          <w:rPr>
+            <w:rStyle w:val="Hyperlink"/>
+          </w:rPr>
+          <w:t>ezproxy.uwe.ac.uk/library/view/beginning-progressive-web/9781484230909/?ar=&amp;orpq=&amp;email=TEAlG7cQGvf3rkGg%2FflbeQ%3D%3D&amp;tstamp=1634567892&amp;id=F36FB83BD444320C502E80F9474118F3EE088969</w:t>
+        </w:r>
+      </w:hyperlink>
+    </w:p>
+    <w:p>
+      <w:pPr>
+        <w:pStyle w:val="ListParagraph"/>
         <w:rPr>
           <w:b/>
           <w:bCs/>
           <w:sz w:val="24"/>
           <w:szCs w:val="24"/>
         </w:rPr>
-        <w:t>Beginning Progressive Web App Development: Creating a Native App Experience on the Web</w:t>
-      </w:r>
-    </w:p>
-    <w:p>
-      <w:pPr>
-        <w:pStyle w:val="ListParagraph"/>
-        <w:rPr/>
-      </w:pPr>
-      <w:hyperlink r:id="rId5">
-        <w:r>
-          <w:rPr>
-            <w:rStyle w:val="InternetLink"/>
-          </w:rPr>
-          <w:t>https://learning-oreilly-com.ezproxy.uwe.ac.uk/library/view/beginning-progressive-web/9781484230909/?ar=&amp;orpq=&amp;email=TEAlG7cQGvf3rkGg%2FflbeQ%3D%3D&amp;tstamp=1634567892&amp;id=F36FB83BD444320C502E80F9474118F3EE088969</w:t>
-        </w:r>
-      </w:hyperlink>
-    </w:p>
-    <w:p>
-      <w:pPr>
-        <w:pStyle w:val="ListParagraph"/>
-        <w:rPr>
-          <w:b/>
+      </w:pPr>
+    </w:p>
+    <w:p>
+      <w:pPr>
+        <w:pStyle w:val="ListParagraph"/>
+        <w:numPr>
+          <w:ilvl w:val="0"/>
+          <w:numId w:val="1"/>
+        </w:numPr>
+        <w:rPr>
           <w:b/>
           <w:bCs/>
           <w:sz w:val="24"/>
@@ -660,169 +840,227 @@
           <w:sz w:val="24"/>
           <w:szCs w:val="24"/>
         </w:rPr>
-      </w:r>
-    </w:p>
-    <w:p>
-      <w:pPr>
-        <w:pStyle w:val="ListParagraph"/>
-        <w:numPr>
-          <w:ilvl w:val="0"/>
-          <w:numId w:val="1"/>
-        </w:numPr>
-        <w:rPr>
-          <w:b/>
+        <w:t xml:space="preserve">React and React Native </w:t>
+      </w:r>
+      <w:hyperlink r:id="rId10">
+        <w:r>
+          <w:rPr>
+            <w:rStyle w:val="Hyperlink"/>
+          </w:rPr>
+          <w:t>https://www.vlebooks.com/Vleweb/Product/Index/921465?page=0</w:t>
+        </w:r>
+      </w:hyperlink>
+    </w:p>
+    <w:p>
+      <w:pPr>
+        <w:pStyle w:val="ListParagraph"/>
+        <w:rPr>
           <w:b/>
           <w:bCs/>
           <w:sz w:val="24"/>
           <w:szCs w:val="24"/>
         </w:rPr>
       </w:pPr>
-      <w:r>
-        <w:rPr>
-          <w:b/>
-          <w:bCs/>
-          <w:sz w:val="24"/>
-          <w:szCs w:val="24"/>
-        </w:rPr>
-        <w:t xml:space="preserve">React and React Native </w:t>
-      </w:r>
-      <w:hyperlink r:id="rId6">
+    </w:p>
+    <w:p>
+      <w:pPr>
+        <w:pStyle w:val="ListParagraph"/>
+      </w:pPr>
+      <w:proofErr w:type="spellStart"/>
+      <w:r>
+        <w:t>Boduch</w:t>
+      </w:r>
+      <w:proofErr w:type="spellEnd"/>
+      <w:r>
+        <w:t xml:space="preserve">, A. (2017) </w:t>
+      </w:r>
+      <w:r>
+        <w:rPr>
+          <w:i/>
+          <w:iCs/>
+        </w:rPr>
+        <w:t>React and React Native.</w:t>
+      </w:r>
+      <w:r>
+        <w:t xml:space="preserve"> [Online]. Birmingham: </w:t>
+      </w:r>
+      <w:proofErr w:type="spellStart"/>
+      <w:r>
+        <w:t>Packt</w:t>
+      </w:r>
+      <w:proofErr w:type="spellEnd"/>
+      <w:r>
+        <w:t xml:space="preserve"> Publishing [Accessed 27 October 2021].</w:t>
+      </w:r>
+    </w:p>
+    <w:p>
+      <w:pPr>
+        <w:pStyle w:val="ListParagraph"/>
+      </w:pPr>
+    </w:p>
+    <w:p>
+      <w:pPr>
+        <w:pStyle w:val="ListParagraph"/>
+      </w:pPr>
+      <w:hyperlink r:id="rId11" w:history="1">
         <w:r>
           <w:rPr>
-            <w:rStyle w:val="InternetLink"/>
+            <w:rStyle w:val="Hyperlink"/>
           </w:rPr>
-          <w:t>https://www.vlebooks.com/Vleweb/Product/Index/921465?page=0</w:t>
+          <w:t>https://github.com/facebook/react-native</w:t>
         </w:r>
       </w:hyperlink>
     </w:p>
     <w:p>
       <w:pPr>
         <w:pStyle w:val="ListParagraph"/>
-        <w:rPr>
-          <w:b/>
-          <w:b/>
-          <w:bCs/>
-          <w:sz w:val="24"/>
-          <w:szCs w:val="24"/>
-        </w:rPr>
-      </w:pPr>
-      <w:r>
-        <w:rPr>
-          <w:b w:val="false"/>
-          <w:bCs w:val="false"/>
-          <w:sz w:val="24"/>
-          <w:szCs w:val="24"/>
-        </w:rPr>
-      </w:r>
-    </w:p>
-    <w:p>
-      <w:pPr>
-        <w:pStyle w:val="ListParagraph"/>
-        <w:rPr>
-          <w:b w:val="false"/>
-          <w:b w:val="false"/>
-          <w:bCs w:val="false"/>
-          <w:sz w:val="22"/>
-          <w:szCs w:val="22"/>
-        </w:rPr>
-      </w:pPr>
-      <w:r>
-        <w:rPr>
-          <w:b w:val="false"/>
-          <w:bCs w:val="false"/>
-          <w:sz w:val="22"/>
-          <w:szCs w:val="22"/>
-        </w:rPr>
-        <w:t xml:space="preserve">Boduch, A. (2017) </w:t>
-      </w:r>
-      <w:r>
-        <w:rPr>
-          <w:b w:val="false"/>
-          <w:bCs w:val="false"/>
-          <w:i/>
-          <w:iCs/>
-          <w:sz w:val="22"/>
-          <w:szCs w:val="22"/>
-        </w:rPr>
-        <w:t>React and React Native.</w:t>
-      </w:r>
-      <w:r>
-        <w:rPr>
-          <w:b w:val="false"/>
-          <w:bCs w:val="false"/>
-          <w:sz w:val="22"/>
-          <w:szCs w:val="22"/>
-        </w:rPr>
-        <w:t xml:space="preserve"> [Online]. </w:t>
-      </w:r>
-      <w:r>
-        <w:rPr>
-          <w:b w:val="false"/>
-          <w:bCs w:val="false"/>
-          <w:sz w:val="22"/>
-          <w:szCs w:val="22"/>
-        </w:rPr>
-        <w:t>Birmingham: Packt Publishing [Accessed 27 October 2021].</w:t>
-      </w:r>
-    </w:p>
-    <w:p>
-      <w:pPr>
-        <w:pStyle w:val="ListParagraph"/>
-        <w:rPr>
-          <w:b w:val="false"/>
-          <w:b w:val="false"/>
-          <w:bCs w:val="false"/>
-          <w:sz w:val="22"/>
-          <w:szCs w:val="22"/>
-        </w:rPr>
-      </w:pPr>
-      <w:r>
-        <w:rPr>
-          <w:b w:val="false"/>
-          <w:bCs w:val="false"/>
-          <w:sz w:val="22"/>
-          <w:szCs w:val="22"/>
-        </w:rPr>
-      </w:r>
-    </w:p>
-    <w:p>
-      <w:pPr>
-        <w:pStyle w:val="ListParagraph"/>
-        <w:rPr/>
-      </w:pPr>
-      <w:r>
-        <w:rPr/>
-      </w:r>
-    </w:p>
-    <w:p>
-      <w:pPr>
-        <w:pStyle w:val="Normal"/>
-        <w:widowControl/>
-        <w:bidi w:val="0"/>
-        <w:spacing w:lineRule="auto" w:line="259" w:before="0" w:after="160"/>
-        <w:jc w:val="left"/>
-        <w:rPr/>
-      </w:pPr>
-      <w:r>
-        <w:rPr/>
-      </w:r>
-    </w:p>
+      </w:pPr>
+    </w:p>
+    <w:p>
+      <w:pPr>
+        <w:pStyle w:val="ListParagraph"/>
+      </w:pPr>
+    </w:p>
+    <w:p/>
     <w:sectPr>
-      <w:type w:val="nextPage"/>
       <w:pgSz w:w="11906" w:h="16838"/>
-      <w:pgMar w:left="1440" w:right="1440" w:gutter="0" w:header="0" w:top="1440" w:footer="0" w:bottom="1440"/>
-      <w:pgNumType w:fmt="decimal"/>
-      <w:formProt w:val="false"/>
-      <w:textDirection w:val="lrTb"/>
-      <w:docGrid w:type="default" w:linePitch="360" w:charSpace="4096"/>
+      <w:pgMar w:top="1440" w:right="1440" w:bottom="1440" w:left="1440" w:header="0" w:footer="0" w:gutter="0"/>
+      <w:cols w:space="720"/>
+      <w:formProt w:val="0"/>
+      <w:docGrid w:linePitch="360" w:charSpace="4096"/>
     </w:sectPr>
   </w:body>
 </w:document>
 </file>
 
 <file path=word/numbering.xml><?xml version="1.0" encoding="utf-8"?>
-<w:numbering xmlns:w="http://schemas.openxmlformats.org/wordprocessingml/2006/main" xmlns:o="urn:schemas-microsoft-com:office:office" xmlns:r="http://schemas.openxmlformats.org/officeDocument/2006/relationships" xmlns:v="urn:schemas-microsoft-com:vml" xmlns:mc="http://schemas.openxmlformats.org/markup-compatibility/2006" xmlns:w14="http://schemas.microsoft.com/office/word/2010/wordml" mc:Ignorable="w14">
-  <w:abstractNum w:abstractNumId="1">
+<w:numbering xmlns:wpc="http://schemas.microsoft.com/office/word/2010/wordprocessingCanvas" xmlns:cx="http://schemas.microsoft.com/office/drawing/2014/chartex" xmlns:cx1="http://schemas.microsoft.com/office/drawing/2015/9/8/chartex" xmlns:cx2="http://schemas.microsoft.com/office/drawing/2015/10/21/chartex" xmlns:cx3="http://schemas.microsoft.com/office/drawing/2016/5/9/chartex" xmlns:cx4="http://schemas.microsoft.com/office/drawing/2016/5/10/chartex" xmlns:cx5="http://schemas.microsoft.com/office/drawing/2016/5/11/chartex" xmlns:cx6="http://schemas.microsoft.com/office/drawing/2016/5/12/chartex" xmlns:cx7="http://schemas.microsoft.com/office/drawing/2016/5/13/chartex" xmlns:cx8="http://schemas.microsoft.com/office/drawing/2016/5/14/chartex" xmlns:mc="http://schemas.openxmlformats.org/markup-compatibility/2006" xmlns:aink="http://schemas.microsoft.com/office/drawing/2016/ink" xmlns:am3d="http://schemas.microsoft.com/office/drawing/2017/model3d" xmlns:o="urn:schemas-microsoft-com:office:office" xmlns:r="http://schemas.openxmlformats.org/officeDocument/2006/relationships" xmlns:m="http://schemas.openxmlformats.org/officeDocument/2006/math" xmlns:v="urn:schemas-microsoft-com:vml" xmlns:wp14="http://schemas.microsoft.com/office/word/2010/wordprocessingDrawing" xmlns:wp="http://schemas.openxmlformats.org/drawingml/2006/wordprocessingDrawing" xmlns:w10="urn:schemas-microsoft-com:office:word" xmlns:w="http://schemas.openxmlformats.org/wordprocessingml/2006/main" xmlns:w14="http://schemas.microsoft.com/office/word/2010/wordml" xmlns:w15="http://schemas.microsoft.com/office/word/2012/wordml" xmlns:w16cex="http://schemas.microsoft.com/office/word/2018/wordml/cex" xmlns:w16cid="http://schemas.microsoft.com/office/word/2016/wordml/cid" xmlns:w16="http://schemas.microsoft.com/office/word/2018/wordml" xmlns:w16sdtdh="http://schemas.microsoft.com/office/word/2020/wordml/sdtdatahash" xmlns:w16se="http://schemas.microsoft.com/office/word/2015/wordml/symex" xmlns:wpg="http://schemas.microsoft.com/office/word/2010/wordprocessingGroup" xmlns:wpi="http://schemas.microsoft.com/office/word/2010/wordprocessingInk" xmlns:wne="http://schemas.microsoft.com/office/word/2006/wordml" xmlns:wps="http://schemas.microsoft.com/office/word/2010/wordprocessingShape" mc:Ignorable="w14 w15 w16se w16cid w16 w16cex w16sdtdh wp14">
+  <w:abstractNum w:abstractNumId="0" w15:restartNumberingAfterBreak="0">
+    <w:nsid w:val="20CF6C7B"/>
+    <w:multiLevelType w:val="multilevel"/>
+    <w:tmpl w:val="15E40FAA"/>
+    <w:lvl w:ilvl="0">
+      <w:start w:val="1"/>
+      <w:numFmt w:val="none"/>
+      <w:suff w:val="nothing"/>
+      <w:lvlText w:val=""/>
+      <w:lvlJc w:val="left"/>
+      <w:pPr>
+        <w:tabs>
+          <w:tab w:val="num" w:pos="0"/>
+        </w:tabs>
+        <w:ind w:left="0" w:firstLine="0"/>
+      </w:pPr>
+    </w:lvl>
+    <w:lvl w:ilvl="1">
+      <w:start w:val="1"/>
+      <w:numFmt w:val="none"/>
+      <w:suff w:val="nothing"/>
+      <w:lvlText w:val=""/>
+      <w:lvlJc w:val="left"/>
+      <w:pPr>
+        <w:tabs>
+          <w:tab w:val="num" w:pos="0"/>
+        </w:tabs>
+        <w:ind w:left="0" w:firstLine="0"/>
+      </w:pPr>
+    </w:lvl>
+    <w:lvl w:ilvl="2">
+      <w:start w:val="1"/>
+      <w:numFmt w:val="none"/>
+      <w:suff w:val="nothing"/>
+      <w:lvlText w:val=""/>
+      <w:lvlJc w:val="left"/>
+      <w:pPr>
+        <w:tabs>
+          <w:tab w:val="num" w:pos="0"/>
+        </w:tabs>
+        <w:ind w:left="0" w:firstLine="0"/>
+      </w:pPr>
+    </w:lvl>
+    <w:lvl w:ilvl="3">
+      <w:start w:val="1"/>
+      <w:numFmt w:val="none"/>
+      <w:suff w:val="nothing"/>
+      <w:lvlText w:val=""/>
+      <w:lvlJc w:val="left"/>
+      <w:pPr>
+        <w:tabs>
+          <w:tab w:val="num" w:pos="0"/>
+        </w:tabs>
+        <w:ind w:left="0" w:firstLine="0"/>
+      </w:pPr>
+    </w:lvl>
+    <w:lvl w:ilvl="4">
+      <w:start w:val="1"/>
+      <w:numFmt w:val="none"/>
+      <w:suff w:val="nothing"/>
+      <w:lvlText w:val=""/>
+      <w:lvlJc w:val="left"/>
+      <w:pPr>
+        <w:tabs>
+          <w:tab w:val="num" w:pos="0"/>
+        </w:tabs>
+        <w:ind w:left="0" w:firstLine="0"/>
+      </w:pPr>
+    </w:lvl>
+    <w:lvl w:ilvl="5">
+      <w:start w:val="1"/>
+      <w:numFmt w:val="none"/>
+      <w:suff w:val="nothing"/>
+      <w:lvlText w:val=""/>
+      <w:lvlJc w:val="left"/>
+      <w:pPr>
+        <w:tabs>
+          <w:tab w:val="num" w:pos="0"/>
+        </w:tabs>
+        <w:ind w:left="0" w:firstLine="0"/>
+      </w:pPr>
+    </w:lvl>
+    <w:lvl w:ilvl="6">
+      <w:start w:val="1"/>
+      <w:numFmt w:val="none"/>
+      <w:suff w:val="nothing"/>
+      <w:lvlText w:val=""/>
+      <w:lvlJc w:val="left"/>
+      <w:pPr>
+        <w:tabs>
+          <w:tab w:val="num" w:pos="0"/>
+        </w:tabs>
+        <w:ind w:left="0" w:firstLine="0"/>
+      </w:pPr>
+    </w:lvl>
+    <w:lvl w:ilvl="7">
+      <w:start w:val="1"/>
+      <w:numFmt w:val="none"/>
+      <w:suff w:val="nothing"/>
+      <w:lvlText w:val=""/>
+      <w:lvlJc w:val="left"/>
+      <w:pPr>
+        <w:tabs>
+          <w:tab w:val="num" w:pos="0"/>
+        </w:tabs>
+        <w:ind w:left="0" w:firstLine="0"/>
+      </w:pPr>
+    </w:lvl>
+    <w:lvl w:ilvl="8">
+      <w:start w:val="1"/>
+      <w:numFmt w:val="none"/>
+      <w:suff w:val="nothing"/>
+      <w:lvlText w:val=""/>
+      <w:lvlJc w:val="left"/>
+      <w:pPr>
+        <w:tabs>
+          <w:tab w:val="num" w:pos="0"/>
+        </w:tabs>
+        <w:ind w:left="0" w:firstLine="0"/>
+      </w:pPr>
+    </w:lvl>
+  </w:abstractNum>
+  <w:abstractNum w:abstractNumId="1" w15:restartNumberingAfterBreak="0">
+    <w:nsid w:val="7EDE5990"/>
+    <w:multiLevelType w:val="multilevel"/>
+    <w:tmpl w:val="7C8C9A62"/>
     <w:lvl w:ilvl="0">
       <w:start w:val="1"/>
       <w:numFmt w:val="bullet"/>
@@ -961,140 +1199,21 @@
       </w:rPr>
     </w:lvl>
   </w:abstractNum>
-  <w:abstractNum w:abstractNumId="2">
-    <w:lvl w:ilvl="0">
-      <w:start w:val="1"/>
-      <w:numFmt w:val="none"/>
-      <w:suff w:val="nothing"/>
-      <w:lvlText w:val=""/>
-      <w:lvlJc w:val="left"/>
-      <w:pPr>
-        <w:tabs>
-          <w:tab w:val="num" w:pos="0"/>
-        </w:tabs>
-        <w:ind w:left="0" w:hanging="0"/>
-      </w:pPr>
-    </w:lvl>
-    <w:lvl w:ilvl="1">
-      <w:start w:val="1"/>
-      <w:numFmt w:val="none"/>
-      <w:suff w:val="nothing"/>
-      <w:lvlText w:val=""/>
-      <w:lvlJc w:val="left"/>
-      <w:pPr>
-        <w:tabs>
-          <w:tab w:val="num" w:pos="0"/>
-        </w:tabs>
-        <w:ind w:left="0" w:hanging="0"/>
-      </w:pPr>
-    </w:lvl>
-    <w:lvl w:ilvl="2">
-      <w:start w:val="1"/>
-      <w:numFmt w:val="none"/>
-      <w:suff w:val="nothing"/>
-      <w:lvlText w:val=""/>
-      <w:lvlJc w:val="left"/>
-      <w:pPr>
-        <w:tabs>
-          <w:tab w:val="num" w:pos="0"/>
-        </w:tabs>
-        <w:ind w:left="0" w:hanging="0"/>
-      </w:pPr>
-    </w:lvl>
-    <w:lvl w:ilvl="3">
-      <w:start w:val="1"/>
-      <w:numFmt w:val="none"/>
-      <w:suff w:val="nothing"/>
-      <w:lvlText w:val=""/>
-      <w:lvlJc w:val="left"/>
-      <w:pPr>
-        <w:tabs>
-          <w:tab w:val="num" w:pos="0"/>
-        </w:tabs>
-        <w:ind w:left="0" w:hanging="0"/>
-      </w:pPr>
-    </w:lvl>
-    <w:lvl w:ilvl="4">
-      <w:start w:val="1"/>
-      <w:numFmt w:val="none"/>
-      <w:suff w:val="nothing"/>
-      <w:lvlText w:val=""/>
-      <w:lvlJc w:val="left"/>
-      <w:pPr>
-        <w:tabs>
-          <w:tab w:val="num" w:pos="0"/>
-        </w:tabs>
-        <w:ind w:left="0" w:hanging="0"/>
-      </w:pPr>
-    </w:lvl>
-    <w:lvl w:ilvl="5">
-      <w:start w:val="1"/>
-      <w:numFmt w:val="none"/>
-      <w:suff w:val="nothing"/>
-      <w:lvlText w:val=""/>
-      <w:lvlJc w:val="left"/>
-      <w:pPr>
-        <w:tabs>
-          <w:tab w:val="num" w:pos="0"/>
-        </w:tabs>
-        <w:ind w:left="0" w:hanging="0"/>
-      </w:pPr>
-    </w:lvl>
-    <w:lvl w:ilvl="6">
-      <w:start w:val="1"/>
-      <w:numFmt w:val="none"/>
-      <w:suff w:val="nothing"/>
-      <w:lvlText w:val=""/>
-      <w:lvlJc w:val="left"/>
-      <w:pPr>
-        <w:tabs>
-          <w:tab w:val="num" w:pos="0"/>
-        </w:tabs>
-        <w:ind w:left="0" w:hanging="0"/>
-      </w:pPr>
-    </w:lvl>
-    <w:lvl w:ilvl="7">
-      <w:start w:val="1"/>
-      <w:numFmt w:val="none"/>
-      <w:suff w:val="nothing"/>
-      <w:lvlText w:val=""/>
-      <w:lvlJc w:val="left"/>
-      <w:pPr>
-        <w:tabs>
-          <w:tab w:val="num" w:pos="0"/>
-        </w:tabs>
-        <w:ind w:left="0" w:hanging="0"/>
-      </w:pPr>
-    </w:lvl>
-    <w:lvl w:ilvl="8">
-      <w:start w:val="1"/>
-      <w:numFmt w:val="none"/>
-      <w:suff w:val="nothing"/>
-      <w:lvlText w:val=""/>
-      <w:lvlJc w:val="left"/>
-      <w:pPr>
-        <w:tabs>
-          <w:tab w:val="num" w:pos="0"/>
-        </w:tabs>
-        <w:ind w:left="0" w:hanging="0"/>
-      </w:pPr>
-    </w:lvl>
-  </w:abstractNum>
   <w:num w:numId="1">
     <w:abstractNumId w:val="1"/>
   </w:num>
   <w:num w:numId="2">
-    <w:abstractNumId w:val="2"/>
+    <w:abstractNumId w:val="0"/>
   </w:num>
 </w:numbering>
 </file>
 
 <file path=word/styles.xml><?xml version="1.0" encoding="utf-8"?>
-<w:styles xmlns:w="http://schemas.openxmlformats.org/wordprocessingml/2006/main" xmlns:w14="http://schemas.microsoft.com/office/word/2010/wordml" xmlns:mc="http://schemas.openxmlformats.org/markup-compatibility/2006" mc:Ignorable="w14">
+<w:styles xmlns:mc="http://schemas.openxmlformats.org/markup-compatibility/2006" xmlns:r="http://schemas.openxmlformats.org/officeDocument/2006/relationships" xmlns:w="http://schemas.openxmlformats.org/wordprocessingml/2006/main" xmlns:w14="http://schemas.microsoft.com/office/word/2010/wordml" xmlns:w15="http://schemas.microsoft.com/office/word/2012/wordml" xmlns:w16cex="http://schemas.microsoft.com/office/word/2018/wordml/cex" xmlns:w16cid="http://schemas.microsoft.com/office/word/2016/wordml/cid" xmlns:w16="http://schemas.microsoft.com/office/word/2018/wordml" xmlns:w16sdtdh="http://schemas.microsoft.com/office/word/2020/wordml/sdtdatahash" xmlns:w16se="http://schemas.microsoft.com/office/word/2015/wordml/symex" mc:Ignorable="w14 w15 w16se w16cid w16 w16cex w16sdtdh">
   <w:docDefaults>
     <w:rPrDefault>
       <w:rPr>
-        <w:rFonts w:ascii="Calibri" w:hAnsi="Calibri" w:eastAsia="Calibri" w:cs="" w:asciiTheme="minorHAnsi" w:cstheme="minorBidi" w:eastAsiaTheme="minorHAnsi" w:hAnsiTheme="minorHAnsi"/>
+        <w:rFonts w:asciiTheme="minorHAnsi" w:eastAsiaTheme="minorHAnsi" w:hAnsiTheme="minorHAnsi" w:cstheme="minorBidi"/>
         <w:sz w:val="22"/>
         <w:szCs w:val="22"/>
         <w:lang w:val="en-GB" w:eastAsia="en-US" w:bidi="ar-SA"/>
@@ -1102,21 +1221,21 @@
     </w:rPrDefault>
     <w:pPrDefault>
       <w:pPr>
-        <w:suppressAutoHyphens w:val="true"/>
+        <w:suppressAutoHyphens/>
       </w:pPr>
     </w:pPrDefault>
   </w:docDefaults>
   <w:latentStyles w:defLockedState="0" w:defUIPriority="99" w:defSemiHidden="0" w:defUnhideWhenUsed="0" w:defQFormat="0" w:count="376">
     <w:lsdException w:name="Normal" w:uiPriority="0" w:qFormat="1"/>
     <w:lsdException w:name="heading 1" w:uiPriority="9" w:qFormat="1"/>
-    <w:lsdException w:name="heading 2" w:uiPriority="9" w:semiHidden="1" w:unhideWhenUsed="1" w:qFormat="1"/>
-    <w:lsdException w:name="heading 3" w:uiPriority="9" w:semiHidden="1" w:unhideWhenUsed="1" w:qFormat="1"/>
-    <w:lsdException w:name="heading 4" w:uiPriority="9" w:semiHidden="1" w:unhideWhenUsed="1" w:qFormat="1"/>
-    <w:lsdException w:name="heading 5" w:uiPriority="9" w:semiHidden="1" w:unhideWhenUsed="1" w:qFormat="1"/>
-    <w:lsdException w:name="heading 6" w:uiPriority="9" w:semiHidden="1" w:unhideWhenUsed="1" w:qFormat="1"/>
-    <w:lsdException w:name="heading 7" w:uiPriority="9" w:semiHidden="1" w:unhideWhenUsed="1" w:qFormat="1"/>
-    <w:lsdException w:name="heading 8" w:uiPriority="9" w:semiHidden="1" w:unhideWhenUsed="1" w:qFormat="1"/>
-    <w:lsdException w:name="heading 9" w:uiPriority="9" w:semiHidden="1" w:unhideWhenUsed="1" w:qFormat="1"/>
+    <w:lsdException w:name="heading 2" w:semiHidden="1" w:uiPriority="9" w:unhideWhenUsed="1" w:qFormat="1"/>
+    <w:lsdException w:name="heading 3" w:semiHidden="1" w:uiPriority="9" w:unhideWhenUsed="1" w:qFormat="1"/>
+    <w:lsdException w:name="heading 4" w:semiHidden="1" w:uiPriority="9" w:unhideWhenUsed="1" w:qFormat="1"/>
+    <w:lsdException w:name="heading 5" w:semiHidden="1" w:uiPriority="9" w:unhideWhenUsed="1" w:qFormat="1"/>
+    <w:lsdException w:name="heading 6" w:semiHidden="1" w:uiPriority="9" w:unhideWhenUsed="1" w:qFormat="1"/>
+    <w:lsdException w:name="heading 7" w:semiHidden="1" w:uiPriority="9" w:unhideWhenUsed="1" w:qFormat="1"/>
+    <w:lsdException w:name="heading 8" w:semiHidden="1" w:uiPriority="9" w:unhideWhenUsed="1" w:qFormat="1"/>
+    <w:lsdException w:name="heading 9" w:semiHidden="1" w:uiPriority="9" w:unhideWhenUsed="1" w:qFormat="1"/>
     <w:lsdException w:name="index 1" w:semiHidden="1" w:unhideWhenUsed="1"/>
     <w:lsdException w:name="index 2" w:semiHidden="1" w:unhideWhenUsed="1"/>
     <w:lsdException w:name="index 3" w:semiHidden="1" w:unhideWhenUsed="1"/>
@@ -1126,22 +1245,22 @@
     <w:lsdException w:name="index 7" w:semiHidden="1" w:unhideWhenUsed="1"/>
     <w:lsdException w:name="index 8" w:semiHidden="1" w:unhideWhenUsed="1"/>
     <w:lsdException w:name="index 9" w:semiHidden="1" w:unhideWhenUsed="1"/>
-    <w:lsdException w:name="toc 1" w:uiPriority="39" w:semiHidden="1" w:unhideWhenUsed="1"/>
-    <w:lsdException w:name="toc 2" w:uiPriority="39" w:semiHidden="1" w:unhideWhenUsed="1"/>
-    <w:lsdException w:name="toc 3" w:uiPriority="39" w:semiHidden="1" w:unhideWhenUsed="1"/>
-    <w:lsdException w:name="toc 4" w:uiPriority="39" w:semiHidden="1" w:unhideWhenUsed="1"/>
-    <w:lsdException w:name="toc 5" w:uiPriority="39" w:semiHidden="1" w:unhideWhenUsed="1"/>
-    <w:lsdException w:name="toc 6" w:uiPriority="39" w:semiHidden="1" w:unhideWhenUsed="1"/>
-    <w:lsdException w:name="toc 7" w:uiPriority="39" w:semiHidden="1" w:unhideWhenUsed="1"/>
-    <w:lsdException w:name="toc 8" w:uiPriority="39" w:semiHidden="1" w:unhideWhenUsed="1"/>
-    <w:lsdException w:name="toc 9" w:uiPriority="39" w:semiHidden="1" w:unhideWhenUsed="1"/>
+    <w:lsdException w:name="toc 1" w:semiHidden="1" w:uiPriority="39" w:unhideWhenUsed="1"/>
+    <w:lsdException w:name="toc 2" w:semiHidden="1" w:uiPriority="39" w:unhideWhenUsed="1"/>
+    <w:lsdException w:name="toc 3" w:semiHidden="1" w:uiPriority="39" w:unhideWhenUsed="1"/>
+    <w:lsdException w:name="toc 4" w:semiHidden="1" w:uiPriority="39" w:unhideWhenUsed="1"/>
+    <w:lsdException w:name="toc 5" w:semiHidden="1" w:uiPriority="39" w:unhideWhenUsed="1"/>
+    <w:lsdException w:name="toc 6" w:semiHidden="1" w:uiPriority="39" w:unhideWhenUsed="1"/>
+    <w:lsdException w:name="toc 7" w:semiHidden="1" w:uiPriority="39" w:unhideWhenUsed="1"/>
+    <w:lsdException w:name="toc 8" w:semiHidden="1" w:uiPriority="39" w:unhideWhenUsed="1"/>
+    <w:lsdException w:name="toc 9" w:semiHidden="1" w:uiPriority="39" w:unhideWhenUsed="1"/>
     <w:lsdException w:name="Normal Indent" w:semiHidden="1" w:unhideWhenUsed="1"/>
     <w:lsdException w:name="footnote text" w:semiHidden="1" w:unhideWhenUsed="1"/>
     <w:lsdException w:name="annotation text" w:semiHidden="1" w:unhideWhenUsed="1"/>
     <w:lsdException w:name="header" w:semiHidden="1" w:unhideWhenUsed="1"/>
     <w:lsdException w:name="footer" w:semiHidden="1" w:unhideWhenUsed="1"/>
     <w:lsdException w:name="index heading" w:semiHidden="1" w:unhideWhenUsed="1"/>
-    <w:lsdException w:name="caption" w:uiPriority="35" w:semiHidden="1" w:unhideWhenUsed="1" w:qFormat="1"/>
+    <w:lsdException w:name="caption" w:semiHidden="1" w:uiPriority="35" w:unhideWhenUsed="1" w:qFormat="1"/>
     <w:lsdException w:name="table of figures" w:semiHidden="1" w:unhideWhenUsed="1"/>
     <w:lsdException w:name="envelope address" w:semiHidden="1" w:unhideWhenUsed="1"/>
     <w:lsdException w:name="envelope return" w:semiHidden="1" w:unhideWhenUsed="1"/>
@@ -1172,7 +1291,7 @@
     <w:lsdException w:name="Title" w:uiPriority="10" w:qFormat="1"/>
     <w:lsdException w:name="Closing" w:semiHidden="1" w:unhideWhenUsed="1"/>
     <w:lsdException w:name="Signature" w:semiHidden="1" w:unhideWhenUsed="1"/>
-    <w:lsdException w:name="Default Paragraph Font" w:uiPriority="1" w:semiHidden="1" w:unhideWhenUsed="1"/>
+    <w:lsdException w:name="Default Paragraph Font" w:semiHidden="1" w:uiPriority="1" w:unhideWhenUsed="1"/>
     <w:lsdException w:name="Body Text" w:semiHidden="1" w:unhideWhenUsed="1"/>
     <w:lsdException w:name="Body Text Indent" w:semiHidden="1" w:unhideWhenUsed="1"/>
     <w:lsdException w:name="List Continue" w:semiHidden="1" w:unhideWhenUsed="1"/>
@@ -1372,8 +1491,8 @@
     <w:lsdException w:name="Subtle Reference" w:uiPriority="31" w:qFormat="1"/>
     <w:lsdException w:name="Intense Reference" w:uiPriority="32" w:qFormat="1"/>
     <w:lsdException w:name="Book Title" w:uiPriority="33" w:qFormat="1"/>
-    <w:lsdException w:name="Bibliography" w:uiPriority="37" w:semiHidden="1" w:unhideWhenUsed="1"/>
-    <w:lsdException w:name="TOC Heading" w:uiPriority="39" w:semiHidden="1" w:unhideWhenUsed="1" w:qFormat="1"/>
+    <w:lsdException w:name="Bibliography" w:semiHidden="1" w:uiPriority="37" w:unhideWhenUsed="1"/>
+    <w:lsdException w:name="TOC Heading" w:semiHidden="1" w:uiPriority="39" w:unhideWhenUsed="1" w:qFormat="1"/>
     <w:lsdException w:name="Plain Table 1" w:uiPriority="41"/>
     <w:lsdException w:name="Plain Table 2" w:uiPriority="42"/>
     <w:lsdException w:name="Plain Table 3" w:uiPriority="43"/>
@@ -1484,60 +1603,48 @@
     <w:lsdException w:name="Unresolved Mention" w:semiHidden="1" w:unhideWhenUsed="1"/>
     <w:lsdException w:name="Smart Link" w:semiHidden="1" w:unhideWhenUsed="1"/>
   </w:latentStyles>
-  <w:style w:type="paragraph" w:styleId="Normal" w:default="1">
+  <w:style w:type="paragraph" w:default="1" w:styleId="Normal">
     <w:name w:val="Normal"/>
     <w:qFormat/>
-    <w:rsid w:val="002f3703"/>
+    <w:rsid w:val="002F3703"/>
     <w:pPr>
-      <w:widowControl/>
-      <w:suppressAutoHyphens w:val="true"/>
-      <w:bidi w:val="0"/>
-      <w:spacing w:lineRule="auto" w:line="259" w:before="0" w:after="160"/>
-      <w:jc w:val="left"/>
+      <w:spacing w:after="160" w:line="259" w:lineRule="auto"/>
     </w:pPr>
-    <w:rPr>
-      <w:rFonts w:ascii="Calibri" w:hAnsi="Calibri" w:eastAsia="Calibri" w:cs="" w:asciiTheme="minorHAnsi" w:cstheme="minorBidi" w:eastAsiaTheme="minorHAnsi" w:hAnsiTheme="minorHAnsi"/>
-      <w:color w:val="auto"/>
-      <w:kern w:val="0"/>
-      <w:sz w:val="22"/>
-      <w:szCs w:val="22"/>
-      <w:lang w:val="en-GB" w:eastAsia="en-US" w:bidi="ar-SA"/>
-    </w:rPr>
   </w:style>
   <w:style w:type="paragraph" w:styleId="Heading1">
-    <w:name w:val="Heading 1"/>
+    <w:name w:val="heading 1"/>
     <w:basedOn w:val="Normal"/>
     <w:next w:val="Normal"/>
     <w:link w:val="Heading1Char"/>
     <w:uiPriority w:val="9"/>
     <w:qFormat/>
-    <w:rsid w:val="00932da8"/>
+    <w:rsid w:val="00932DA8"/>
     <w:pPr>
-      <w:keepNext w:val="true"/>
+      <w:keepNext/>
       <w:keepLines/>
       <w:spacing w:before="240" w:after="0"/>
       <w:outlineLvl w:val="0"/>
     </w:pPr>
     <w:rPr>
-      <w:rFonts w:ascii="Calibri Light" w:hAnsi="Calibri Light" w:eastAsia="" w:cs="" w:asciiTheme="majorHAnsi" w:cstheme="majorBidi" w:eastAsiaTheme="majorEastAsia" w:hAnsiTheme="majorHAnsi"/>
-      <w:color w:val="2F5496" w:themeColor="accent1" w:themeShade="bf"/>
+      <w:rFonts w:asciiTheme="majorHAnsi" w:eastAsiaTheme="majorEastAsia" w:hAnsiTheme="majorHAnsi" w:cstheme="majorBidi"/>
+      <w:color w:val="2F5496" w:themeColor="accent1" w:themeShade="BF"/>
       <w:sz w:val="32"/>
       <w:szCs w:val="32"/>
     </w:rPr>
   </w:style>
   <w:style w:type="paragraph" w:styleId="Heading2">
-    <w:name w:val="Heading 2"/>
+    <w:name w:val="heading 2"/>
     <w:basedOn w:val="Normal"/>
     <w:link w:val="Heading2Char"/>
     <w:uiPriority w:val="9"/>
     <w:qFormat/>
-    <w:rsid w:val="00de1b99"/>
+    <w:rsid w:val="00DE1B99"/>
     <w:pPr>
-      <w:spacing w:lineRule="auto" w:line="240" w:beforeAutospacing="1" w:afterAutospacing="1"/>
+      <w:spacing w:beforeAutospacing="1" w:afterAutospacing="1" w:line="240" w:lineRule="auto"/>
       <w:outlineLvl w:val="1"/>
     </w:pPr>
     <w:rPr>
-      <w:rFonts w:ascii="Times New Roman" w:hAnsi="Times New Roman" w:eastAsia="Times New Roman" w:cs="Times New Roman"/>
+      <w:rFonts w:ascii="Times New Roman" w:eastAsia="Times New Roman" w:hAnsi="Times New Roman" w:cs="Times New Roman"/>
       <w:b/>
       <w:bCs/>
       <w:sz w:val="36"/>
@@ -1545,20 +1652,39 @@
       <w:lang w:eastAsia="en-GB"/>
     </w:rPr>
   </w:style>
-  <w:style w:type="character" w:styleId="DefaultParagraphFont" w:default="1">
+  <w:style w:type="character" w:default="1" w:styleId="DefaultParagraphFont">
     <w:name w:val="Default Paragraph Font"/>
     <w:uiPriority w:val="1"/>
     <w:semiHidden/>
     <w:unhideWhenUsed/>
-    <w:qFormat/>
-    <w:rPr/>
   </w:style>
-  <w:style w:type="character" w:styleId="InternetLink">
+  <w:style w:type="table" w:default="1" w:styleId="TableNormal">
+    <w:name w:val="Normal Table"/>
+    <w:uiPriority w:val="99"/>
+    <w:semiHidden/>
+    <w:unhideWhenUsed/>
+    <w:tblPr>
+      <w:tblInd w:w="0" w:type="dxa"/>
+      <w:tblCellMar>
+        <w:top w:w="0" w:type="dxa"/>
+        <w:left w:w="108" w:type="dxa"/>
+        <w:bottom w:w="0" w:type="dxa"/>
+        <w:right w:w="108" w:type="dxa"/>
+      </w:tblCellMar>
+    </w:tblPr>
+  </w:style>
+  <w:style w:type="numbering" w:default="1" w:styleId="NoList">
+    <w:name w:val="No List"/>
+    <w:uiPriority w:val="99"/>
+    <w:semiHidden/>
+    <w:unhideWhenUsed/>
+  </w:style>
+  <w:style w:type="character" w:styleId="Hyperlink">
     <w:name w:val="Hyperlink"/>
     <w:basedOn w:val="DefaultParagraphFont"/>
     <w:uiPriority w:val="99"/>
     <w:unhideWhenUsed/>
-    <w:rsid w:val="002f3703"/>
+    <w:rsid w:val="002F3703"/>
     <w:rPr>
       <w:color w:val="0563C1" w:themeColor="hyperlink"/>
       <w:u w:val="single"/>
@@ -1571,21 +1697,21 @@
     <w:semiHidden/>
     <w:unhideWhenUsed/>
     <w:qFormat/>
-    <w:rsid w:val="002f3703"/>
+    <w:rsid w:val="002F3703"/>
     <w:rPr>
       <w:color w:val="605E5C"/>
-      <w:shd w:fill="E1DFDD" w:val="clear"/>
+      <w:shd w:val="clear" w:color="auto" w:fill="E1DFDD"/>
     </w:rPr>
   </w:style>
-  <w:style w:type="character" w:styleId="Heading2Char" w:customStyle="1">
+  <w:style w:type="character" w:customStyle="1" w:styleId="Heading2Char">
     <w:name w:val="Heading 2 Char"/>
     <w:basedOn w:val="DefaultParagraphFont"/>
     <w:link w:val="Heading2"/>
     <w:uiPriority w:val="9"/>
     <w:qFormat/>
-    <w:rsid w:val="00de1b99"/>
+    <w:rsid w:val="00DE1B99"/>
     <w:rPr>
-      <w:rFonts w:ascii="Times New Roman" w:hAnsi="Times New Roman" w:eastAsia="Times New Roman" w:cs="Times New Roman"/>
+      <w:rFonts w:ascii="Times New Roman" w:eastAsia="Times New Roman" w:hAnsi="Times New Roman" w:cs="Times New Roman"/>
       <w:b/>
       <w:bCs/>
       <w:sz w:val="36"/>
@@ -1593,61 +1719,59 @@
       <w:lang w:eastAsia="en-GB"/>
     </w:rPr>
   </w:style>
-  <w:style w:type="character" w:styleId="Heading1Char" w:customStyle="1">
+  <w:style w:type="character" w:customStyle="1" w:styleId="Heading1Char">
     <w:name w:val="Heading 1 Char"/>
     <w:basedOn w:val="DefaultParagraphFont"/>
     <w:link w:val="Heading1"/>
     <w:uiPriority w:val="9"/>
     <w:qFormat/>
-    <w:rsid w:val="00932da8"/>
+    <w:rsid w:val="00932DA8"/>
     <w:rPr>
-      <w:rFonts w:ascii="Calibri Light" w:hAnsi="Calibri Light" w:eastAsia="" w:cs="" w:asciiTheme="majorHAnsi" w:cstheme="majorBidi" w:eastAsiaTheme="majorEastAsia" w:hAnsiTheme="majorHAnsi"/>
-      <w:color w:val="2F5496" w:themeColor="accent1" w:themeShade="bf"/>
+      <w:rFonts w:asciiTheme="majorHAnsi" w:eastAsiaTheme="majorEastAsia" w:hAnsiTheme="majorHAnsi" w:cstheme="majorBidi"/>
+      <w:color w:val="2F5496" w:themeColor="accent1" w:themeShade="BF"/>
       <w:sz w:val="32"/>
       <w:szCs w:val="32"/>
     </w:rPr>
   </w:style>
-  <w:style w:type="character" w:styleId="VisitedInternetLink">
+  <w:style w:type="character" w:styleId="FollowedHyperlink">
     <w:name w:val="FollowedHyperlink"/>
     <w:rPr>
       <w:color w:val="800000"/>
       <w:u w:val="single"/>
-      <w:lang w:val="zxx" w:eastAsia="zxx" w:bidi="zxx"/>
+      <w:lang/>
     </w:rPr>
   </w:style>
-  <w:style w:type="paragraph" w:styleId="Heading">
+  <w:style w:type="paragraph" w:customStyle="1" w:styleId="Heading">
     <w:name w:val="Heading"/>
     <w:basedOn w:val="Normal"/>
-    <w:next w:val="TextBody"/>
+    <w:next w:val="BodyText"/>
     <w:qFormat/>
     <w:pPr>
-      <w:keepNext w:val="true"/>
+      <w:keepNext/>
       <w:spacing w:before="240" w:after="120"/>
     </w:pPr>
     <w:rPr>
-      <w:rFonts w:ascii="Calibri" w:hAnsi="Calibri" w:eastAsia="Source Han Sans CN" w:cs="Droid Sans Devanagari"/>
+      <w:rFonts w:ascii="Calibri" w:eastAsia="Source Han Sans CN" w:hAnsi="Calibri" w:cs="Droid Sans Devanagari"/>
       <w:sz w:val="28"/>
       <w:szCs w:val="28"/>
     </w:rPr>
   </w:style>
-  <w:style w:type="paragraph" w:styleId="TextBody">
+  <w:style w:type="paragraph" w:styleId="BodyText">
     <w:name w:val="Body Text"/>
     <w:basedOn w:val="Normal"/>
     <w:pPr>
-      <w:spacing w:lineRule="auto" w:line="276" w:before="0" w:after="140"/>
+      <w:spacing w:after="140" w:line="276" w:lineRule="auto"/>
     </w:pPr>
-    <w:rPr/>
   </w:style>
   <w:style w:type="paragraph" w:styleId="List">
     <w:name w:val="List"/>
-    <w:basedOn w:val="TextBody"/>
-    <w:pPr/>
+    <w:basedOn w:val="BodyText"/>
     <w:rPr>
       <w:rFonts w:ascii="Calibri" w:hAnsi="Calibri" w:cs="Droid Sans Devanagari"/>
     </w:rPr>
   </w:style>
   <w:style w:type="paragraph" w:styleId="Caption">
-    <w:name w:val="Caption"/>
+    <w:name w:val="caption"/>
     <w:basedOn w:val="Normal"/>
     <w:qFormat/>
     <w:pPr>
@@ -1662,7 +1786,7 @@
       <w:szCs w:val="24"/>
     </w:rPr>
   </w:style>
-  <w:style w:type="paragraph" w:styleId="Index">
+  <w:style w:type="paragraph" w:customStyle="1" w:styleId="Index">
     <w:name w:val="Index"/>
     <w:basedOn w:val="Normal"/>
     <w:qFormat/>
@@ -1671,7 +1795,7 @@
     </w:pPr>
     <w:rPr>
       <w:rFonts w:ascii="Calibri" w:hAnsi="Calibri" w:cs="Droid Sans Devanagari"/>
-      <w:lang w:val="zxx" w:eastAsia="zxx" w:bidi="zxx"/>
+      <w:lang/>
     </w:rPr>
   </w:style>
   <w:style w:type="paragraph" w:styleId="ListParagraph">
@@ -1679,54 +1803,30 @@
     <w:basedOn w:val="Normal"/>
     <w:uiPriority w:val="34"/>
     <w:qFormat/>
-    <w:rsid w:val="002f3703"/>
+    <w:rsid w:val="002F3703"/>
     <w:pPr>
-      <w:spacing w:before="0" w:after="160"/>
-      <w:ind w:left="720" w:hanging="0"/>
+      <w:ind w:left="720"/>
       <w:contextualSpacing/>
     </w:pPr>
-    <w:rPr/>
   </w:style>
-  <w:style w:type="paragraph" w:styleId="Textbody1" w:customStyle="1">
+  <w:style w:type="paragraph" w:customStyle="1" w:styleId="Textbody">
     <w:name w:val="Text body"/>
     <w:basedOn w:val="Normal"/>
     <w:qFormat/>
-    <w:rsid w:val="002f3703"/>
+    <w:rsid w:val="002F3703"/>
     <w:pPr>
-      <w:widowControl w:val="false"/>
-      <w:suppressAutoHyphens w:val="true"/>
-      <w:spacing w:lineRule="auto" w:line="276" w:before="0" w:after="283"/>
+      <w:widowControl w:val="0"/>
+      <w:spacing w:after="283" w:line="276" w:lineRule="auto"/>
       <w:textAlignment w:val="baseline"/>
     </w:pPr>
     <w:rPr>
-      <w:rFonts w:ascii="Liberation Serif" w:hAnsi="Liberation Serif" w:eastAsia="DejaVu Sans" w:cs="DejaVu Sans"/>
+      <w:rFonts w:ascii="Liberation Serif" w:eastAsia="DejaVu Sans" w:hAnsi="Liberation Serif" w:cs="DejaVu Sans"/>
       <w:color w:val="000000"/>
       <w:kern w:val="2"/>
       <w:sz w:val="24"/>
       <w:szCs w:val="24"/>
       <w:lang w:eastAsia="zh-CN" w:bidi="hi-IN"/>
     </w:rPr>
-  </w:style>
-  <w:style w:type="numbering" w:styleId="NoList" w:default="1">
-    <w:name w:val="No List"/>
-    <w:uiPriority w:val="99"/>
-    <w:semiHidden/>
-    <w:unhideWhenUsed/>
-    <w:qFormat/>
-  </w:style>
-  <w:style w:type="table" w:default="1" w:styleId="TableNormal">
-    <w:name w:val="Normal Table"/>
-    <w:uiPriority w:val="99"/>
-    <w:semiHidden/>
-    <w:unhideWhenUsed/>
-    <w:tblPr>
-      <w:tblCellMar>
-        <w:top w:w="0" w:type="dxa"/>
-        <w:left w:w="108" w:type="dxa"/>
-        <w:bottom w:w="0" w:type="dxa"/>
-        <w:right w:w="108" w:type="dxa"/>
-      </w:tblCellMar>
-    </w:tblPr>
   </w:style>
 </w:styles>
 </file>

</xml_diff>

<commit_message>
Added http protocol to sources list.
</commit_message>
<xml_diff>
--- a/Potential Research Sources.docx
+++ b/Potential Research Sources.docx
@@ -22,6 +22,93 @@
           <w:szCs w:val="24"/>
           <w:u w:val="single"/>
         </w:rPr>
+        <w:t>GENERAL:</w:t>
+      </w:r>
+    </w:p>
+    <w:p>
+      <w:pPr>
+        <w:pStyle w:val="ListParagraph"/>
+        <w:numPr>
+          <w:ilvl w:val="0"/>
+          <w:numId w:val="3"/>
+        </w:numPr>
+        <w:rPr>
+          <w:rFonts w:cstheme="minorHAnsi"/>
+          <w:b/>
+          <w:bCs/>
+          <w:sz w:val="24"/>
+          <w:szCs w:val="24"/>
+        </w:rPr>
+      </w:pPr>
+      <w:r>
+        <w:rPr>
+          <w:rFonts w:cstheme="minorHAnsi"/>
+          <w:b/>
+          <w:bCs/>
+          <w:sz w:val="24"/>
+          <w:szCs w:val="24"/>
+        </w:rPr>
+        <w:t xml:space="preserve">HTTP Protocol </w:t>
+      </w:r>
+    </w:p>
+    <w:p>
+      <w:pPr>
+        <w:pStyle w:val="ListParagraph"/>
+        <w:rPr>
+          <w:rFonts w:cstheme="minorHAnsi"/>
+          <w:b/>
+          <w:bCs/>
+          <w:sz w:val="24"/>
+          <w:szCs w:val="24"/>
+          <w:u w:val="single"/>
+        </w:rPr>
+      </w:pPr>
+      <w:hyperlink r:id="rId5" w:history="1">
+        <w:r>
+          <w:rPr>
+            <w:rStyle w:val="Hyperlink"/>
+            <w:rFonts w:cstheme="minorHAnsi"/>
+            <w:b/>
+            <w:bCs/>
+            <w:sz w:val="24"/>
+            <w:szCs w:val="24"/>
+          </w:rPr>
+          <w:t>https://datatracker.ietf.org/doc/html/rfc2616</w:t>
+        </w:r>
+      </w:hyperlink>
+    </w:p>
+    <w:p>
+      <w:pPr>
+        <w:rPr>
+          <w:rFonts w:cstheme="minorHAnsi"/>
+          <w:b/>
+          <w:bCs/>
+          <w:sz w:val="24"/>
+          <w:szCs w:val="24"/>
+          <w:u w:val="single"/>
+        </w:rPr>
+      </w:pPr>
+    </w:p>
+    <w:p>
+      <w:pPr>
+        <w:rPr>
+          <w:rFonts w:cstheme="minorHAnsi"/>
+          <w:b/>
+          <w:bCs/>
+          <w:sz w:val="24"/>
+          <w:szCs w:val="24"/>
+          <w:u w:val="single"/>
+        </w:rPr>
+      </w:pPr>
+      <w:r>
+        <w:rPr>
+          <w:rFonts w:cstheme="minorHAnsi"/>
+          <w:b/>
+          <w:bCs/>
+          <w:sz w:val="24"/>
+          <w:szCs w:val="24"/>
+          <w:u w:val="single"/>
+        </w:rPr>
         <w:t>GAMIFICATION:</w:t>
       </w:r>
     </w:p>
@@ -146,15 +233,7 @@
           <w:color w:val="000000"/>
           <w:u w:val="none"/>
         </w:rPr>
-        <w:t>IEEEXp</w:t>
-      </w:r>
-      <w:r>
-        <w:rPr>
-          <w:rStyle w:val="Hyperlink"/>
-          <w:color w:val="000000"/>
-          <w:u w:val="none"/>
-        </w:rPr>
-        <w:t>lore</w:t>
+        <w:t>IEEEXplore</w:t>
       </w:r>
       <w:proofErr w:type="spellEnd"/>
       <w:r>
@@ -165,7 +244,7 @@
         </w:rPr>
         <w:t xml:space="preserve"> [online]. Available from: </w:t>
       </w:r>
-      <w:hyperlink r:id="rId5">
+      <w:hyperlink r:id="rId6">
         <w:r>
           <w:rPr>
             <w:rStyle w:val="Hyperlink"/>
@@ -225,13 +304,7 @@
         <w:rPr>
           <w:rStyle w:val="Hyperlink"/>
         </w:rPr>
-        <w:t>https://ieeexplore-ieee-org.ezproxy.u</w:t>
-      </w:r>
-      <w:r>
-        <w:rPr>
-          <w:rStyle w:val="Hyperlink"/>
-        </w:rPr>
-        <w:t>we.ac.uk/document/8048643</w:t>
+        <w:t>https://ieeexplore-ieee-org.ezproxy.uwe.ac.uk/document/8048643</w:t>
       </w:r>
     </w:p>
     <w:p>
@@ -320,13 +393,7 @@
         <w:rPr>
           <w:rStyle w:val="Hyperlink"/>
         </w:rPr>
-        <w:t>https://www-sciencedirect-com.ezproxy.uwe.ac.uk/science/article/pii/S10715819140</w:t>
-      </w:r>
-      <w:r>
-        <w:rPr>
-          <w:rStyle w:val="Hyperlink"/>
-        </w:rPr>
-        <w:t>01256?via%3Dihub</w:t>
+        <w:t>https://www-sciencedirect-com.ezproxy.uwe.ac.uk/science/article/pii/S1071581914001256?via%3Dihub</w:t>
       </w:r>
     </w:p>
     <w:p>
@@ -407,17 +474,7 @@
           <w:sz w:val="24"/>
           <w:szCs w:val="24"/>
         </w:rPr>
-        <w:t>Using gamification to discover cultural heritage locatio</w:t>
-      </w:r>
-      <w:r>
-        <w:rPr>
-          <w:b/>
-          <w:bCs/>
-          <w:color w:val="333333"/>
-          <w:sz w:val="24"/>
-          <w:szCs w:val="24"/>
-        </w:rPr>
-        <w:t xml:space="preserve">ns from geo-tagged photos  </w:t>
+        <w:t xml:space="preserve">Using gamification to discover cultural heritage locations from geo-tagged photos  </w:t>
       </w:r>
     </w:p>
     <w:p>
@@ -505,17 +562,7 @@
           <w:color w:val="000000"/>
           <w:u w:val="none"/>
         </w:rPr>
-        <w:t>Personal and Ubiquitou</w:t>
-      </w:r>
-      <w:r>
-        <w:rPr>
-          <w:rStyle w:val="Hyperlink"/>
-          <w:i/>
-          <w:iCs/>
-          <w:color w:val="000000"/>
-          <w:u w:val="none"/>
-        </w:rPr>
-        <w:t xml:space="preserve">s Computing volume [online]. </w:t>
+        <w:t xml:space="preserve">Personal and Ubiquitous Computing volume [online]. </w:t>
       </w:r>
       <w:r>
         <w:rPr>
@@ -594,104 +641,6 @@
       <w:pPr>
         <w:pStyle w:val="ListParagraph"/>
       </w:pPr>
-      <w:hyperlink r:id="rId6">
-        <w:r>
-          <w:rPr>
-            <w:rStyle w:val="Hyperlink"/>
-          </w:rPr>
-          <w:t>https://ieeexplore-ieee-org.ezproxy.uwe.ac.uk/document/8810038</w:t>
-        </w:r>
-      </w:hyperlink>
-    </w:p>
-    <w:p>
-      <w:pPr>
-        <w:pStyle w:val="ListParagraph"/>
-      </w:pPr>
-    </w:p>
-    <w:p>
-      <w:pPr>
-        <w:pStyle w:val="ListParagraph"/>
-      </w:pPr>
-      <w:proofErr w:type="spellStart"/>
-      <w:r>
-        <w:t>Liestøl</w:t>
-      </w:r>
-      <w:proofErr w:type="spellEnd"/>
-      <w:r>
-        <w:t xml:space="preserve">, G (2018) </w:t>
-      </w:r>
-      <w:r>
-        <w:rPr>
-          <w:color w:val="333333"/>
-        </w:rPr>
-        <w:t xml:space="preserve">The Photo Positioning </w:t>
-      </w:r>
-      <w:proofErr w:type="gramStart"/>
-      <w:r>
-        <w:rPr>
-          <w:color w:val="333333"/>
-        </w:rPr>
-        <w:t>Puzzle :</w:t>
-      </w:r>
-      <w:proofErr w:type="gramEnd"/>
-      <w:r>
-        <w:rPr>
-          <w:color w:val="333333"/>
-        </w:rPr>
-        <w:t xml:space="preserve"> Creating Engaging Applications for Historical Photographs by Combining Mobile Augmented Reality </w:t>
-      </w:r>
-      <w:r>
-        <w:rPr>
-          <w:color w:val="333333"/>
-        </w:rPr>
-        <w:t xml:space="preserve">and Gamification, </w:t>
-      </w:r>
-      <w:r>
-        <w:rPr>
-          <w:i/>
-          <w:iCs/>
-          <w:color w:val="333333"/>
-        </w:rPr>
-        <w:t>2018 3rd Digital Heritage International Congress (</w:t>
-      </w:r>
-      <w:proofErr w:type="spellStart"/>
-      <w:r>
-        <w:rPr>
-          <w:i/>
-          <w:iCs/>
-          <w:color w:val="333333"/>
-        </w:rPr>
-        <w:t>DigitalHERITAGE</w:t>
-      </w:r>
-      <w:proofErr w:type="spellEnd"/>
-      <w:r>
-        <w:rPr>
-          <w:i/>
-          <w:iCs/>
-          <w:color w:val="333333"/>
-        </w:rPr>
-        <w:t>) held jointly with 2018 24th International Conference on Virtual Systems &amp; Multimedia (VSMM 2018)</w:t>
-      </w:r>
-      <w:r>
-        <w:rPr>
-          <w:color w:val="333333"/>
-        </w:rPr>
-        <w:t xml:space="preserve">, Digital Heritage, San Francisco, CA, USA. </w:t>
-      </w:r>
-      <w:proofErr w:type="spellStart"/>
-      <w:r>
-        <w:rPr>
-          <w:color w:val="333333"/>
-        </w:rPr>
-        <w:t>IEEEXplore</w:t>
-      </w:r>
-      <w:proofErr w:type="spellEnd"/>
-      <w:r>
-        <w:rPr>
-          <w:color w:val="333333"/>
-        </w:rPr>
-        <w:t xml:space="preserve"> [online]. Available from: </w:t>
-      </w:r>
       <w:hyperlink r:id="rId7">
         <w:r>
           <w:rPr>
@@ -700,70 +649,204 @@
           <w:t>https://ieeexplore-ieee-org.ezproxy.uwe.ac.uk/document/8810038</w:t>
         </w:r>
       </w:hyperlink>
+    </w:p>
+    <w:p>
+      <w:pPr>
+        <w:pStyle w:val="ListParagraph"/>
+      </w:pPr>
+    </w:p>
+    <w:p>
+      <w:pPr>
+        <w:pStyle w:val="ListParagraph"/>
+      </w:pPr>
+      <w:proofErr w:type="spellStart"/>
+      <w:r>
+        <w:t>Liestøl</w:t>
+      </w:r>
+      <w:proofErr w:type="spellEnd"/>
+      <w:r>
+        <w:t xml:space="preserve">, G (2018) </w:t>
+      </w:r>
       <w:r>
         <w:rPr>
           <w:color w:val="333333"/>
         </w:rPr>
-        <w:t xml:space="preserve"> [Accessed 27 October 2021]</w:t>
-      </w:r>
-    </w:p>
-    <w:p>
-      <w:pPr>
-        <w:pStyle w:val="ListParagraph"/>
-        <w:rPr>
-          <w:rFonts w:ascii="Calibri" w:hAnsi="Calibri"/>
-        </w:rPr>
-      </w:pPr>
-    </w:p>
-    <w:p>
-      <w:pPr>
-        <w:pStyle w:val="ListParagraph"/>
-      </w:pPr>
-      <w:hyperlink r:id="rId8" w:anchor="AN=135449212&amp;db=ehh" w:history="1">
+        <w:t xml:space="preserve">The Photo Positioning </w:t>
+      </w:r>
+      <w:proofErr w:type="gramStart"/>
+      <w:r>
+        <w:rPr>
+          <w:color w:val="333333"/>
+        </w:rPr>
+        <w:t>Puzzle :</w:t>
+      </w:r>
+      <w:proofErr w:type="gramEnd"/>
+      <w:r>
+        <w:rPr>
+          <w:color w:val="333333"/>
+        </w:rPr>
+        <w:t xml:space="preserve"> Creating Engaging Applications for Historical Photographs by Combining Mobile Augmented Reality and Gamification, </w:t>
+      </w:r>
+      <w:r>
+        <w:rPr>
+          <w:i/>
+          <w:iCs/>
+          <w:color w:val="333333"/>
+        </w:rPr>
+        <w:t>2018 3rd Digital Heritage International Congress (</w:t>
+      </w:r>
+      <w:proofErr w:type="spellStart"/>
+      <w:r>
+        <w:rPr>
+          <w:i/>
+          <w:iCs/>
+          <w:color w:val="333333"/>
+        </w:rPr>
+        <w:t>DigitalHERITAGE</w:t>
+      </w:r>
+      <w:proofErr w:type="spellEnd"/>
+      <w:r>
+        <w:rPr>
+          <w:i/>
+          <w:iCs/>
+          <w:color w:val="333333"/>
+        </w:rPr>
+        <w:t>) held jointly with 2018 24th International Conference on Virtual Systems &amp; Multimedia (VSMM 2018)</w:t>
+      </w:r>
+      <w:r>
+        <w:rPr>
+          <w:color w:val="333333"/>
+        </w:rPr>
+        <w:t xml:space="preserve">, Digital Heritage, San Francisco, </w:t>
+      </w:r>
+      <w:r>
+        <w:rPr>
+          <w:color w:val="333333"/>
+        </w:rPr>
+        <w:lastRenderedPageBreak/>
+        <w:t xml:space="preserve">CA, USA. </w:t>
+      </w:r>
+      <w:proofErr w:type="spellStart"/>
+      <w:r>
+        <w:rPr>
+          <w:color w:val="333333"/>
+        </w:rPr>
+        <w:t>IEEEXplore</w:t>
+      </w:r>
+      <w:proofErr w:type="spellEnd"/>
+      <w:r>
+        <w:rPr>
+          <w:color w:val="333333"/>
+        </w:rPr>
+        <w:t xml:space="preserve"> [online]. Available from: </w:t>
+      </w:r>
+      <w:hyperlink r:id="rId8">
         <w:r>
           <w:rPr>
             <w:rStyle w:val="Hyperlink"/>
           </w:rPr>
-          <w:t>https://web-p-ebscohost-com.ezproxy.uwe.ac.uk/ehost/detail/detail?vi</w:t>
+          <w:t>https://ieeexplore-ieee-org.ezproxy.uwe.ac.uk/document/8810038</w:t>
         </w:r>
+      </w:hyperlink>
+      <w:r>
+        <w:rPr>
+          <w:color w:val="333333"/>
+        </w:rPr>
+        <w:t xml:space="preserve"> [Accessed 27 October 2021]</w:t>
+      </w:r>
+    </w:p>
+    <w:p>
+      <w:pPr>
+        <w:pStyle w:val="ListParagraph"/>
+        <w:rPr>
+          <w:rFonts w:ascii="Calibri" w:hAnsi="Calibri"/>
+        </w:rPr>
+      </w:pPr>
+    </w:p>
+    <w:p>
+      <w:pPr>
+        <w:pStyle w:val="ListParagraph"/>
+      </w:pPr>
+      <w:hyperlink r:id="rId9" w:anchor="AN=135449212&amp;db=ehh" w:history="1">
         <w:r>
           <w:rPr>
             <w:rStyle w:val="Hyperlink"/>
           </w:rPr>
-          <w:t>d=0&amp;sid=d6255984-e1a1-4b59-8348-b0db7e5d0165%40redis&amp;bdata=JnNpdGU9ZWhvc3QtbGl2ZQ%3d%3d#AN=135449212&amp;db=</w:t>
+          <w:t>https://web-p-ebscohost-com.ezproxy.uwe.ac.uk/ehost/detail/detail?vid=0&amp;sid=d6255984-e1a1-4b59-8348-b0db7e5d0165%40redis&amp;bdata=JnNpdGU9ZWhvc3QtbGl2ZQ%3d%3d#AN=135449212&amp;db=ehh</w:t>
         </w:r>
+      </w:hyperlink>
+      <w:r>
+        <w:br/>
+      </w:r>
+    </w:p>
+    <w:p>
+      <w:pPr>
+        <w:rPr>
+          <w:b/>
+          <w:bCs/>
+          <w:sz w:val="24"/>
+          <w:szCs w:val="24"/>
+          <w:u w:val="single"/>
+        </w:rPr>
+      </w:pPr>
+      <w:r>
+        <w:rPr>
+          <w:b/>
+          <w:bCs/>
+          <w:sz w:val="24"/>
+          <w:szCs w:val="24"/>
+          <w:u w:val="single"/>
+        </w:rPr>
+        <w:t>REACT NATIVE VS PWA:</w:t>
+      </w:r>
+    </w:p>
+    <w:p>
+      <w:pPr>
+        <w:pStyle w:val="ListParagraph"/>
+        <w:numPr>
+          <w:ilvl w:val="0"/>
+          <w:numId w:val="1"/>
+        </w:numPr>
+        <w:rPr>
+          <w:b/>
+          <w:bCs/>
+          <w:sz w:val="24"/>
+          <w:szCs w:val="24"/>
+        </w:rPr>
+      </w:pPr>
+      <w:r>
+        <w:rPr>
+          <w:b/>
+          <w:bCs/>
+          <w:sz w:val="24"/>
+          <w:szCs w:val="24"/>
+        </w:rPr>
+        <w:t>Beginning Progressive Web App Development: Creating a Native App Experience on the Web</w:t>
+      </w:r>
+    </w:p>
+    <w:p>
+      <w:pPr>
+        <w:pStyle w:val="ListParagraph"/>
+      </w:pPr>
+      <w:hyperlink r:id="rId10">
         <w:r>
           <w:rPr>
             <w:rStyle w:val="Hyperlink"/>
           </w:rPr>
-          <w:lastRenderedPageBreak/>
-          <w:t>ehh</w:t>
+          <w:t>https://learning-oreilly-com.ezproxy.uwe.ac.uk/library/view/beginning-progressive-web/9781484230909/?ar=&amp;orpq=&amp;email=TEAlG7cQGvf3rkGg%2FflbeQ%3D%3D&amp;tstamp=1634567892&amp;id=F36FB83BD444320C502E80F9474118F3EE088969</w:t>
         </w:r>
       </w:hyperlink>
-      <w:r>
-        <w:br/>
-      </w:r>
-    </w:p>
-    <w:p>
-      <w:pPr>
-        <w:rPr>
-          <w:b/>
-          <w:bCs/>
-          <w:sz w:val="24"/>
-          <w:szCs w:val="24"/>
-          <w:u w:val="single"/>
-        </w:rPr>
-      </w:pPr>
-      <w:r>
-        <w:rPr>
-          <w:b/>
-          <w:bCs/>
-          <w:sz w:val="24"/>
-          <w:szCs w:val="24"/>
-          <w:u w:val="single"/>
-        </w:rPr>
-        <w:t>REACT NATIVE VS PWA:</w:t>
-      </w:r>
+    </w:p>
+    <w:p>
+      <w:pPr>
+        <w:pStyle w:val="ListParagraph"/>
+        <w:rPr>
+          <w:b/>
+          <w:bCs/>
+          <w:sz w:val="24"/>
+          <w:szCs w:val="24"/>
+        </w:rPr>
+      </w:pPr>
     </w:p>
     <w:p>
       <w:pPr>
@@ -786,63 +869,9 @@
           <w:sz w:val="24"/>
           <w:szCs w:val="24"/>
         </w:rPr>
-        <w:t>Beginning Progressive Web App Development: Creating a Native App Experience on the Web</w:t>
-      </w:r>
-    </w:p>
-    <w:p>
-      <w:pPr>
-        <w:pStyle w:val="ListParagraph"/>
-      </w:pPr>
-      <w:hyperlink r:id="rId9">
-        <w:r>
-          <w:rPr>
-            <w:rStyle w:val="Hyperlink"/>
-          </w:rPr>
-          <w:t>https://learning-oreilly-com.</w:t>
-        </w:r>
-        <w:r>
-          <w:rPr>
-            <w:rStyle w:val="Hyperlink"/>
-          </w:rPr>
-          <w:t>ezproxy.uwe.ac.uk/library/view/beginning-progressive-web/9781484230909/?ar=&amp;orpq=&amp;email=TEAlG7cQGvf3rkGg%2FflbeQ%3D%3D&amp;tstamp=1634567892&amp;id=F36FB83BD444320C502E80F9474118F3EE088969</w:t>
-        </w:r>
-      </w:hyperlink>
-    </w:p>
-    <w:p>
-      <w:pPr>
-        <w:pStyle w:val="ListParagraph"/>
-        <w:rPr>
-          <w:b/>
-          <w:bCs/>
-          <w:sz w:val="24"/>
-          <w:szCs w:val="24"/>
-        </w:rPr>
-      </w:pPr>
-    </w:p>
-    <w:p>
-      <w:pPr>
-        <w:pStyle w:val="ListParagraph"/>
-        <w:numPr>
-          <w:ilvl w:val="0"/>
-          <w:numId w:val="1"/>
-        </w:numPr>
-        <w:rPr>
-          <w:b/>
-          <w:bCs/>
-          <w:sz w:val="24"/>
-          <w:szCs w:val="24"/>
-        </w:rPr>
-      </w:pPr>
-      <w:r>
-        <w:rPr>
-          <w:b/>
-          <w:bCs/>
-          <w:sz w:val="24"/>
-          <w:szCs w:val="24"/>
-        </w:rPr>
         <w:t xml:space="preserve">React and React Native </w:t>
       </w:r>
-      <w:hyperlink r:id="rId10">
+      <w:hyperlink r:id="rId11">
         <w:r>
           <w:rPr>
             <w:rStyle w:val="Hyperlink"/>
@@ -902,7 +931,7 @@
       <w:pPr>
         <w:pStyle w:val="ListParagraph"/>
       </w:pPr>
-      <w:hyperlink r:id="rId11" w:history="1">
+      <w:hyperlink r:id="rId12" w:history="1">
         <w:r>
           <w:rPr>
             <w:rStyle w:val="Hyperlink"/>
@@ -1058,6 +1087,119 @@
     </w:lvl>
   </w:abstractNum>
   <w:abstractNum w:abstractNumId="1" w15:restartNumberingAfterBreak="0">
+    <w:nsid w:val="76DF279E"/>
+    <w:multiLevelType w:val="hybridMultilevel"/>
+    <w:tmpl w:val="11BA6246"/>
+    <w:lvl w:ilvl="0" w:tplc="08090001">
+      <w:start w:val="1"/>
+      <w:numFmt w:val="bullet"/>
+      <w:lvlText w:val=""/>
+      <w:lvlJc w:val="left"/>
+      <w:pPr>
+        <w:ind w:left="720" w:hanging="360"/>
+      </w:pPr>
+      <w:rPr>
+        <w:rFonts w:ascii="Symbol" w:hAnsi="Symbol" w:hint="default"/>
+      </w:rPr>
+    </w:lvl>
+    <w:lvl w:ilvl="1" w:tplc="08090003" w:tentative="1">
+      <w:start w:val="1"/>
+      <w:numFmt w:val="bullet"/>
+      <w:lvlText w:val="o"/>
+      <w:lvlJc w:val="left"/>
+      <w:pPr>
+        <w:ind w:left="1440" w:hanging="360"/>
+      </w:pPr>
+      <w:rPr>
+        <w:rFonts w:ascii="Courier New" w:hAnsi="Courier New" w:cs="Courier New" w:hint="default"/>
+      </w:rPr>
+    </w:lvl>
+    <w:lvl w:ilvl="2" w:tplc="08090005" w:tentative="1">
+      <w:start w:val="1"/>
+      <w:numFmt w:val="bullet"/>
+      <w:lvlText w:val=""/>
+      <w:lvlJc w:val="left"/>
+      <w:pPr>
+        <w:ind w:left="2160" w:hanging="360"/>
+      </w:pPr>
+      <w:rPr>
+        <w:rFonts w:ascii="Wingdings" w:hAnsi="Wingdings" w:hint="default"/>
+      </w:rPr>
+    </w:lvl>
+    <w:lvl w:ilvl="3" w:tplc="08090001" w:tentative="1">
+      <w:start w:val="1"/>
+      <w:numFmt w:val="bullet"/>
+      <w:lvlText w:val=""/>
+      <w:lvlJc w:val="left"/>
+      <w:pPr>
+        <w:ind w:left="2880" w:hanging="360"/>
+      </w:pPr>
+      <w:rPr>
+        <w:rFonts w:ascii="Symbol" w:hAnsi="Symbol" w:hint="default"/>
+      </w:rPr>
+    </w:lvl>
+    <w:lvl w:ilvl="4" w:tplc="08090003" w:tentative="1">
+      <w:start w:val="1"/>
+      <w:numFmt w:val="bullet"/>
+      <w:lvlText w:val="o"/>
+      <w:lvlJc w:val="left"/>
+      <w:pPr>
+        <w:ind w:left="3600" w:hanging="360"/>
+      </w:pPr>
+      <w:rPr>
+        <w:rFonts w:ascii="Courier New" w:hAnsi="Courier New" w:cs="Courier New" w:hint="default"/>
+      </w:rPr>
+    </w:lvl>
+    <w:lvl w:ilvl="5" w:tplc="08090005" w:tentative="1">
+      <w:start w:val="1"/>
+      <w:numFmt w:val="bullet"/>
+      <w:lvlText w:val=""/>
+      <w:lvlJc w:val="left"/>
+      <w:pPr>
+        <w:ind w:left="4320" w:hanging="360"/>
+      </w:pPr>
+      <w:rPr>
+        <w:rFonts w:ascii="Wingdings" w:hAnsi="Wingdings" w:hint="default"/>
+      </w:rPr>
+    </w:lvl>
+    <w:lvl w:ilvl="6" w:tplc="08090001" w:tentative="1">
+      <w:start w:val="1"/>
+      <w:numFmt w:val="bullet"/>
+      <w:lvlText w:val=""/>
+      <w:lvlJc w:val="left"/>
+      <w:pPr>
+        <w:ind w:left="5040" w:hanging="360"/>
+      </w:pPr>
+      <w:rPr>
+        <w:rFonts w:ascii="Symbol" w:hAnsi="Symbol" w:hint="default"/>
+      </w:rPr>
+    </w:lvl>
+    <w:lvl w:ilvl="7" w:tplc="08090003" w:tentative="1">
+      <w:start w:val="1"/>
+      <w:numFmt w:val="bullet"/>
+      <w:lvlText w:val="o"/>
+      <w:lvlJc w:val="left"/>
+      <w:pPr>
+        <w:ind w:left="5760" w:hanging="360"/>
+      </w:pPr>
+      <w:rPr>
+        <w:rFonts w:ascii="Courier New" w:hAnsi="Courier New" w:cs="Courier New" w:hint="default"/>
+      </w:rPr>
+    </w:lvl>
+    <w:lvl w:ilvl="8" w:tplc="08090005" w:tentative="1">
+      <w:start w:val="1"/>
+      <w:numFmt w:val="bullet"/>
+      <w:lvlText w:val=""/>
+      <w:lvlJc w:val="left"/>
+      <w:pPr>
+        <w:ind w:left="6480" w:hanging="360"/>
+      </w:pPr>
+      <w:rPr>
+        <w:rFonts w:ascii="Wingdings" w:hAnsi="Wingdings" w:hint="default"/>
+      </w:rPr>
+    </w:lvl>
+  </w:abstractNum>
+  <w:abstractNum w:abstractNumId="2" w15:restartNumberingAfterBreak="0">
     <w:nsid w:val="7EDE5990"/>
     <w:multiLevelType w:val="multilevel"/>
     <w:tmpl w:val="7C8C9A62"/>
@@ -1200,10 +1342,13 @@
     </w:lvl>
   </w:abstractNum>
   <w:num w:numId="1">
-    <w:abstractNumId w:val="1"/>
+    <w:abstractNumId w:val="2"/>
   </w:num>
   <w:num w:numId="2">
     <w:abstractNumId w:val="0"/>
+  </w:num>
+  <w:num w:numId="3">
+    <w:abstractNumId w:val="1"/>
   </w:num>
 </w:numbering>
 </file>
@@ -1738,7 +1883,6 @@
     <w:rPr>
       <w:color w:val="800000"/>
       <w:u w:val="single"/>
-      <w:lang/>
     </w:rPr>
   </w:style>
   <w:style w:type="paragraph" w:customStyle="1" w:styleId="Heading">
@@ -1795,7 +1939,6 @@
     </w:pPr>
     <w:rPr>
       <w:rFonts w:ascii="Calibri" w:hAnsi="Calibri" w:cs="Droid Sans Devanagari"/>
-      <w:lang/>
     </w:rPr>
   </w:style>
   <w:style w:type="paragraph" w:styleId="ListParagraph">

</xml_diff>

<commit_message>
Started Working on Questions
</commit_message>
<xml_diff>
--- a/Potential Research Sources.docx
+++ b/Potential Research Sources.docx
@@ -1,13 +1,11 @@
 
 <file path=word/document.xml><?xml version="1.0" encoding="utf-8"?>
-<w:document xmlns:o="urn:schemas-microsoft-com:office:office" xmlns:r="http://schemas.openxmlformats.org/officeDocument/2006/relationships" xmlns:v="urn:schemas-microsoft-com:vml" xmlns:w="http://schemas.openxmlformats.org/wordprocessingml/2006/main" xmlns:w10="urn:schemas-microsoft-com:office:word" xmlns:wp="http://schemas.openxmlformats.org/drawingml/2006/wordprocessingDrawing" xmlns:wps="http://schemas.microsoft.com/office/word/2010/wordprocessingShape" xmlns:wpg="http://schemas.microsoft.com/office/word/2010/wordprocessingGroup" xmlns:mc="http://schemas.openxmlformats.org/markup-compatibility/2006" xmlns:wp14="http://schemas.microsoft.com/office/word/2010/wordprocessingDrawing" xmlns:w14="http://schemas.microsoft.com/office/word/2010/wordml" mc:Ignorable="w14 wp14">
+<w:document xmlns:wpc="http://schemas.microsoft.com/office/word/2010/wordprocessingCanvas" xmlns:cx="http://schemas.microsoft.com/office/drawing/2014/chartex" xmlns:cx1="http://schemas.microsoft.com/office/drawing/2015/9/8/chartex" xmlns:cx2="http://schemas.microsoft.com/office/drawing/2015/10/21/chartex" xmlns:cx3="http://schemas.microsoft.com/office/drawing/2016/5/9/chartex" xmlns:cx4="http://schemas.microsoft.com/office/drawing/2016/5/10/chartex" xmlns:cx5="http://schemas.microsoft.com/office/drawing/2016/5/11/chartex" xmlns:cx6="http://schemas.microsoft.com/office/drawing/2016/5/12/chartex" xmlns:cx7="http://schemas.microsoft.com/office/drawing/2016/5/13/chartex" xmlns:cx8="http://schemas.microsoft.com/office/drawing/2016/5/14/chartex" xmlns:mc="http://schemas.openxmlformats.org/markup-compatibility/2006" xmlns:aink="http://schemas.microsoft.com/office/drawing/2016/ink" xmlns:am3d="http://schemas.microsoft.com/office/drawing/2017/model3d" xmlns:o="urn:schemas-microsoft-com:office:office" xmlns:r="http://schemas.openxmlformats.org/officeDocument/2006/relationships" xmlns:m="http://schemas.openxmlformats.org/officeDocument/2006/math" xmlns:v="urn:schemas-microsoft-com:vml" xmlns:wp14="http://schemas.microsoft.com/office/word/2010/wordprocessingDrawing" xmlns:wp="http://schemas.openxmlformats.org/drawingml/2006/wordprocessingDrawing" xmlns:w10="urn:schemas-microsoft-com:office:word" xmlns:w="http://schemas.openxmlformats.org/wordprocessingml/2006/main" xmlns:w14="http://schemas.microsoft.com/office/word/2010/wordml" xmlns:w15="http://schemas.microsoft.com/office/word/2012/wordml" xmlns:w16cex="http://schemas.microsoft.com/office/word/2018/wordml/cex" xmlns:w16cid="http://schemas.microsoft.com/office/word/2016/wordml/cid" xmlns:w16="http://schemas.microsoft.com/office/word/2018/wordml" xmlns:w16sdtdh="http://schemas.microsoft.com/office/word/2020/wordml/sdtdatahash" xmlns:w16se="http://schemas.microsoft.com/office/word/2015/wordml/symex" xmlns:wpg="http://schemas.microsoft.com/office/word/2010/wordprocessingGroup" xmlns:wpi="http://schemas.microsoft.com/office/word/2010/wordprocessingInk" xmlns:wne="http://schemas.microsoft.com/office/word/2006/wordml" xmlns:wps="http://schemas.microsoft.com/office/word/2010/wordprocessingShape" mc:Ignorable="w14 w15 w16se w16cid w16 w16cex w16sdtdh wp14">
   <w:body>
     <w:p>
       <w:pPr>
-        <w:pStyle w:val="Normal"/>
-        <w:rPr>
-          <w:rFonts w:cs="Calibri" w:cstheme="minorHAnsi"/>
-          <w:b/>
+        <w:rPr>
+          <w:rFonts w:cstheme="minorHAnsi"/>
           <w:b/>
           <w:bCs/>
           <w:sz w:val="24"/>
@@ -17,7 +15,7 @@
       </w:pPr>
       <w:r>
         <w:rPr>
-          <w:rFonts w:cs="Calibri" w:cstheme="minorHAnsi"/>
+          <w:rFonts w:cstheme="minorHAnsi"/>
           <w:b/>
           <w:bCs/>
           <w:sz w:val="24"/>
@@ -35,17 +33,16 @@
           <w:numId w:val="2"/>
         </w:numPr>
         <w:rPr>
-          <w:rFonts w:cs="Calibri" w:cstheme="minorHAnsi"/>
-          <w:b/>
-          <w:b/>
-          <w:bCs/>
-          <w:sz w:val="24"/>
-          <w:szCs w:val="24"/>
-        </w:rPr>
-      </w:pPr>
-      <w:r>
-        <w:rPr>
-          <w:rFonts w:cs="Calibri" w:cstheme="minorHAnsi"/>
+          <w:rFonts w:cstheme="minorHAnsi"/>
+          <w:b/>
+          <w:bCs/>
+          <w:sz w:val="24"/>
+          <w:szCs w:val="24"/>
+        </w:rPr>
+      </w:pPr>
+      <w:r>
+        <w:rPr>
+          <w:rFonts w:cstheme="minorHAnsi"/>
           <w:b/>
           <w:bCs/>
           <w:sz w:val="24"/>
@@ -58,8 +55,7 @@
       <w:pPr>
         <w:pStyle w:val="ListParagraph"/>
         <w:rPr>
-          <w:rFonts w:cs="Calibri" w:cstheme="minorHAnsi"/>
-          <w:b/>
+          <w:rFonts w:cstheme="minorHAnsi"/>
           <w:b/>
           <w:bCs/>
           <w:sz w:val="24"/>
@@ -67,11 +63,11 @@
           <w:u w:val="single"/>
         </w:rPr>
       </w:pPr>
-      <w:hyperlink r:id="rId3">
+      <w:hyperlink>
         <w:r>
           <w:rPr>
-            <w:rStyle w:val="InternetLink"/>
-            <w:rFonts w:cs="Calibri" w:cstheme="minorHAnsi"/>
+            <w:rStyle w:val="Hyperlink"/>
+            <w:rFonts w:cstheme="minorHAnsi"/>
             <w:b/>
             <w:bCs/>
             <w:sz w:val="24"/>
@@ -84,73 +80,62 @@
     <w:p>
       <w:pPr>
         <w:pStyle w:val="ListParagraph"/>
-        <w:ind w:hanging="0"/>
-        <w:rPr/>
-      </w:pPr>
-      <w:r>
-        <w:rPr/>
+      </w:pPr>
+      <w:r>
         <w:tab/>
       </w:r>
     </w:p>
     <w:p>
       <w:pPr>
         <w:pStyle w:val="ListParagraph"/>
-        <w:ind w:hanging="0"/>
-        <w:rPr/>
-      </w:pPr>
-      <w:r>
-        <w:rPr/>
+      </w:pPr>
+      <w:r>
         <w:t>ISO 3166-2 Standard country code</w:t>
       </w:r>
     </w:p>
     <w:p>
       <w:pPr>
         <w:pStyle w:val="ListParagraph"/>
-        <w:ind w:hanging="0"/>
-        <w:rPr/>
-      </w:pPr>
-      <w:r>
-        <w:rPr/>
-      </w:r>
-    </w:p>
-    <w:p>
-      <w:pPr>
-        <w:pStyle w:val="ListParagraph"/>
-        <w:ind w:hanging="0"/>
-        <w:rPr/>
-      </w:pPr>
-      <w:r>
-        <w:rPr/>
+      </w:pPr>
+    </w:p>
+    <w:p>
+      <w:pPr>
+        <w:pStyle w:val="ListParagraph"/>
+      </w:pPr>
+      <w:r>
         <w:t>PEP-8 Standard</w:t>
       </w:r>
     </w:p>
     <w:p>
       <w:pPr>
         <w:pStyle w:val="ListParagraph"/>
-        <w:ind w:hanging="0"/>
-        <w:rPr/>
-      </w:pPr>
-      <w:r>
-        <w:rPr/>
-      </w:r>
-    </w:p>
-    <w:p>
-      <w:pPr>
-        <w:pStyle w:val="ListParagraph"/>
-        <w:ind w:hanging="0"/>
-        <w:rPr/>
-      </w:pPr>
-      <w:r>
-        <w:rPr/>
+      </w:pPr>
+    </w:p>
+    <w:p>
+      <w:pPr>
+        <w:pStyle w:val="ListParagraph"/>
+      </w:pPr>
+      <w:r>
         <w:t>ISO 8601 Date format standard</w:t>
       </w:r>
     </w:p>
     <w:p>
       <w:pPr>
-        <w:pStyle w:val="Normal"/>
-        <w:rPr>
-          <w:rFonts w:cs="Calibri" w:cstheme="minorHAnsi"/>
-          <w:b/>
+        <w:pStyle w:val="ListParagraph"/>
+      </w:pPr>
+    </w:p>
+    <w:p>
+      <w:pPr>
+        <w:pStyle w:val="ListParagraph"/>
+      </w:pPr>
+      <w:r>
+        <w:t>MoSCoW definitions.</w:t>
+      </w:r>
+    </w:p>
+    <w:p>
+      <w:pPr>
+        <w:rPr>
+          <w:rFonts w:cstheme="minorHAnsi"/>
           <w:b/>
           <w:bCs/>
           <w:sz w:val="24"/>
@@ -158,33 +143,21 @@
           <w:u w:val="single"/>
         </w:rPr>
       </w:pPr>
-      <w:r>
-        <w:rPr>
-          <w:rFonts w:cs="Calibri" w:cstheme="minorHAnsi"/>
+    </w:p>
+    <w:p>
+      <w:pPr>
+        <w:rPr>
+          <w:rFonts w:cstheme="minorHAnsi"/>
           <w:b/>
           <w:bCs/>
           <w:sz w:val="24"/>
           <w:szCs w:val="24"/>
           <w:u w:val="single"/>
         </w:rPr>
-      </w:r>
-    </w:p>
-    <w:p>
-      <w:pPr>
-        <w:pStyle w:val="Normal"/>
-        <w:rPr>
-          <w:rFonts w:cs="Calibri" w:cstheme="minorHAnsi"/>
-          <w:b/>
-          <w:b/>
-          <w:bCs/>
-          <w:sz w:val="24"/>
-          <w:szCs w:val="24"/>
-          <w:u w:val="single"/>
-        </w:rPr>
-      </w:pPr>
-      <w:r>
-        <w:rPr>
-          <w:rFonts w:cs="Calibri" w:cstheme="minorHAnsi"/>
+      </w:pPr>
+      <w:r>
+        <w:rPr>
+          <w:rFonts w:cstheme="minorHAnsi"/>
           <w:b/>
           <w:bCs/>
           <w:sz w:val="24"/>
@@ -201,7 +174,6 @@
           <w:ilvl w:val="0"/>
           <w:numId w:val="1"/>
         </w:numPr>
-        <w:rPr/>
       </w:pPr>
       <w:r>
         <w:rPr>
@@ -217,11 +189,10 @@
     <w:p>
       <w:pPr>
         <w:pStyle w:val="ListParagraph"/>
-        <w:rPr/>
-      </w:pPr>
-      <w:r>
-        <w:rPr>
-          <w:rStyle w:val="InternetLink"/>
+      </w:pPr>
+      <w:r>
+        <w:rPr>
+          <w:rStyle w:val="Hyperlink"/>
         </w:rPr>
         <w:t>https://ieeexplore-ieee-org.ezproxy.uwe.ac.uk/document/6758978</w:t>
       </w:r>
@@ -230,29 +201,33 @@
       <w:pPr>
         <w:pStyle w:val="ListParagraph"/>
         <w:rPr>
-          <w:rStyle w:val="InternetLink"/>
-        </w:rPr>
-      </w:pPr>
-      <w:r>
-        <w:rPr/>
-      </w:r>
-    </w:p>
-    <w:p>
-      <w:pPr>
-        <w:pStyle w:val="ListParagraph"/>
-        <w:rPr/>
-      </w:pPr>
-      <w:r>
-        <w:rPr>
-          <w:rStyle w:val="InternetLink"/>
+          <w:rStyle w:val="Hyperlink"/>
+        </w:rPr>
+      </w:pPr>
+    </w:p>
+    <w:p>
+      <w:pPr>
+        <w:pStyle w:val="ListParagraph"/>
+      </w:pPr>
+      <w:r>
+        <w:rPr>
+          <w:rStyle w:val="Hyperlink"/>
           <w:color w:val="000000"/>
           <w:u w:val="none"/>
         </w:rPr>
-        <w:t xml:space="preserve">Hamari, J. Koivisto, J. and Sarsa, H. (2014) Does Gamification Work? -- A Literature Review of Empirical Studies on Gamification, </w:t>
-      </w:r>
-      <w:r>
-        <w:rPr>
-          <w:rStyle w:val="InternetLink"/>
+        <w:t>Hamari, J. Koivisto, J. and Sarsa, H. (2014) Does Gamification Work? -- A Literature Review of Empirical St</w:t>
+      </w:r>
+      <w:r>
+        <w:rPr>
+          <w:rStyle w:val="Hyperlink"/>
+          <w:color w:val="000000"/>
+          <w:u w:val="none"/>
+        </w:rPr>
+        <w:t xml:space="preserve">udies on Gamification, </w:t>
+      </w:r>
+      <w:r>
+        <w:rPr>
+          <w:rStyle w:val="Hyperlink"/>
           <w:i/>
           <w:iCs/>
           <w:color w:val="000000"/>
@@ -262,29 +237,29 @@
       </w:r>
       <w:r>
         <w:rPr>
-          <w:rStyle w:val="InternetLink"/>
+          <w:rStyle w:val="Hyperlink"/>
           <w:color w:val="000000"/>
           <w:u w:val="none"/>
         </w:rPr>
         <w:t xml:space="preserve">IEEE Computer Society, Waikoloa, HI, USA , 6-9 Jan. 2014. IEEEXplore [online]. Available from: </w:t>
       </w:r>
-      <w:hyperlink r:id="rId4">
+      <w:hyperlink r:id="rId5">
         <w:r>
           <w:rPr>
-            <w:rStyle w:val="InternetLink"/>
+            <w:rStyle w:val="Hyperlink"/>
           </w:rPr>
           <w:t>https://ieeexplore-ieee-org.ezproxy.uwe.ac.uk/document/6758978</w:t>
         </w:r>
       </w:hyperlink>
       <w:r>
         <w:rPr>
-          <w:rStyle w:val="InternetLink"/>
+          <w:rStyle w:val="Hyperlink"/>
         </w:rPr>
         <w:t xml:space="preserve"> </w:t>
       </w:r>
       <w:r>
         <w:rPr>
-          <w:rStyle w:val="InternetLink"/>
+          <w:rStyle w:val="Hyperlink"/>
           <w:color w:val="000000"/>
           <w:u w:val="none"/>
         </w:rPr>
@@ -294,11 +269,7 @@
     <w:p>
       <w:pPr>
         <w:pStyle w:val="ListParagraph"/>
-        <w:rPr/>
-      </w:pPr>
-      <w:r>
-        <w:rPr/>
-      </w:r>
+      </w:pPr>
     </w:p>
     <w:p>
       <w:pPr>
@@ -309,7 +280,6 @@
         </w:numPr>
         <w:rPr>
           <w:b/>
-          <w:b/>
           <w:bCs/>
           <w:sz w:val="24"/>
           <w:szCs w:val="24"/>
@@ -328,11 +298,10 @@
     <w:p>
       <w:pPr>
         <w:pStyle w:val="ListParagraph"/>
-        <w:rPr/>
-      </w:pPr>
-      <w:r>
-        <w:rPr>
-          <w:rStyle w:val="InternetLink"/>
+      </w:pPr>
+      <w:r>
+        <w:rPr>
+          <w:rStyle w:val="Hyperlink"/>
         </w:rPr>
         <w:t>https://ieeexplore-ieee-org.ezproxy.uwe.ac.uk/document/8048643</w:t>
       </w:r>
@@ -341,21 +310,17 @@
       <w:pPr>
         <w:pStyle w:val="ListParagraph"/>
         <w:rPr>
-          <w:rStyle w:val="InternetLink"/>
-        </w:rPr>
-      </w:pPr>
-      <w:r>
-        <w:rPr/>
-      </w:r>
-    </w:p>
-    <w:p>
-      <w:pPr>
-        <w:pStyle w:val="ListParagraph"/>
-        <w:rPr/>
-      </w:pPr>
-      <w:r>
-        <w:rPr>
-          <w:rStyle w:val="InternetLink"/>
+          <w:rStyle w:val="Hyperlink"/>
+        </w:rPr>
+      </w:pPr>
+    </w:p>
+    <w:p>
+      <w:pPr>
+        <w:pStyle w:val="ListParagraph"/>
+      </w:pPr>
+      <w:r>
+        <w:rPr>
+          <w:rStyle w:val="Hyperlink"/>
           <w:color w:val="000000"/>
           <w:u w:val="none"/>
         </w:rPr>
@@ -363,7 +328,7 @@
       </w:r>
       <w:r>
         <w:rPr>
-          <w:rStyle w:val="InternetLink"/>
+          <w:rStyle w:val="Hyperlink"/>
           <w:i/>
           <w:iCs/>
           <w:color w:val="000000"/>
@@ -373,21 +338,25 @@
       </w:r>
       <w:r>
         <w:rPr>
-          <w:rStyle w:val="InternetLink"/>
+          <w:rStyle w:val="Hyperlink"/>
           <w:color w:val="000000"/>
           <w:u w:val="none"/>
         </w:rPr>
-        <w:t>34 (5), pp. 76-81. [Accessed 27 October 2021].</w:t>
-      </w:r>
-    </w:p>
-    <w:p>
-      <w:pPr>
-        <w:pStyle w:val="ListParagraph"/>
-        <w:rPr/>
-      </w:pPr>
-      <w:r>
-        <w:rPr/>
-      </w:r>
+        <w:t>34 (5), pp. 76-81. [Acce</w:t>
+      </w:r>
+      <w:r>
+        <w:rPr>
+          <w:rStyle w:val="Hyperlink"/>
+          <w:color w:val="000000"/>
+          <w:u w:val="none"/>
+        </w:rPr>
+        <w:t>ssed 27 October 2021].</w:t>
+      </w:r>
+    </w:p>
+    <w:p>
+      <w:pPr>
+        <w:pStyle w:val="ListParagraph"/>
+      </w:pPr>
     </w:p>
     <w:p>
       <w:pPr>
@@ -398,7 +367,6 @@
         </w:numPr>
         <w:rPr>
           <w:b/>
-          <w:b/>
           <w:bCs/>
           <w:sz w:val="24"/>
           <w:szCs w:val="24"/>
@@ -417,11 +385,10 @@
     <w:p>
       <w:pPr>
         <w:pStyle w:val="ListParagraph"/>
-        <w:rPr/>
-      </w:pPr>
-      <w:r>
-        <w:rPr>
-          <w:rStyle w:val="InternetLink"/>
+      </w:pPr>
+      <w:r>
+        <w:rPr>
+          <w:rStyle w:val="Hyperlink"/>
         </w:rPr>
         <w:t>https://www-sciencedirect-com.ezproxy.uwe.ac.uk/science/article/pii/S1071581914001256?via%3Dihub</w:t>
       </w:r>
@@ -430,21 +397,17 @@
       <w:pPr>
         <w:pStyle w:val="ListParagraph"/>
         <w:rPr>
-          <w:rStyle w:val="InternetLink"/>
-        </w:rPr>
-      </w:pPr>
-      <w:r>
-        <w:rPr/>
-      </w:r>
-    </w:p>
-    <w:p>
-      <w:pPr>
-        <w:pStyle w:val="ListParagraph"/>
-        <w:rPr/>
-      </w:pPr>
-      <w:r>
-        <w:rPr>
-          <w:rStyle w:val="InternetLink"/>
+          <w:rStyle w:val="Hyperlink"/>
+        </w:rPr>
+      </w:pPr>
+    </w:p>
+    <w:p>
+      <w:pPr>
+        <w:pStyle w:val="ListParagraph"/>
+      </w:pPr>
+      <w:r>
+        <w:rPr>
+          <w:rStyle w:val="Hyperlink"/>
           <w:color w:val="000000"/>
           <w:u w:val="none"/>
         </w:rPr>
@@ -452,7 +415,7 @@
       </w:r>
       <w:r>
         <w:rPr>
-          <w:rStyle w:val="InternetLink"/>
+          <w:rStyle w:val="Hyperlink"/>
           <w:i/>
           <w:iCs/>
           <w:color w:val="000000"/>
@@ -462,7 +425,7 @@
       </w:r>
       <w:r>
         <w:rPr>
-          <w:rStyle w:val="InternetLink"/>
+          <w:rStyle w:val="Hyperlink"/>
           <w:color w:val="000000"/>
           <w:u w:val="none"/>
         </w:rPr>
@@ -472,11 +435,7 @@
     <w:p>
       <w:pPr>
         <w:pStyle w:val="ListParagraph"/>
-        <w:rPr/>
-      </w:pPr>
-      <w:r>
-        <w:rPr/>
-      </w:r>
+      </w:pPr>
     </w:p>
     <w:p>
       <w:pPr>
@@ -485,7 +444,6 @@
           <w:ilvl w:val="0"/>
           <w:numId w:val="1"/>
         </w:numPr>
-        <w:rPr/>
       </w:pPr>
       <w:r>
         <w:rPr>
@@ -501,34 +459,35 @@
     <w:p>
       <w:pPr>
         <w:pStyle w:val="ListParagraph"/>
-        <w:rPr/>
-      </w:pPr>
-      <w:r>
-        <w:rPr>
-          <w:rStyle w:val="InternetLink"/>
-        </w:rPr>
-        <w:t>https://link-springer-com.ezproxy.uwe.ac.uk/article/10.1007%2Fs00779-016-0989-6</w:t>
-      </w:r>
-    </w:p>
-    <w:p>
-      <w:pPr>
-        <w:pStyle w:val="ListParagraph"/>
-        <w:rPr>
-          <w:rStyle w:val="InternetLink"/>
-        </w:rPr>
-      </w:pPr>
-      <w:r>
-        <w:rPr/>
-      </w:r>
-    </w:p>
-    <w:p>
-      <w:pPr>
-        <w:pStyle w:val="ListParagraph"/>
-        <w:rPr/>
-      </w:pPr>
-      <w:r>
-        <w:rPr>
-          <w:rStyle w:val="InternetLink"/>
+      </w:pPr>
+      <w:r>
+        <w:rPr>
+          <w:rStyle w:val="Hyperlink"/>
+        </w:rPr>
+        <w:t>https://link-springer-com.ezproxy.uwe.ac.uk/article/10.1007%2Fs00779-0</w:t>
+      </w:r>
+      <w:r>
+        <w:rPr>
+          <w:rStyle w:val="Hyperlink"/>
+        </w:rPr>
+        <w:t>16-0989-6</w:t>
+      </w:r>
+    </w:p>
+    <w:p>
+      <w:pPr>
+        <w:pStyle w:val="ListParagraph"/>
+        <w:rPr>
+          <w:rStyle w:val="Hyperlink"/>
+        </w:rPr>
+      </w:pPr>
+    </w:p>
+    <w:p>
+      <w:pPr>
+        <w:pStyle w:val="ListParagraph"/>
+      </w:pPr>
+      <w:r>
+        <w:rPr>
+          <w:rStyle w:val="Hyperlink"/>
           <w:color w:val="000000"/>
           <w:u w:val="none"/>
         </w:rPr>
@@ -536,7 +495,7 @@
       </w:r>
       <w:r>
         <w:rPr>
-          <w:rStyle w:val="InternetLink"/>
+          <w:rStyle w:val="Hyperlink"/>
           <w:i/>
           <w:iCs/>
           <w:color w:val="000000"/>
@@ -546,7 +505,7 @@
       </w:r>
       <w:r>
         <w:rPr>
-          <w:rStyle w:val="InternetLink"/>
+          <w:rStyle w:val="Hyperlink"/>
           <w:color w:val="000000"/>
           <w:u w:val="none"/>
         </w:rPr>
@@ -554,7 +513,7 @@
       </w:r>
       <w:r>
         <w:rPr>
-          <w:rStyle w:val="InternetLink"/>
+          <w:rStyle w:val="Hyperlink"/>
           <w:i/>
           <w:iCs/>
           <w:color w:val="000000"/>
@@ -566,11 +525,7 @@
     <w:p>
       <w:pPr>
         <w:pStyle w:val="ListParagraph"/>
-        <w:rPr/>
-      </w:pPr>
-      <w:r>
-        <w:rPr/>
-      </w:r>
+      </w:pPr>
     </w:p>
     <w:p>
       <w:pPr>
@@ -579,27 +534,35 @@
           <w:ilvl w:val="0"/>
           <w:numId w:val="1"/>
         </w:numPr>
-        <w:rPr/>
-      </w:pPr>
-      <w:r>
-        <w:rPr>
-          <w:b/>
-          <w:bCs/>
-          <w:sz w:val="24"/>
-          <w:szCs w:val="24"/>
-        </w:rPr>
-        <w:t>The Photo Positioning Puzzle : Creating Engaging Applications for Historical Photographs by Combining Mobile Augmented Reality and Gsamification</w:t>
-      </w:r>
-    </w:p>
-    <w:p>
-      <w:pPr>
-        <w:pStyle w:val="ListParagraph"/>
-        <w:rPr/>
-      </w:pPr>
-      <w:hyperlink r:id="rId5">
+      </w:pPr>
+      <w:r>
+        <w:rPr>
+          <w:b/>
+          <w:bCs/>
+          <w:sz w:val="24"/>
+          <w:szCs w:val="24"/>
+        </w:rPr>
+        <w:lastRenderedPageBreak/>
+        <w:t>The Photo Positioning Puzzle : Cr</w:t>
+      </w:r>
+      <w:r>
+        <w:rPr>
+          <w:b/>
+          <w:bCs/>
+          <w:sz w:val="24"/>
+          <w:szCs w:val="24"/>
+        </w:rPr>
+        <w:t>eating Engaging Applications for Historical Photographs by Combining Mobile Augmented Reality and Gsamification</w:t>
+      </w:r>
+    </w:p>
+    <w:p>
+      <w:pPr>
+        <w:pStyle w:val="ListParagraph"/>
+      </w:pPr>
+      <w:hyperlink r:id="rId6">
         <w:r>
           <w:rPr>
-            <w:rStyle w:val="InternetLink"/>
+            <w:rStyle w:val="Hyperlink"/>
           </w:rPr>
           <w:t>https://ieeexplore-ieee-org.ezproxy.uwe.ac.uk/document/8810038</w:t>
         </w:r>
@@ -608,19 +571,13 @@
     <w:p>
       <w:pPr>
         <w:pStyle w:val="ListParagraph"/>
-        <w:rPr/>
-      </w:pPr>
-      <w:r>
-        <w:rPr/>
-      </w:r>
-    </w:p>
-    <w:p>
-      <w:pPr>
-        <w:pStyle w:val="ListParagraph"/>
-        <w:rPr/>
-      </w:pPr>
-      <w:r>
-        <w:rPr/>
+      </w:pPr>
+    </w:p>
+    <w:p>
+      <w:pPr>
+        <w:pStyle w:val="ListParagraph"/>
+      </w:pPr>
+      <w:r>
         <w:t xml:space="preserve">Liestøl, G (2018) </w:t>
       </w:r>
       <w:r>
@@ -635,20 +592,34 @@
           <w:iCs/>
           <w:color w:val="333333"/>
         </w:rPr>
-        <w:t>2018 3rd Digital Heritage International Congress (DigitalHERITAGE) held jointly with 2018 24th International Conference on Virtual Systems &amp; Multimedia (VSMM 2018)</w:t>
-      </w:r>
-      <w:r>
-        <w:rPr>
+        <w:t>2018 3rd Digital Heritage International Congress (DigitalHERITAGE) held jointly with 2018 2</w:t>
+      </w:r>
+      <w:r>
+        <w:rPr>
+          <w:i/>
+          <w:iCs/>
           <w:color w:val="333333"/>
         </w:rPr>
+        <w:t>4th International Conference on Virtual Systems &amp; Multimedia (VSMM 2018)</w:t>
+      </w:r>
+      <w:r>
+        <w:rPr>
+          <w:color w:val="333333"/>
+        </w:rPr>
         <w:t xml:space="preserve">, Digital Heritage, San Francisco, CA, USA. IEEEXplore [online]. Available from: </w:t>
       </w:r>
-      <w:hyperlink r:id="rId6">
+      <w:hyperlink r:id="rId7">
         <w:r>
           <w:rPr>
-            <w:rStyle w:val="InternetLink"/>
+            <w:rStyle w:val="Hyperlink"/>
           </w:rPr>
-          <w:t>https://ieeexplore-ieee-org.ezproxy.uwe.ac.uk/document/8810038</w:t>
+          <w:t>https://ieeexplore-ie</w:t>
+        </w:r>
+        <w:r>
+          <w:rPr>
+            <w:rStyle w:val="Hyperlink"/>
+          </w:rPr>
+          <w:t>ee-org.ezproxy.uwe.ac.uk/document/8810038</w:t>
         </w:r>
       </w:hyperlink>
       <w:r>
@@ -665,52 +636,26 @@
           <w:rFonts w:ascii="Calibri" w:hAnsi="Calibri"/>
         </w:rPr>
       </w:pPr>
-      <w:r>
-        <w:rPr/>
-      </w:r>
-    </w:p>
-    <w:p>
-      <w:pPr>
-        <w:pStyle w:val="ListParagraph"/>
-        <w:rPr/>
-      </w:pPr>
-      <w:r>
-        <w:fldChar w:fldCharType="begin"/>
-      </w:r>
-      <w:r>
-        <w:rPr>
-          <w:rStyle w:val="InternetLink"/>
-        </w:rPr>
-        <w:instrText> HYPERLINK "https://web-p-ebscohost-com.ezproxy.uwe.ac.uk/ehost/detail/detail?vid=0&amp;sid=d6255984-e1a1-4b59-8348-b0db7e5d0165@redis&amp;bdata=JnNpdGU9ZWhvc3QtbGl2ZQ%3D%3D" \l "AN=135449212&amp;db=ehh"</w:instrText>
-      </w:r>
-      <w:r>
-        <w:rPr>
-          <w:rStyle w:val="InternetLink"/>
-        </w:rPr>
-        <w:fldChar w:fldCharType="separate"/>
-      </w:r>
-      <w:r>
-        <w:rPr>
-          <w:rStyle w:val="InternetLink"/>
-        </w:rPr>
-        <w:t>https://web-p-ebscohost-com.ezproxy.uwe.ac.uk/ehost/detail/detail?vid=0&amp;sid=d6255984-e1a1-4b59-8348-b0db7e5d0165%40redis&amp;bdata=JnNpdGU9ZWhvc3QtbGl2ZQ%3d%3d#AN=135449212&amp;db=ehh</w:t>
-      </w:r>
-      <w:r>
-        <w:rPr>
-          <w:rStyle w:val="InternetLink"/>
-        </w:rPr>
-        <w:fldChar w:fldCharType="end"/>
-      </w:r>
-      <w:r>
-        <w:rPr/>
+    </w:p>
+    <w:p>
+      <w:pPr>
+        <w:pStyle w:val="ListParagraph"/>
+      </w:pPr>
+      <w:hyperlink r:id="rId8" w:anchor="AN=135449212&amp;db=ehh" w:history="1">
+        <w:r>
+          <w:rPr>
+            <w:rStyle w:val="Hyperlink"/>
+          </w:rPr>
+          <w:t>https://web-p-ebscohost-com.ezproxy.uwe.ac.uk/ehost/detail/detail?vid=0&amp;sid=d6255984-e1a1-4b59-8348-b0db7e5d0165%40redis&amp;bdata=JnNpdGU9ZWhvc3QtbGl2ZQ%3d%3d#AN=135449212&amp;db=ehh</w:t>
+        </w:r>
+      </w:hyperlink>
+      <w:r>
         <w:br/>
       </w:r>
     </w:p>
     <w:p>
       <w:pPr>
-        <w:pStyle w:val="Normal"/>
-        <w:rPr>
-          <w:b/>
+        <w:rPr>
           <w:b/>
           <w:bCs/>
           <w:sz w:val="24"/>
@@ -738,31 +683,38 @@
         </w:numPr>
         <w:rPr>
           <w:b/>
-          <w:b/>
-          <w:bCs/>
-          <w:sz w:val="24"/>
-          <w:szCs w:val="24"/>
-        </w:rPr>
-      </w:pPr>
-      <w:r>
-        <w:rPr>
-          <w:b/>
-          <w:bCs/>
-          <w:sz w:val="24"/>
-          <w:szCs w:val="24"/>
-        </w:rPr>
-        <w:t>Beginning Progressive Web App Development: Creating a Native App Experience on the Web</w:t>
-      </w:r>
-    </w:p>
-    <w:p>
-      <w:pPr>
-        <w:pStyle w:val="ListParagraph"/>
-        <w:rPr/>
-      </w:pPr>
-      <w:hyperlink r:id="rId7">
+          <w:bCs/>
+          <w:sz w:val="24"/>
+          <w:szCs w:val="24"/>
+        </w:rPr>
+      </w:pPr>
+      <w:r>
+        <w:rPr>
+          <w:b/>
+          <w:bCs/>
+          <w:sz w:val="24"/>
+          <w:szCs w:val="24"/>
+        </w:rPr>
+        <w:t>Beginning Progressive Web App Development: Creating</w:t>
+      </w:r>
+      <w:r>
+        <w:rPr>
+          <w:b/>
+          <w:bCs/>
+          <w:sz w:val="24"/>
+          <w:szCs w:val="24"/>
+        </w:rPr>
+        <w:t xml:space="preserve"> a Native App Experience on the Web</w:t>
+      </w:r>
+    </w:p>
+    <w:p>
+      <w:pPr>
+        <w:pStyle w:val="ListParagraph"/>
+      </w:pPr>
+      <w:hyperlink r:id="rId9">
         <w:r>
           <w:rPr>
-            <w:rStyle w:val="InternetLink"/>
+            <w:rStyle w:val="Hyperlink"/>
           </w:rPr>
           <w:t>https://learning-oreilly-com.ezproxy.uwe.ac.uk/library/view/beginning-progressive-web/9781484230909/?ar=&amp;orpq=&amp;email=TEAlG7cQGvf3rkGg%2FflbeQ%3D%3D&amp;tstamp=1634567892&amp;id=F36FB83BD444320C502E80F9474118F3EE088969</w:t>
         </w:r>
@@ -773,20 +725,11 @@
         <w:pStyle w:val="ListParagraph"/>
         <w:rPr>
           <w:b/>
-          <w:b/>
-          <w:bCs/>
-          <w:sz w:val="24"/>
-          <w:szCs w:val="24"/>
-        </w:rPr>
-      </w:pPr>
-      <w:r>
-        <w:rPr>
-          <w:b/>
-          <w:bCs/>
-          <w:sz w:val="24"/>
-          <w:szCs w:val="24"/>
-        </w:rPr>
-      </w:r>
+          <w:bCs/>
+          <w:sz w:val="24"/>
+          <w:szCs w:val="24"/>
+        </w:rPr>
+      </w:pPr>
     </w:p>
     <w:p>
       <w:pPr>
@@ -797,7 +740,6 @@
         </w:numPr>
         <w:rPr>
           <w:b/>
-          <w:b/>
           <w:bCs/>
           <w:sz w:val="24"/>
           <w:szCs w:val="24"/>
@@ -812,10 +754,10 @@
         </w:rPr>
         <w:t xml:space="preserve">React and React Native </w:t>
       </w:r>
-      <w:hyperlink r:id="rId8">
+      <w:hyperlink r:id="rId10">
         <w:r>
           <w:rPr>
-            <w:rStyle w:val="InternetLink"/>
+            <w:rStyle w:val="Hyperlink"/>
           </w:rPr>
           <w:t>https://www.vlebooks.com/Vleweb/Product/Index/921465?page=0</w:t>
         </w:r>
@@ -826,28 +768,17 @@
         <w:pStyle w:val="ListParagraph"/>
         <w:rPr>
           <w:b/>
-          <w:b/>
-          <w:bCs/>
-          <w:sz w:val="24"/>
-          <w:szCs w:val="24"/>
-        </w:rPr>
-      </w:pPr>
-      <w:r>
-        <w:rPr>
-          <w:b/>
-          <w:bCs/>
-          <w:sz w:val="24"/>
-          <w:szCs w:val="24"/>
-        </w:rPr>
-      </w:r>
-    </w:p>
-    <w:p>
-      <w:pPr>
-        <w:pStyle w:val="ListParagraph"/>
-        <w:rPr/>
-      </w:pPr>
-      <w:r>
-        <w:rPr/>
+          <w:bCs/>
+          <w:sz w:val="24"/>
+          <w:szCs w:val="24"/>
+        </w:rPr>
+      </w:pPr>
+    </w:p>
+    <w:p>
+      <w:pPr>
+        <w:pStyle w:val="ListParagraph"/>
+      </w:pPr>
+      <w:r>
         <w:t xml:space="preserve">Boduch, A. (2017) </w:t>
       </w:r>
       <w:r>
@@ -858,28 +789,22 @@
         <w:t>React and React Native.</w:t>
       </w:r>
       <w:r>
-        <w:rPr/>
         <w:t xml:space="preserve"> [Online]. Birmingham: Packt Publishing [Accessed 27 October 2021].</w:t>
       </w:r>
     </w:p>
     <w:p>
       <w:pPr>
         <w:pStyle w:val="ListParagraph"/>
-        <w:rPr/>
-      </w:pPr>
-      <w:r>
-        <w:rPr/>
-      </w:r>
-    </w:p>
-    <w:p>
-      <w:pPr>
-        <w:pStyle w:val="ListParagraph"/>
-        <w:rPr/>
-      </w:pPr>
-      <w:hyperlink r:id="rId9">
+      </w:pPr>
+    </w:p>
+    <w:p>
+      <w:pPr>
+        <w:pStyle w:val="ListParagraph"/>
+      </w:pPr>
+      <w:hyperlink r:id="rId11">
         <w:r>
           <w:rPr>
-            <w:rStyle w:val="InternetLink"/>
+            <w:rStyle w:val="Hyperlink"/>
           </w:rPr>
           <w:t>https://github.com/facebook/react-native</w:t>
         </w:r>
@@ -888,51 +813,171 @@
     <w:p>
       <w:pPr>
         <w:pStyle w:val="ListParagraph"/>
-        <w:rPr/>
-      </w:pPr>
-      <w:r>
-        <w:rPr/>
-      </w:r>
-    </w:p>
-    <w:p>
-      <w:pPr>
-        <w:pStyle w:val="ListParagraph"/>
-        <w:rPr/>
-      </w:pPr>
-      <w:r>
-        <w:rPr/>
-      </w:r>
-    </w:p>
-    <w:p>
-      <w:pPr>
-        <w:pStyle w:val="Normal"/>
-        <w:widowControl/>
-        <w:suppressAutoHyphens w:val="true"/>
-        <w:bidi w:val="0"/>
-        <w:spacing w:lineRule="auto" w:line="259" w:before="0" w:after="160"/>
-        <w:jc w:val="left"/>
-        <w:rPr/>
-      </w:pPr>
-      <w:r>
-        <w:rPr/>
-      </w:r>
-    </w:p>
+      </w:pPr>
+    </w:p>
+    <w:p>
+      <w:pPr>
+        <w:pStyle w:val="ListParagraph"/>
+      </w:pPr>
+    </w:p>
+    <w:p/>
     <w:sectPr>
-      <w:type w:val="nextPage"/>
       <w:pgSz w:w="11906" w:h="16838"/>
-      <w:pgMar w:left="1440" w:right="1440" w:gutter="0" w:header="0" w:top="1440" w:footer="0" w:bottom="1440"/>
-      <w:pgNumType w:fmt="decimal"/>
-      <w:formProt w:val="false"/>
-      <w:textDirection w:val="lrTb"/>
-      <w:docGrid w:type="default" w:linePitch="360" w:charSpace="8192"/>
+      <w:pgMar w:top="1440" w:right="1440" w:bottom="1440" w:left="1440" w:header="0" w:footer="0" w:gutter="0"/>
+      <w:cols w:space="720"/>
+      <w:formProt w:val="0"/>
+      <w:docGrid w:linePitch="360" w:charSpace="8192"/>
     </w:sectPr>
   </w:body>
 </w:document>
 </file>
 
 <file path=word/numbering.xml><?xml version="1.0" encoding="utf-8"?>
-<w:numbering xmlns:w="http://schemas.openxmlformats.org/wordprocessingml/2006/main" xmlns:o="urn:schemas-microsoft-com:office:office" xmlns:r="http://schemas.openxmlformats.org/officeDocument/2006/relationships" xmlns:v="urn:schemas-microsoft-com:vml" xmlns:mc="http://schemas.openxmlformats.org/markup-compatibility/2006" xmlns:w14="http://schemas.microsoft.com/office/word/2010/wordml" mc:Ignorable="w14">
-  <w:abstractNum w:abstractNumId="1">
+<w:numbering xmlns:wpc="http://schemas.microsoft.com/office/word/2010/wordprocessingCanvas" xmlns:cx="http://schemas.microsoft.com/office/drawing/2014/chartex" xmlns:cx1="http://schemas.microsoft.com/office/drawing/2015/9/8/chartex" xmlns:cx2="http://schemas.microsoft.com/office/drawing/2015/10/21/chartex" xmlns:cx3="http://schemas.microsoft.com/office/drawing/2016/5/9/chartex" xmlns:cx4="http://schemas.microsoft.com/office/drawing/2016/5/10/chartex" xmlns:cx5="http://schemas.microsoft.com/office/drawing/2016/5/11/chartex" xmlns:cx6="http://schemas.microsoft.com/office/drawing/2016/5/12/chartex" xmlns:cx7="http://schemas.microsoft.com/office/drawing/2016/5/13/chartex" xmlns:cx8="http://schemas.microsoft.com/office/drawing/2016/5/14/chartex" xmlns:mc="http://schemas.openxmlformats.org/markup-compatibility/2006" xmlns:aink="http://schemas.microsoft.com/office/drawing/2016/ink" xmlns:am3d="http://schemas.microsoft.com/office/drawing/2017/model3d" xmlns:o="urn:schemas-microsoft-com:office:office" xmlns:r="http://schemas.openxmlformats.org/officeDocument/2006/relationships" xmlns:m="http://schemas.openxmlformats.org/officeDocument/2006/math" xmlns:v="urn:schemas-microsoft-com:vml" xmlns:wp14="http://schemas.microsoft.com/office/word/2010/wordprocessingDrawing" xmlns:wp="http://schemas.openxmlformats.org/drawingml/2006/wordprocessingDrawing" xmlns:w10="urn:schemas-microsoft-com:office:word" xmlns:w="http://schemas.openxmlformats.org/wordprocessingml/2006/main" xmlns:w14="http://schemas.microsoft.com/office/word/2010/wordml" xmlns:w15="http://schemas.microsoft.com/office/word/2012/wordml" xmlns:w16cex="http://schemas.microsoft.com/office/word/2018/wordml/cex" xmlns:w16cid="http://schemas.microsoft.com/office/word/2016/wordml/cid" xmlns:w16="http://schemas.microsoft.com/office/word/2018/wordml" xmlns:w16sdtdh="http://schemas.microsoft.com/office/word/2020/wordml/sdtdatahash" xmlns:w16se="http://schemas.microsoft.com/office/word/2015/wordml/symex" xmlns:wpg="http://schemas.microsoft.com/office/word/2010/wordprocessingGroup" xmlns:wpi="http://schemas.microsoft.com/office/word/2010/wordprocessingInk" xmlns:wne="http://schemas.microsoft.com/office/word/2006/wordml" xmlns:wps="http://schemas.microsoft.com/office/word/2010/wordprocessingShape" mc:Ignorable="w14 w15 w16se w16cid w16 w16cex w16sdtdh wp14">
+  <w:abstractNum w:abstractNumId="0" w15:restartNumberingAfterBreak="0">
+    <w:nsid w:val="283404F5"/>
+    <w:multiLevelType w:val="multilevel"/>
+    <w:tmpl w:val="A462ECF4"/>
+    <w:lvl w:ilvl="0">
+      <w:start w:val="1"/>
+      <w:numFmt w:val="bullet"/>
+      <w:lvlText w:val=""/>
+      <w:lvlJc w:val="left"/>
+      <w:pPr>
+        <w:tabs>
+          <w:tab w:val="num" w:pos="0"/>
+        </w:tabs>
+        <w:ind w:left="720" w:hanging="360"/>
+      </w:pPr>
+      <w:rPr>
+        <w:rFonts w:ascii="Symbol" w:hAnsi="Symbol" w:cs="Symbol" w:hint="default"/>
+      </w:rPr>
+    </w:lvl>
+    <w:lvl w:ilvl="1">
+      <w:start w:val="1"/>
+      <w:numFmt w:val="bullet"/>
+      <w:lvlText w:val="o"/>
+      <w:lvlJc w:val="left"/>
+      <w:pPr>
+        <w:tabs>
+          <w:tab w:val="num" w:pos="0"/>
+        </w:tabs>
+        <w:ind w:left="1440" w:hanging="360"/>
+      </w:pPr>
+      <w:rPr>
+        <w:rFonts w:ascii="Courier New" w:hAnsi="Courier New" w:cs="Courier New" w:hint="default"/>
+      </w:rPr>
+    </w:lvl>
+    <w:lvl w:ilvl="2">
+      <w:start w:val="1"/>
+      <w:numFmt w:val="bullet"/>
+      <w:lvlText w:val=""/>
+      <w:lvlJc w:val="left"/>
+      <w:pPr>
+        <w:tabs>
+          <w:tab w:val="num" w:pos="0"/>
+        </w:tabs>
+        <w:ind w:left="2160" w:hanging="360"/>
+      </w:pPr>
+      <w:rPr>
+        <w:rFonts w:ascii="Wingdings" w:hAnsi="Wingdings" w:cs="Wingdings" w:hint="default"/>
+      </w:rPr>
+    </w:lvl>
+    <w:lvl w:ilvl="3">
+      <w:start w:val="1"/>
+      <w:numFmt w:val="bullet"/>
+      <w:lvlText w:val=""/>
+      <w:lvlJc w:val="left"/>
+      <w:pPr>
+        <w:tabs>
+          <w:tab w:val="num" w:pos="0"/>
+        </w:tabs>
+        <w:ind w:left="2880" w:hanging="360"/>
+      </w:pPr>
+      <w:rPr>
+        <w:rFonts w:ascii="Symbol" w:hAnsi="Symbol" w:cs="Symbol" w:hint="default"/>
+      </w:rPr>
+    </w:lvl>
+    <w:lvl w:ilvl="4">
+      <w:start w:val="1"/>
+      <w:numFmt w:val="bullet"/>
+      <w:lvlText w:val="o"/>
+      <w:lvlJc w:val="left"/>
+      <w:pPr>
+        <w:tabs>
+          <w:tab w:val="num" w:pos="0"/>
+        </w:tabs>
+        <w:ind w:left="3600" w:hanging="360"/>
+      </w:pPr>
+      <w:rPr>
+        <w:rFonts w:ascii="Courier New" w:hAnsi="Courier New" w:cs="Courier New" w:hint="default"/>
+      </w:rPr>
+    </w:lvl>
+    <w:lvl w:ilvl="5">
+      <w:start w:val="1"/>
+      <w:numFmt w:val="bullet"/>
+      <w:lvlText w:val=""/>
+      <w:lvlJc w:val="left"/>
+      <w:pPr>
+        <w:tabs>
+          <w:tab w:val="num" w:pos="0"/>
+        </w:tabs>
+        <w:ind w:left="4320" w:hanging="360"/>
+      </w:pPr>
+      <w:rPr>
+        <w:rFonts w:ascii="Wingdings" w:hAnsi="Wingdings" w:cs="Wingdings" w:hint="default"/>
+      </w:rPr>
+    </w:lvl>
+    <w:lvl w:ilvl="6">
+      <w:start w:val="1"/>
+      <w:numFmt w:val="bullet"/>
+      <w:lvlText w:val=""/>
+      <w:lvlJc w:val="left"/>
+      <w:pPr>
+        <w:tabs>
+          <w:tab w:val="num" w:pos="0"/>
+        </w:tabs>
+        <w:ind w:left="5040" w:hanging="360"/>
+      </w:pPr>
+      <w:rPr>
+        <w:rFonts w:ascii="Symbol" w:hAnsi="Symbol" w:cs="Symbol" w:hint="default"/>
+      </w:rPr>
+    </w:lvl>
+    <w:lvl w:ilvl="7">
+      <w:start w:val="1"/>
+      <w:numFmt w:val="bullet"/>
+      <w:lvlText w:val="o"/>
+      <w:lvlJc w:val="left"/>
+      <w:pPr>
+        <w:tabs>
+          <w:tab w:val="num" w:pos="0"/>
+        </w:tabs>
+        <w:ind w:left="5760" w:hanging="360"/>
+      </w:pPr>
+      <w:rPr>
+        <w:rFonts w:ascii="Courier New" w:hAnsi="Courier New" w:cs="Courier New" w:hint="default"/>
+      </w:rPr>
+    </w:lvl>
+    <w:lvl w:ilvl="8">
+      <w:start w:val="1"/>
+      <w:numFmt w:val="bullet"/>
+      <w:lvlText w:val=""/>
+      <w:lvlJc w:val="left"/>
+      <w:pPr>
+        <w:tabs>
+          <w:tab w:val="num" w:pos="0"/>
+        </w:tabs>
+        <w:ind w:left="6480" w:hanging="360"/>
+      </w:pPr>
+      <w:rPr>
+        <w:rFonts w:ascii="Wingdings" w:hAnsi="Wingdings" w:cs="Wingdings" w:hint="default"/>
+      </w:rPr>
+    </w:lvl>
+  </w:abstractNum>
+  <w:abstractNum w:abstractNumId="1" w15:restartNumberingAfterBreak="0">
+    <w:nsid w:val="3CE30B19"/>
+    <w:multiLevelType w:val="multilevel"/>
+    <w:tmpl w:val="BC28DE14"/>
     <w:lvl w:ilvl="0">
       <w:start w:val="1"/>
       <w:numFmt w:val="bullet"/>
@@ -1071,144 +1116,10 @@
       </w:rPr>
     </w:lvl>
   </w:abstractNum>
-  <w:abstractNum w:abstractNumId="2">
-    <w:lvl w:ilvl="0">
-      <w:start w:val="1"/>
-      <w:numFmt w:val="bullet"/>
-      <w:lvlText w:val=""/>
-      <w:lvlJc w:val="left"/>
-      <w:pPr>
-        <w:tabs>
-          <w:tab w:val="num" w:pos="0"/>
-        </w:tabs>
-        <w:ind w:left="720" w:hanging="360"/>
-      </w:pPr>
-      <w:rPr>
-        <w:rFonts w:ascii="Symbol" w:hAnsi="Symbol" w:cs="Symbol" w:hint="default"/>
-      </w:rPr>
-    </w:lvl>
-    <w:lvl w:ilvl="1">
-      <w:start w:val="1"/>
-      <w:numFmt w:val="bullet"/>
-      <w:lvlText w:val="o"/>
-      <w:lvlJc w:val="left"/>
-      <w:pPr>
-        <w:tabs>
-          <w:tab w:val="num" w:pos="0"/>
-        </w:tabs>
-        <w:ind w:left="1440" w:hanging="360"/>
-      </w:pPr>
-      <w:rPr>
-        <w:rFonts w:ascii="Courier New" w:hAnsi="Courier New" w:cs="Courier New" w:hint="default"/>
-      </w:rPr>
-    </w:lvl>
-    <w:lvl w:ilvl="2">
-      <w:start w:val="1"/>
-      <w:numFmt w:val="bullet"/>
-      <w:lvlText w:val=""/>
-      <w:lvlJc w:val="left"/>
-      <w:pPr>
-        <w:tabs>
-          <w:tab w:val="num" w:pos="0"/>
-        </w:tabs>
-        <w:ind w:left="2160" w:hanging="360"/>
-      </w:pPr>
-      <w:rPr>
-        <w:rFonts w:ascii="Wingdings" w:hAnsi="Wingdings" w:cs="Wingdings" w:hint="default"/>
-      </w:rPr>
-    </w:lvl>
-    <w:lvl w:ilvl="3">
-      <w:start w:val="1"/>
-      <w:numFmt w:val="bullet"/>
-      <w:lvlText w:val=""/>
-      <w:lvlJc w:val="left"/>
-      <w:pPr>
-        <w:tabs>
-          <w:tab w:val="num" w:pos="0"/>
-        </w:tabs>
-        <w:ind w:left="2880" w:hanging="360"/>
-      </w:pPr>
-      <w:rPr>
-        <w:rFonts w:ascii="Symbol" w:hAnsi="Symbol" w:cs="Symbol" w:hint="default"/>
-      </w:rPr>
-    </w:lvl>
-    <w:lvl w:ilvl="4">
-      <w:start w:val="1"/>
-      <w:numFmt w:val="bullet"/>
-      <w:lvlText w:val="o"/>
-      <w:lvlJc w:val="left"/>
-      <w:pPr>
-        <w:tabs>
-          <w:tab w:val="num" w:pos="0"/>
-        </w:tabs>
-        <w:ind w:left="3600" w:hanging="360"/>
-      </w:pPr>
-      <w:rPr>
-        <w:rFonts w:ascii="Courier New" w:hAnsi="Courier New" w:cs="Courier New" w:hint="default"/>
-      </w:rPr>
-    </w:lvl>
-    <w:lvl w:ilvl="5">
-      <w:start w:val="1"/>
-      <w:numFmt w:val="bullet"/>
-      <w:lvlText w:val=""/>
-      <w:lvlJc w:val="left"/>
-      <w:pPr>
-        <w:tabs>
-          <w:tab w:val="num" w:pos="0"/>
-        </w:tabs>
-        <w:ind w:left="4320" w:hanging="360"/>
-      </w:pPr>
-      <w:rPr>
-        <w:rFonts w:ascii="Wingdings" w:hAnsi="Wingdings" w:cs="Wingdings" w:hint="default"/>
-      </w:rPr>
-    </w:lvl>
-    <w:lvl w:ilvl="6">
-      <w:start w:val="1"/>
-      <w:numFmt w:val="bullet"/>
-      <w:lvlText w:val=""/>
-      <w:lvlJc w:val="left"/>
-      <w:pPr>
-        <w:tabs>
-          <w:tab w:val="num" w:pos="0"/>
-        </w:tabs>
-        <w:ind w:left="5040" w:hanging="360"/>
-      </w:pPr>
-      <w:rPr>
-        <w:rFonts w:ascii="Symbol" w:hAnsi="Symbol" w:cs="Symbol" w:hint="default"/>
-      </w:rPr>
-    </w:lvl>
-    <w:lvl w:ilvl="7">
-      <w:start w:val="1"/>
-      <w:numFmt w:val="bullet"/>
-      <w:lvlText w:val="o"/>
-      <w:lvlJc w:val="left"/>
-      <w:pPr>
-        <w:tabs>
-          <w:tab w:val="num" w:pos="0"/>
-        </w:tabs>
-        <w:ind w:left="5760" w:hanging="360"/>
-      </w:pPr>
-      <w:rPr>
-        <w:rFonts w:ascii="Courier New" w:hAnsi="Courier New" w:cs="Courier New" w:hint="default"/>
-      </w:rPr>
-    </w:lvl>
-    <w:lvl w:ilvl="8">
-      <w:start w:val="1"/>
-      <w:numFmt w:val="bullet"/>
-      <w:lvlText w:val=""/>
-      <w:lvlJc w:val="left"/>
-      <w:pPr>
-        <w:tabs>
-          <w:tab w:val="num" w:pos="0"/>
-        </w:tabs>
-        <w:ind w:left="6480" w:hanging="360"/>
-      </w:pPr>
-      <w:rPr>
-        <w:rFonts w:ascii="Wingdings" w:hAnsi="Wingdings" w:cs="Wingdings" w:hint="default"/>
-      </w:rPr>
-    </w:lvl>
-  </w:abstractNum>
-  <w:abstractNum w:abstractNumId="3">
+  <w:abstractNum w:abstractNumId="2" w15:restartNumberingAfterBreak="0">
+    <w:nsid w:val="66DF58D3"/>
+    <w:multiLevelType w:val="multilevel"/>
+    <w:tmpl w:val="CA220554"/>
     <w:lvl w:ilvl="0">
       <w:start w:val="1"/>
       <w:numFmt w:val="none"/>
@@ -1219,7 +1130,7 @@
         <w:tabs>
           <w:tab w:val="num" w:pos="0"/>
         </w:tabs>
-        <w:ind w:left="0" w:hanging="0"/>
+        <w:ind w:left="0" w:firstLine="0"/>
       </w:pPr>
     </w:lvl>
     <w:lvl w:ilvl="1">
@@ -1232,7 +1143,7 @@
         <w:tabs>
           <w:tab w:val="num" w:pos="0"/>
         </w:tabs>
-        <w:ind w:left="0" w:hanging="0"/>
+        <w:ind w:left="0" w:firstLine="0"/>
       </w:pPr>
     </w:lvl>
     <w:lvl w:ilvl="2">
@@ -1245,7 +1156,7 @@
         <w:tabs>
           <w:tab w:val="num" w:pos="0"/>
         </w:tabs>
-        <w:ind w:left="0" w:hanging="0"/>
+        <w:ind w:left="0" w:firstLine="0"/>
       </w:pPr>
     </w:lvl>
     <w:lvl w:ilvl="3">
@@ -1258,7 +1169,7 @@
         <w:tabs>
           <w:tab w:val="num" w:pos="0"/>
         </w:tabs>
-        <w:ind w:left="0" w:hanging="0"/>
+        <w:ind w:left="0" w:firstLine="0"/>
       </w:pPr>
     </w:lvl>
     <w:lvl w:ilvl="4">
@@ -1271,7 +1182,7 @@
         <w:tabs>
           <w:tab w:val="num" w:pos="0"/>
         </w:tabs>
-        <w:ind w:left="0" w:hanging="0"/>
+        <w:ind w:left="0" w:firstLine="0"/>
       </w:pPr>
     </w:lvl>
     <w:lvl w:ilvl="5">
@@ -1284,7 +1195,7 @@
         <w:tabs>
           <w:tab w:val="num" w:pos="0"/>
         </w:tabs>
-        <w:ind w:left="0" w:hanging="0"/>
+        <w:ind w:left="0" w:firstLine="0"/>
       </w:pPr>
     </w:lvl>
     <w:lvl w:ilvl="6">
@@ -1297,7 +1208,7 @@
         <w:tabs>
           <w:tab w:val="num" w:pos="0"/>
         </w:tabs>
-        <w:ind w:left="0" w:hanging="0"/>
+        <w:ind w:left="0" w:firstLine="0"/>
       </w:pPr>
     </w:lvl>
     <w:lvl w:ilvl="7">
@@ -1310,7 +1221,7 @@
         <w:tabs>
           <w:tab w:val="num" w:pos="0"/>
         </w:tabs>
-        <w:ind w:left="0" w:hanging="0"/>
+        <w:ind w:left="0" w:firstLine="0"/>
       </w:pPr>
     </w:lvl>
     <w:lvl w:ilvl="8">
@@ -1323,7 +1234,7 @@
         <w:tabs>
           <w:tab w:val="num" w:pos="0"/>
         </w:tabs>
-        <w:ind w:left="0" w:hanging="0"/>
+        <w:ind w:left="0" w:firstLine="0"/>
       </w:pPr>
     </w:lvl>
   </w:abstractNum>
@@ -1331,20 +1242,20 @@
     <w:abstractNumId w:val="1"/>
   </w:num>
   <w:num w:numId="2">
-    <w:abstractNumId w:val="2"/>
+    <w:abstractNumId w:val="0"/>
   </w:num>
   <w:num w:numId="3">
-    <w:abstractNumId w:val="3"/>
+    <w:abstractNumId w:val="2"/>
   </w:num>
 </w:numbering>
 </file>
 
 <file path=word/styles.xml><?xml version="1.0" encoding="utf-8"?>
-<w:styles xmlns:w="http://schemas.openxmlformats.org/wordprocessingml/2006/main" xmlns:w14="http://schemas.microsoft.com/office/word/2010/wordml" xmlns:mc="http://schemas.openxmlformats.org/markup-compatibility/2006" mc:Ignorable="w14">
+<w:styles xmlns:mc="http://schemas.openxmlformats.org/markup-compatibility/2006" xmlns:r="http://schemas.openxmlformats.org/officeDocument/2006/relationships" xmlns:w="http://schemas.openxmlformats.org/wordprocessingml/2006/main" xmlns:w14="http://schemas.microsoft.com/office/word/2010/wordml" xmlns:w15="http://schemas.microsoft.com/office/word/2012/wordml" xmlns:w16cex="http://schemas.microsoft.com/office/word/2018/wordml/cex" xmlns:w16cid="http://schemas.microsoft.com/office/word/2016/wordml/cid" xmlns:w16="http://schemas.microsoft.com/office/word/2018/wordml" xmlns:w16sdtdh="http://schemas.microsoft.com/office/word/2020/wordml/sdtdatahash" xmlns:w16se="http://schemas.microsoft.com/office/word/2015/wordml/symex" mc:Ignorable="w14 w15 w16se w16cid w16 w16cex w16sdtdh">
   <w:docDefaults>
     <w:rPrDefault>
       <w:rPr>
-        <w:rFonts w:ascii="Calibri" w:hAnsi="Calibri" w:eastAsia="Calibri" w:cs="" w:asciiTheme="minorHAnsi" w:cstheme="minorBidi" w:eastAsiaTheme="minorHAnsi" w:hAnsiTheme="minorHAnsi"/>
+        <w:rFonts w:asciiTheme="minorHAnsi" w:eastAsiaTheme="minorHAnsi" w:hAnsiTheme="minorHAnsi" w:cstheme="minorBidi"/>
         <w:sz w:val="22"/>
         <w:szCs w:val="22"/>
         <w:lang w:val="en-GB" w:eastAsia="en-US" w:bidi="ar-SA"/>
@@ -1352,21 +1263,21 @@
     </w:rPrDefault>
     <w:pPrDefault>
       <w:pPr>
-        <w:suppressAutoHyphens w:val="true"/>
+        <w:suppressAutoHyphens/>
       </w:pPr>
     </w:pPrDefault>
   </w:docDefaults>
   <w:latentStyles w:defLockedState="0" w:defUIPriority="99" w:defSemiHidden="0" w:defUnhideWhenUsed="0" w:defQFormat="0" w:count="376">
     <w:lsdException w:name="Normal" w:uiPriority="0" w:qFormat="1"/>
     <w:lsdException w:name="heading 1" w:uiPriority="9" w:qFormat="1"/>
-    <w:lsdException w:name="heading 2" w:uiPriority="9" w:semiHidden="1" w:unhideWhenUsed="1" w:qFormat="1"/>
-    <w:lsdException w:name="heading 3" w:uiPriority="9" w:semiHidden="1" w:unhideWhenUsed="1" w:qFormat="1"/>
-    <w:lsdException w:name="heading 4" w:uiPriority="9" w:semiHidden="1" w:unhideWhenUsed="1" w:qFormat="1"/>
-    <w:lsdException w:name="heading 5" w:uiPriority="9" w:semiHidden="1" w:unhideWhenUsed="1" w:qFormat="1"/>
-    <w:lsdException w:name="heading 6" w:uiPriority="9" w:semiHidden="1" w:unhideWhenUsed="1" w:qFormat="1"/>
-    <w:lsdException w:name="heading 7" w:uiPriority="9" w:semiHidden="1" w:unhideWhenUsed="1" w:qFormat="1"/>
-    <w:lsdException w:name="heading 8" w:uiPriority="9" w:semiHidden="1" w:unhideWhenUsed="1" w:qFormat="1"/>
-    <w:lsdException w:name="heading 9" w:uiPriority="9" w:semiHidden="1" w:unhideWhenUsed="1" w:qFormat="1"/>
+    <w:lsdException w:name="heading 2" w:semiHidden="1" w:uiPriority="9" w:unhideWhenUsed="1" w:qFormat="1"/>
+    <w:lsdException w:name="heading 3" w:semiHidden="1" w:uiPriority="9" w:unhideWhenUsed="1" w:qFormat="1"/>
+    <w:lsdException w:name="heading 4" w:semiHidden="1" w:uiPriority="9" w:unhideWhenUsed="1" w:qFormat="1"/>
+    <w:lsdException w:name="heading 5" w:semiHidden="1" w:uiPriority="9" w:unhideWhenUsed="1" w:qFormat="1"/>
+    <w:lsdException w:name="heading 6" w:semiHidden="1" w:uiPriority="9" w:unhideWhenUsed="1" w:qFormat="1"/>
+    <w:lsdException w:name="heading 7" w:semiHidden="1" w:uiPriority="9" w:unhideWhenUsed="1" w:qFormat="1"/>
+    <w:lsdException w:name="heading 8" w:semiHidden="1" w:uiPriority="9" w:unhideWhenUsed="1" w:qFormat="1"/>
+    <w:lsdException w:name="heading 9" w:semiHidden="1" w:uiPriority="9" w:unhideWhenUsed="1" w:qFormat="1"/>
     <w:lsdException w:name="index 1" w:semiHidden="1" w:unhideWhenUsed="1"/>
     <w:lsdException w:name="index 2" w:semiHidden="1" w:unhideWhenUsed="1"/>
     <w:lsdException w:name="index 3" w:semiHidden="1" w:unhideWhenUsed="1"/>
@@ -1376,22 +1287,22 @@
     <w:lsdException w:name="index 7" w:semiHidden="1" w:unhideWhenUsed="1"/>
     <w:lsdException w:name="index 8" w:semiHidden="1" w:unhideWhenUsed="1"/>
     <w:lsdException w:name="index 9" w:semiHidden="1" w:unhideWhenUsed="1"/>
-    <w:lsdException w:name="toc 1" w:uiPriority="39" w:semiHidden="1" w:unhideWhenUsed="1"/>
-    <w:lsdException w:name="toc 2" w:uiPriority="39" w:semiHidden="1" w:unhideWhenUsed="1"/>
-    <w:lsdException w:name="toc 3" w:uiPriority="39" w:semiHidden="1" w:unhideWhenUsed="1"/>
-    <w:lsdException w:name="toc 4" w:uiPriority="39" w:semiHidden="1" w:unhideWhenUsed="1"/>
-    <w:lsdException w:name="toc 5" w:uiPriority="39" w:semiHidden="1" w:unhideWhenUsed="1"/>
-    <w:lsdException w:name="toc 6" w:uiPriority="39" w:semiHidden="1" w:unhideWhenUsed="1"/>
-    <w:lsdException w:name="toc 7" w:uiPriority="39" w:semiHidden="1" w:unhideWhenUsed="1"/>
-    <w:lsdException w:name="toc 8" w:uiPriority="39" w:semiHidden="1" w:unhideWhenUsed="1"/>
-    <w:lsdException w:name="toc 9" w:uiPriority="39" w:semiHidden="1" w:unhideWhenUsed="1"/>
+    <w:lsdException w:name="toc 1" w:semiHidden="1" w:uiPriority="39" w:unhideWhenUsed="1"/>
+    <w:lsdException w:name="toc 2" w:semiHidden="1" w:uiPriority="39" w:unhideWhenUsed="1"/>
+    <w:lsdException w:name="toc 3" w:semiHidden="1" w:uiPriority="39" w:unhideWhenUsed="1"/>
+    <w:lsdException w:name="toc 4" w:semiHidden="1" w:uiPriority="39" w:unhideWhenUsed="1"/>
+    <w:lsdException w:name="toc 5" w:semiHidden="1" w:uiPriority="39" w:unhideWhenUsed="1"/>
+    <w:lsdException w:name="toc 6" w:semiHidden="1" w:uiPriority="39" w:unhideWhenUsed="1"/>
+    <w:lsdException w:name="toc 7" w:semiHidden="1" w:uiPriority="39" w:unhideWhenUsed="1"/>
+    <w:lsdException w:name="toc 8" w:semiHidden="1" w:uiPriority="39" w:unhideWhenUsed="1"/>
+    <w:lsdException w:name="toc 9" w:semiHidden="1" w:uiPriority="39" w:unhideWhenUsed="1"/>
     <w:lsdException w:name="Normal Indent" w:semiHidden="1" w:unhideWhenUsed="1"/>
     <w:lsdException w:name="footnote text" w:semiHidden="1" w:unhideWhenUsed="1"/>
     <w:lsdException w:name="annotation text" w:semiHidden="1" w:unhideWhenUsed="1"/>
     <w:lsdException w:name="header" w:semiHidden="1" w:unhideWhenUsed="1"/>
     <w:lsdException w:name="footer" w:semiHidden="1" w:unhideWhenUsed="1"/>
     <w:lsdException w:name="index heading" w:semiHidden="1" w:unhideWhenUsed="1"/>
-    <w:lsdException w:name="caption" w:uiPriority="35" w:semiHidden="1" w:unhideWhenUsed="1" w:qFormat="1"/>
+    <w:lsdException w:name="caption" w:semiHidden="1" w:uiPriority="35" w:unhideWhenUsed="1" w:qFormat="1"/>
     <w:lsdException w:name="table of figures" w:semiHidden="1" w:unhideWhenUsed="1"/>
     <w:lsdException w:name="envelope address" w:semiHidden="1" w:unhideWhenUsed="1"/>
     <w:lsdException w:name="envelope return" w:semiHidden="1" w:unhideWhenUsed="1"/>
@@ -1422,7 +1333,7 @@
     <w:lsdException w:name="Title" w:uiPriority="10" w:qFormat="1"/>
     <w:lsdException w:name="Closing" w:semiHidden="1" w:unhideWhenUsed="1"/>
     <w:lsdException w:name="Signature" w:semiHidden="1" w:unhideWhenUsed="1"/>
-    <w:lsdException w:name="Default Paragraph Font" w:uiPriority="1" w:semiHidden="1" w:unhideWhenUsed="1"/>
+    <w:lsdException w:name="Default Paragraph Font" w:semiHidden="1" w:uiPriority="1" w:unhideWhenUsed="1"/>
     <w:lsdException w:name="Body Text" w:semiHidden="1" w:unhideWhenUsed="1"/>
     <w:lsdException w:name="Body Text Indent" w:semiHidden="1" w:unhideWhenUsed="1"/>
     <w:lsdException w:name="List Continue" w:semiHidden="1" w:unhideWhenUsed="1"/>
@@ -1622,8 +1533,8 @@
     <w:lsdException w:name="Subtle Reference" w:uiPriority="31" w:qFormat="1"/>
     <w:lsdException w:name="Intense Reference" w:uiPriority="32" w:qFormat="1"/>
     <w:lsdException w:name="Book Title" w:uiPriority="33" w:qFormat="1"/>
-    <w:lsdException w:name="Bibliography" w:uiPriority="37" w:semiHidden="1" w:unhideWhenUsed="1"/>
-    <w:lsdException w:name="TOC Heading" w:uiPriority="39" w:semiHidden="1" w:unhideWhenUsed="1" w:qFormat="1"/>
+    <w:lsdException w:name="Bibliography" w:semiHidden="1" w:uiPriority="37" w:unhideWhenUsed="1"/>
+    <w:lsdException w:name="TOC Heading" w:semiHidden="1" w:uiPriority="39" w:unhideWhenUsed="1" w:qFormat="1"/>
     <w:lsdException w:name="Plain Table 1" w:uiPriority="41"/>
     <w:lsdException w:name="Plain Table 2" w:uiPriority="42"/>
     <w:lsdException w:name="Plain Table 3" w:uiPriority="43"/>
@@ -1734,60 +1645,48 @@
     <w:lsdException w:name="Unresolved Mention" w:semiHidden="1" w:unhideWhenUsed="1"/>
     <w:lsdException w:name="Smart Link" w:semiHidden="1" w:unhideWhenUsed="1"/>
   </w:latentStyles>
-  <w:style w:type="paragraph" w:styleId="Normal" w:default="1">
+  <w:style w:type="paragraph" w:default="1" w:styleId="Normal">
     <w:name w:val="Normal"/>
     <w:qFormat/>
-    <w:rsid w:val="002f3703"/>
+    <w:rsid w:val="002F3703"/>
     <w:pPr>
-      <w:widowControl/>
-      <w:suppressAutoHyphens w:val="true"/>
-      <w:bidi w:val="0"/>
-      <w:spacing w:lineRule="auto" w:line="259" w:before="0" w:after="160"/>
-      <w:jc w:val="left"/>
+      <w:spacing w:after="160" w:line="259" w:lineRule="auto"/>
     </w:pPr>
-    <w:rPr>
-      <w:rFonts w:ascii="Calibri" w:hAnsi="Calibri" w:eastAsia="Calibri" w:cs="" w:asciiTheme="minorHAnsi" w:cstheme="minorBidi" w:eastAsiaTheme="minorHAnsi" w:hAnsiTheme="minorHAnsi"/>
-      <w:color w:val="auto"/>
-      <w:kern w:val="0"/>
-      <w:sz w:val="22"/>
-      <w:szCs w:val="22"/>
-      <w:lang w:val="en-GB" w:eastAsia="en-US" w:bidi="ar-SA"/>
-    </w:rPr>
   </w:style>
   <w:style w:type="paragraph" w:styleId="Heading1">
-    <w:name w:val="Heading 1"/>
+    <w:name w:val="heading 1"/>
     <w:basedOn w:val="Normal"/>
     <w:next w:val="Normal"/>
     <w:link w:val="Heading1Char"/>
     <w:uiPriority w:val="9"/>
     <w:qFormat/>
-    <w:rsid w:val="00932da8"/>
+    <w:rsid w:val="00932DA8"/>
     <w:pPr>
-      <w:keepNext w:val="true"/>
+      <w:keepNext/>
       <w:keepLines/>
       <w:spacing w:before="240" w:after="0"/>
       <w:outlineLvl w:val="0"/>
     </w:pPr>
     <w:rPr>
-      <w:rFonts w:ascii="Calibri Light" w:hAnsi="Calibri Light" w:eastAsia="" w:cs="" w:asciiTheme="majorHAnsi" w:cstheme="majorBidi" w:eastAsiaTheme="majorEastAsia" w:hAnsiTheme="majorHAnsi"/>
-      <w:color w:val="2F5496" w:themeColor="accent1" w:themeShade="bf"/>
+      <w:rFonts w:asciiTheme="majorHAnsi" w:eastAsiaTheme="majorEastAsia" w:hAnsiTheme="majorHAnsi" w:cstheme="majorBidi"/>
+      <w:color w:val="2F5496" w:themeColor="accent1" w:themeShade="BF"/>
       <w:sz w:val="32"/>
       <w:szCs w:val="32"/>
     </w:rPr>
   </w:style>
   <w:style w:type="paragraph" w:styleId="Heading2">
-    <w:name w:val="Heading 2"/>
+    <w:name w:val="heading 2"/>
     <w:basedOn w:val="Normal"/>
     <w:link w:val="Heading2Char"/>
     <w:uiPriority w:val="9"/>
     <w:qFormat/>
-    <w:rsid w:val="00de1b99"/>
+    <w:rsid w:val="00DE1B99"/>
     <w:pPr>
-      <w:spacing w:lineRule="auto" w:line="240" w:beforeAutospacing="1" w:afterAutospacing="1"/>
+      <w:spacing w:beforeAutospacing="1" w:afterAutospacing="1" w:line="240" w:lineRule="auto"/>
       <w:outlineLvl w:val="1"/>
     </w:pPr>
     <w:rPr>
-      <w:rFonts w:ascii="Times New Roman" w:hAnsi="Times New Roman" w:eastAsia="Times New Roman" w:cs="Times New Roman"/>
+      <w:rFonts w:ascii="Times New Roman" w:eastAsia="Times New Roman" w:hAnsi="Times New Roman" w:cs="Times New Roman"/>
       <w:b/>
       <w:bCs/>
       <w:sz w:val="36"/>
@@ -1795,20 +1694,39 @@
       <w:lang w:eastAsia="en-GB"/>
     </w:rPr>
   </w:style>
-  <w:style w:type="character" w:styleId="DefaultParagraphFont" w:default="1">
+  <w:style w:type="character" w:default="1" w:styleId="DefaultParagraphFont">
     <w:name w:val="Default Paragraph Font"/>
     <w:uiPriority w:val="1"/>
     <w:semiHidden/>
     <w:unhideWhenUsed/>
-    <w:qFormat/>
-    <w:rPr/>
   </w:style>
-  <w:style w:type="character" w:styleId="InternetLink">
+  <w:style w:type="table" w:default="1" w:styleId="TableNormal">
+    <w:name w:val="Normal Table"/>
+    <w:uiPriority w:val="99"/>
+    <w:semiHidden/>
+    <w:unhideWhenUsed/>
+    <w:tblPr>
+      <w:tblInd w:w="0" w:type="dxa"/>
+      <w:tblCellMar>
+        <w:top w:w="0" w:type="dxa"/>
+        <w:left w:w="108" w:type="dxa"/>
+        <w:bottom w:w="0" w:type="dxa"/>
+        <w:right w:w="108" w:type="dxa"/>
+      </w:tblCellMar>
+    </w:tblPr>
+  </w:style>
+  <w:style w:type="numbering" w:default="1" w:styleId="NoList">
+    <w:name w:val="No List"/>
+    <w:uiPriority w:val="99"/>
+    <w:semiHidden/>
+    <w:unhideWhenUsed/>
+  </w:style>
+  <w:style w:type="character" w:styleId="Hyperlink">
     <w:name w:val="Hyperlink"/>
     <w:basedOn w:val="DefaultParagraphFont"/>
     <w:uiPriority w:val="99"/>
     <w:unhideWhenUsed/>
-    <w:rsid w:val="002f3703"/>
+    <w:rsid w:val="002F3703"/>
     <w:rPr>
       <w:color w:val="0563C1" w:themeColor="hyperlink"/>
       <w:u w:val="single"/>
@@ -1821,21 +1739,21 @@
     <w:semiHidden/>
     <w:unhideWhenUsed/>
     <w:qFormat/>
-    <w:rsid w:val="002f3703"/>
+    <w:rsid w:val="002F3703"/>
     <w:rPr>
       <w:color w:val="605E5C"/>
-      <w:shd w:fill="E1DFDD" w:val="clear"/>
+      <w:shd w:val="clear" w:color="auto" w:fill="E1DFDD"/>
     </w:rPr>
   </w:style>
-  <w:style w:type="character" w:styleId="Heading2Char" w:customStyle="1">
+  <w:style w:type="character" w:customStyle="1" w:styleId="Heading2Char">
     <w:name w:val="Heading 2 Char"/>
     <w:basedOn w:val="DefaultParagraphFont"/>
     <w:link w:val="Heading2"/>
     <w:uiPriority w:val="9"/>
     <w:qFormat/>
-    <w:rsid w:val="00de1b99"/>
+    <w:rsid w:val="00DE1B99"/>
     <w:rPr>
-      <w:rFonts w:ascii="Times New Roman" w:hAnsi="Times New Roman" w:eastAsia="Times New Roman" w:cs="Times New Roman"/>
+      <w:rFonts w:ascii="Times New Roman" w:eastAsia="Times New Roman" w:hAnsi="Times New Roman" w:cs="Times New Roman"/>
       <w:b/>
       <w:bCs/>
       <w:sz w:val="36"/>
@@ -1843,86 +1761,57 @@
       <w:lang w:eastAsia="en-GB"/>
     </w:rPr>
   </w:style>
-  <w:style w:type="character" w:styleId="Heading1Char" w:customStyle="1">
+  <w:style w:type="character" w:customStyle="1" w:styleId="Heading1Char">
     <w:name w:val="Heading 1 Char"/>
     <w:basedOn w:val="DefaultParagraphFont"/>
     <w:link w:val="Heading1"/>
     <w:uiPriority w:val="9"/>
     <w:qFormat/>
-    <w:rsid w:val="00932da8"/>
+    <w:rsid w:val="00932DA8"/>
     <w:rPr>
-      <w:rFonts w:ascii="Calibri Light" w:hAnsi="Calibri Light" w:eastAsia="" w:cs="" w:asciiTheme="majorHAnsi" w:cstheme="majorBidi" w:eastAsiaTheme="majorEastAsia" w:hAnsiTheme="majorHAnsi"/>
-      <w:color w:val="2F5496" w:themeColor="accent1" w:themeShade="bf"/>
+      <w:rFonts w:asciiTheme="majorHAnsi" w:eastAsiaTheme="majorEastAsia" w:hAnsiTheme="majorHAnsi" w:cstheme="majorBidi"/>
+      <w:color w:val="2F5496" w:themeColor="accent1" w:themeShade="BF"/>
       <w:sz w:val="32"/>
       <w:szCs w:val="32"/>
     </w:rPr>
   </w:style>
-  <w:style w:type="character" w:styleId="VisitedInternetLink">
+  <w:style w:type="character" w:styleId="FollowedHyperlink">
     <w:name w:val="FollowedHyperlink"/>
     <w:rPr>
       <w:color w:val="800000"/>
       <w:u w:val="single"/>
     </w:rPr>
   </w:style>
-  <w:style w:type="paragraph" w:styleId="Heading" w:customStyle="1">
+  <w:style w:type="paragraph" w:customStyle="1" w:styleId="Heading">
     <w:name w:val="Heading"/>
     <w:basedOn w:val="Normal"/>
-    <w:next w:val="TextBody"/>
+    <w:next w:val="BodyText"/>
     <w:qFormat/>
     <w:pPr>
-      <w:keepNext w:val="true"/>
+      <w:keepNext/>
       <w:spacing w:before="240" w:after="120"/>
     </w:pPr>
     <w:rPr>
-      <w:rFonts w:ascii="Calibri" w:hAnsi="Calibri" w:eastAsia="Source Han Sans CN" w:cs="Droid Sans Devanagari"/>
+      <w:rFonts w:ascii="Calibri" w:eastAsia="Source Han Sans CN" w:hAnsi="Calibri" w:cs="Droid Sans Devanagari"/>
       <w:sz w:val="28"/>
       <w:szCs w:val="28"/>
     </w:rPr>
   </w:style>
-  <w:style w:type="paragraph" w:styleId="TextBody">
+  <w:style w:type="paragraph" w:styleId="BodyText">
     <w:name w:val="Body Text"/>
     <w:basedOn w:val="Normal"/>
     <w:pPr>
-      <w:spacing w:lineRule="auto" w:line="276" w:before="0" w:after="140"/>
+      <w:spacing w:after="140" w:line="276" w:lineRule="auto"/>
     </w:pPr>
-    <w:rPr/>
   </w:style>
   <w:style w:type="paragraph" w:styleId="List">
     <w:name w:val="List"/>
-    <w:basedOn w:val="TextBody"/>
-    <w:pPr/>
+    <w:basedOn w:val="BodyText"/>
     <w:rPr>
       <w:rFonts w:ascii="Calibri" w:hAnsi="Calibri" w:cs="Droid Sans Devanagari"/>
     </w:rPr>
   </w:style>
   <w:style w:type="paragraph" w:styleId="Caption">
-    <w:name w:val="Caption"/>
-    <w:basedOn w:val="Normal"/>
-    <w:qFormat/>
-    <w:pPr>
-      <w:suppressLineNumbers/>
-      <w:spacing w:before="120" w:after="120"/>
-    </w:pPr>
-    <w:rPr>
-      <w:rFonts w:ascii="Calibri" w:hAnsi="Calibri" w:cs="Droid Sans Devanagari"/>
-      <w:i/>
-      <w:iCs/>
-      <w:sz w:val="24"/>
-      <w:szCs w:val="24"/>
-    </w:rPr>
-  </w:style>
-  <w:style w:type="paragraph" w:styleId="Index" w:customStyle="1">
-    <w:name w:val="Index"/>
-    <w:basedOn w:val="Normal"/>
-    <w:qFormat/>
-    <w:pPr>
-      <w:suppressLineNumbers/>
-    </w:pPr>
-    <w:rPr>
-      <w:rFonts w:ascii="Calibri" w:hAnsi="Calibri" w:cs="Droid Sans Devanagari"/>
-    </w:rPr>
-  </w:style>
-  <w:style w:type="paragraph" w:styleId="Caption1">
     <w:name w:val="caption"/>
     <w:basedOn w:val="Normal"/>
     <w:qFormat/>
@@ -1938,58 +1827,46 @@
       <w:szCs w:val="24"/>
     </w:rPr>
   </w:style>
+  <w:style w:type="paragraph" w:customStyle="1" w:styleId="Index">
+    <w:name w:val="Index"/>
+    <w:basedOn w:val="Normal"/>
+    <w:qFormat/>
+    <w:pPr>
+      <w:suppressLineNumbers/>
+    </w:pPr>
+    <w:rPr>
+      <w:rFonts w:ascii="Calibri" w:hAnsi="Calibri" w:cs="Droid Sans Devanagari"/>
+    </w:rPr>
+  </w:style>
   <w:style w:type="paragraph" w:styleId="ListParagraph">
     <w:name w:val="List Paragraph"/>
     <w:basedOn w:val="Normal"/>
     <w:uiPriority w:val="34"/>
     <w:qFormat/>
-    <w:rsid w:val="002f3703"/>
+    <w:rsid w:val="002F3703"/>
     <w:pPr>
-      <w:spacing w:before="0" w:after="160"/>
-      <w:ind w:left="720" w:hanging="0"/>
+      <w:ind w:left="720"/>
       <w:contextualSpacing/>
     </w:pPr>
-    <w:rPr/>
   </w:style>
-  <w:style w:type="paragraph" w:styleId="Textbody1" w:customStyle="1">
+  <w:style w:type="paragraph" w:customStyle="1" w:styleId="Textbody">
     <w:name w:val="Text body"/>
     <w:basedOn w:val="Normal"/>
     <w:qFormat/>
-    <w:rsid w:val="002f3703"/>
+    <w:rsid w:val="002F3703"/>
     <w:pPr>
-      <w:widowControl w:val="false"/>
-      <w:spacing w:lineRule="auto" w:line="276" w:before="0" w:after="283"/>
+      <w:widowControl w:val="0"/>
+      <w:spacing w:after="283" w:line="276" w:lineRule="auto"/>
       <w:textAlignment w:val="baseline"/>
     </w:pPr>
     <w:rPr>
-      <w:rFonts w:ascii="Liberation Serif" w:hAnsi="Liberation Serif" w:eastAsia="DejaVu Sans" w:cs="DejaVu Sans"/>
+      <w:rFonts w:ascii="Liberation Serif" w:eastAsia="DejaVu Sans" w:hAnsi="Liberation Serif" w:cs="DejaVu Sans"/>
       <w:color w:val="000000"/>
       <w:kern w:val="2"/>
       <w:sz w:val="24"/>
       <w:szCs w:val="24"/>
       <w:lang w:eastAsia="zh-CN" w:bidi="hi-IN"/>
     </w:rPr>
-  </w:style>
-  <w:style w:type="numbering" w:styleId="NoList" w:default="1">
-    <w:name w:val="No List"/>
-    <w:uiPriority w:val="99"/>
-    <w:semiHidden/>
-    <w:unhideWhenUsed/>
-    <w:qFormat/>
-  </w:style>
-  <w:style w:type="table" w:default="1" w:styleId="TableNormal">
-    <w:name w:val="Normal Table"/>
-    <w:uiPriority w:val="99"/>
-    <w:semiHidden/>
-    <w:unhideWhenUsed/>
-    <w:tblPr>
-      <w:tblCellMar>
-        <w:top w:w="0" w:type="dxa"/>
-        <w:left w:w="108" w:type="dxa"/>
-        <w:bottom w:w="0" w:type="dxa"/>
-        <w:right w:w="108" w:type="dxa"/>
-      </w:tblCellMar>
-    </w:tblPr>
   </w:style>
 </w:styles>
 </file>

</xml_diff>